<commit_message>
Conclusão do trabalho de AED sobre ordenação
</commit_message>
<xml_diff>
--- a/AED/Algoritmos de ordenação/Elias Flávio de paiva.docx
+++ b/AED/Algoritmos de ordenação/Elias Flávio de paiva.docx
@@ -1,6 +1,6 @@
 
 <file path=word/document.xml><?xml version="1.0" encoding="utf-8"?>
-<w:document xmlns:wpc="http://schemas.microsoft.com/office/word/2010/wordprocessingCanvas" xmlns:cx="http://schemas.microsoft.com/office/drawing/2014/chartex" xmlns:mc="http://schemas.openxmlformats.org/markup-compatibility/2006" xmlns:o="urn:schemas-microsoft-com:office:office" xmlns:r="http://schemas.openxmlformats.org/officeDocument/2006/relationships" xmlns:m="http://schemas.openxmlformats.org/officeDocument/2006/math" xmlns:v="urn:schemas-microsoft-com:vml" xmlns:wp14="http://schemas.microsoft.com/office/word/2010/wordprocessingDrawing" xmlns:wp="http://schemas.openxmlformats.org/drawingml/2006/wordprocessingDrawing" xmlns:w10="urn:schemas-microsoft-com:office:word" xmlns:w="http://schemas.openxmlformats.org/wordprocessingml/2006/main" xmlns:w14="http://schemas.microsoft.com/office/word/2010/wordml" xmlns:w15="http://schemas.microsoft.com/office/word/2012/wordml" xmlns:w16se="http://schemas.microsoft.com/office/word/2015/wordml/symex" xmlns:wpg="http://schemas.microsoft.com/office/word/2010/wordprocessingGroup" xmlns:wpi="http://schemas.microsoft.com/office/word/2010/wordprocessingInk" xmlns:wne="http://schemas.microsoft.com/office/word/2006/wordml" xmlns:wps="http://schemas.microsoft.com/office/word/2010/wordprocessingShape" mc:Ignorable="w14 w15 w16se wp14">
+<w:document xmlns:ve="http://schemas.openxmlformats.org/markup-compatibility/2006" xmlns:o="urn:schemas-microsoft-com:office:office" xmlns:r="http://schemas.openxmlformats.org/officeDocument/2006/relationships" xmlns:m="http://schemas.openxmlformats.org/officeDocument/2006/math" xmlns:v="urn:schemas-microsoft-com:vml" xmlns:wp="http://schemas.openxmlformats.org/drawingml/2006/wordprocessingDrawing" xmlns:w10="urn:schemas-microsoft-com:office:word" xmlns:w="http://schemas.openxmlformats.org/wordprocessingml/2006/main" xmlns:wne="http://schemas.microsoft.com/office/word/2006/wordml">
   <w:body>
     <w:p>
       <w:pPr>
@@ -15,7 +15,14 @@
           <w:sz w:val="24"/>
           <w:szCs w:val="32"/>
         </w:rPr>
-        <w:t>Elias Flávio de paiva</w:t>
+        <w:t>Elias Flávio de P</w:t>
+      </w:r>
+      <w:r>
+        <w:rPr>
+          <w:sz w:val="24"/>
+          <w:szCs w:val="32"/>
+        </w:rPr>
+        <w:t>aiva</w:t>
       </w:r>
     </w:p>
     <w:p>
@@ -95,7 +102,28 @@
           <w:sz w:val="32"/>
           <w:szCs w:val="32"/>
         </w:rPr>
-        <w:t>Algoritimos e Estrutura de Dados: Algorítmos de ordenação</w:t>
+        <w:t>Algoritmos</w:t>
+      </w:r>
+      <w:r>
+        <w:rPr>
+          <w:sz w:val="32"/>
+          <w:szCs w:val="32"/>
+        </w:rPr>
+        <w:t xml:space="preserve"> e Estrutura de Dados: </w:t>
+      </w:r>
+      <w:r>
+        <w:rPr>
+          <w:sz w:val="32"/>
+          <w:szCs w:val="32"/>
+        </w:rPr>
+        <w:t>Algoritmos</w:t>
+      </w:r>
+      <w:r>
+        <w:rPr>
+          <w:sz w:val="32"/>
+          <w:szCs w:val="32"/>
+        </w:rPr>
+        <w:t xml:space="preserve"> de ordenação</w:t>
       </w:r>
     </w:p>
     <w:p>
@@ -136,6 +164,7 @@
     </w:p>
     <w:p>
       <w:pPr>
+        <w:jc w:val="both"/>
         <w:rPr>
           <w:sz w:val="24"/>
           <w:szCs w:val="24"/>
@@ -158,6 +187,7 @@
     </w:p>
     <w:p>
       <w:pPr>
+        <w:jc w:val="both"/>
         <w:rPr>
           <w:sz w:val="24"/>
           <w:szCs w:val="24"/>
@@ -192,6 +222,13 @@
           <w:szCs w:val="24"/>
         </w:rPr>
       </w:pPr>
+      <w:r>
+        <w:rPr>
+          <w:sz w:val="24"/>
+          <w:szCs w:val="24"/>
+        </w:rPr>
+        <w:br w:type="page"/>
+      </w:r>
     </w:p>
     <w:p>
       <w:pPr>
@@ -210,36 +247,78 @@
           <w:sz w:val="32"/>
           <w:szCs w:val="32"/>
         </w:rPr>
+        <w:lastRenderedPageBreak/>
         <w:t>Análise de Desempenho Experimental</w:t>
       </w:r>
     </w:p>
     <w:p>
       <w:pPr>
         <w:rPr>
-          <w:sz w:val="32"/>
-          <w:szCs w:val="32"/>
-        </w:rPr>
-      </w:pPr>
-      <w:r>
-        <w:rPr>
-          <w:sz w:val="32"/>
-          <w:szCs w:val="32"/>
+          <w:sz w:val="24"/>
+          <w:szCs w:val="24"/>
+        </w:rPr>
+      </w:pPr>
+      <w:r>
+        <w:rPr>
+          <w:sz w:val="24"/>
+          <w:szCs w:val="24"/>
         </w:rPr>
         <w:t>Códigos utilizados para realizar as medições</w:t>
       </w:r>
       <w:r>
         <w:rPr>
-          <w:sz w:val="32"/>
-          <w:szCs w:val="32"/>
-        </w:rPr>
-        <w:t xml:space="preserve"> </w:t>
-      </w:r>
-      <w:r>
-        <w:rPr>
-          <w:sz w:val="32"/>
-          <w:szCs w:val="32"/>
-        </w:rPr>
-        <w:t>seguem os gráficos obtidos.</w:t>
+          <w:sz w:val="24"/>
+          <w:szCs w:val="24"/>
+        </w:rPr>
+        <w:t xml:space="preserve"> disponíveis no </w:t>
+      </w:r>
+      <w:proofErr w:type="spellStart"/>
+      <w:proofErr w:type="gramStart"/>
+      <w:r>
+        <w:rPr>
+          <w:sz w:val="24"/>
+          <w:szCs w:val="24"/>
+        </w:rPr>
+        <w:t>GitHub</w:t>
+      </w:r>
+      <w:proofErr w:type="spellEnd"/>
+      <w:proofErr w:type="gramEnd"/>
+      <w:r>
+        <w:rPr>
+          <w:sz w:val="24"/>
+          <w:szCs w:val="24"/>
+        </w:rPr>
+        <w:t xml:space="preserve"> no link: </w:t>
+      </w:r>
+      <w:r>
+        <w:rPr>
+          <w:sz w:val="24"/>
+          <w:szCs w:val="24"/>
+        </w:rPr>
+        <w:t>https://github.com/eliasfpaiva/Trabalhos_PUC/blob/master/AED/Algoritmos%20de%20ordenação/Algoritmos-Ordenacao/Algoritmos-Ordenacao/Program.cs</w:t>
+      </w:r>
+    </w:p>
+    <w:p>
+      <w:pPr>
+        <w:rPr>
+          <w:sz w:val="24"/>
+          <w:szCs w:val="24"/>
+        </w:rPr>
+      </w:pPr>
+    </w:p>
+    <w:p>
+      <w:pPr>
+        <w:rPr>
+          <w:sz w:val="24"/>
+          <w:szCs w:val="24"/>
+        </w:rPr>
+      </w:pPr>
+      <w:r>
+        <w:rPr>
+          <w:sz w:val="24"/>
+          <w:szCs w:val="24"/>
+        </w:rPr>
+        <w:t>Seguem os gráficos obtidos:</w:t>
       </w:r>
     </w:p>
     <w:p>
@@ -291,9 +370,9 @@
           <w:lang w:eastAsia="pt-BR"/>
         </w:rPr>
         <w:drawing>
-          <wp:inline distT="0" distB="0" distL="0" distR="0" wp14:anchorId="4440DBB8" wp14:editId="7B3EC68D">
+          <wp:inline distT="0" distB="0" distL="0" distR="0">
             <wp:extent cx="5400040" cy="8293395"/>
-            <wp:effectExtent l="0" t="0" r="0" b="0"/>
+            <wp:effectExtent l="19050" t="0" r="10160" b="0"/>
             <wp:docPr id="1" name="Gráfico 1"/>
             <wp:cNvGraphicFramePr/>
             <a:graphic xmlns:a="http://schemas.openxmlformats.org/drawingml/2006/main">
@@ -304,13 +383,131 @@
           </wp:inline>
         </w:drawing>
       </w:r>
-      <w:r>
+    </w:p>
+    <w:p>
+      <w:pPr>
+        <w:pStyle w:val="PargrafodaLista"/>
+        <w:numPr>
+          <w:ilvl w:val="1"/>
+          <w:numId w:val="1"/>
+        </w:numPr>
         <w:rPr>
           <w:sz w:val="32"/>
           <w:szCs w:val="32"/>
         </w:rPr>
+      </w:pPr>
+      <w:r>
+        <w:rPr>
+          <w:sz w:val="32"/>
+          <w:szCs w:val="32"/>
+        </w:rPr>
         <w:br w:type="page"/>
       </w:r>
+      <w:r>
+        <w:rPr>
+          <w:sz w:val="32"/>
+          <w:szCs w:val="32"/>
+        </w:rPr>
+        <w:lastRenderedPageBreak/>
+        <w:t>Ordenação com vetor em ordem crescente</w:t>
+      </w:r>
+    </w:p>
+    <w:p>
+      <w:pPr>
+        <w:rPr>
+          <w:sz w:val="32"/>
+          <w:szCs w:val="32"/>
+        </w:rPr>
+      </w:pPr>
+      <w:r>
+        <w:rPr>
+          <w:sz w:val="32"/>
+          <w:szCs w:val="32"/>
+        </w:rPr>
+        <w:drawing>
+          <wp:inline distT="0" distB="0" distL="0" distR="0">
+            <wp:extent cx="5400055" cy="8123274"/>
+            <wp:effectExtent l="19050" t="0" r="10145" b="0"/>
+            <wp:docPr id="2" name="Gráfico 1"/>
+            <wp:cNvGraphicFramePr/>
+            <a:graphic xmlns:a="http://schemas.openxmlformats.org/drawingml/2006/main">
+              <a:graphicData uri="http://schemas.openxmlformats.org/drawingml/2006/chart">
+                <c:chart xmlns:c="http://schemas.openxmlformats.org/drawingml/2006/chart" xmlns:r="http://schemas.openxmlformats.org/officeDocument/2006/relationships" r:id="rId8"/>
+              </a:graphicData>
+            </a:graphic>
+          </wp:inline>
+        </w:drawing>
+      </w:r>
+      <w:r>
+        <w:rPr>
+          <w:sz w:val="32"/>
+          <w:szCs w:val="32"/>
+        </w:rPr>
+        <w:t xml:space="preserve"> </w:t>
+      </w:r>
+    </w:p>
+    <w:p>
+      <w:pPr>
+        <w:pStyle w:val="PargrafodaLista"/>
+        <w:numPr>
+          <w:ilvl w:val="1"/>
+          <w:numId w:val="1"/>
+        </w:numPr>
+        <w:rPr>
+          <w:sz w:val="32"/>
+          <w:szCs w:val="32"/>
+        </w:rPr>
+      </w:pPr>
+      <w:r>
+        <w:rPr>
+          <w:sz w:val="32"/>
+          <w:szCs w:val="32"/>
+        </w:rPr>
+        <w:lastRenderedPageBreak/>
+        <w:t>Ordenação com vetor em ordem decrescente</w:t>
+      </w:r>
+    </w:p>
+    <w:p>
+      <w:pPr>
+        <w:rPr>
+          <w:sz w:val="32"/>
+          <w:szCs w:val="32"/>
+        </w:rPr>
+      </w:pPr>
+      <w:r>
+        <w:rPr>
+          <w:sz w:val="32"/>
+          <w:szCs w:val="32"/>
+        </w:rPr>
+        <w:drawing>
+          <wp:inline distT="0" distB="0" distL="0" distR="0">
+            <wp:extent cx="5404027" cy="7953153"/>
+            <wp:effectExtent l="19050" t="0" r="25223" b="0"/>
+            <wp:docPr id="3" name="Gráfico 2"/>
+            <wp:cNvGraphicFramePr/>
+            <a:graphic xmlns:a="http://schemas.openxmlformats.org/drawingml/2006/main">
+              <a:graphicData uri="http://schemas.openxmlformats.org/drawingml/2006/chart">
+                <c:chart xmlns:c="http://schemas.openxmlformats.org/drawingml/2006/chart" xmlns:r="http://schemas.openxmlformats.org/officeDocument/2006/relationships" r:id="rId9"/>
+              </a:graphicData>
+            </a:graphic>
+          </wp:inline>
+        </w:drawing>
+      </w:r>
+      <w:r>
+        <w:rPr>
+          <w:sz w:val="32"/>
+          <w:szCs w:val="32"/>
+        </w:rPr>
+        <w:br w:type="page"/>
+      </w:r>
+    </w:p>
+    <w:p>
+      <w:pPr>
+        <w:rPr>
+          <w:sz w:val="32"/>
+          <w:szCs w:val="32"/>
+        </w:rPr>
+      </w:pPr>
     </w:p>
     <w:p>
       <w:pPr>
@@ -329,12 +526,205 @@
           <w:sz w:val="32"/>
           <w:szCs w:val="32"/>
         </w:rPr>
+        <w:t>Análise de os Resultados</w:t>
+      </w:r>
+    </w:p>
+    <w:p>
+      <w:pPr>
+        <w:jc w:val="both"/>
+        <w:rPr>
+          <w:sz w:val="24"/>
+          <w:szCs w:val="24"/>
+        </w:rPr>
+      </w:pPr>
+      <w:r>
+        <w:rPr>
+          <w:sz w:val="24"/>
+          <w:szCs w:val="24"/>
+        </w:rPr>
+        <w:t>Em todos</w:t>
+      </w:r>
+      <w:r>
+        <w:rPr>
+          <w:sz w:val="24"/>
+          <w:szCs w:val="24"/>
+        </w:rPr>
+        <w:t xml:space="preserve"> os testes os algoritmos </w:t>
+      </w:r>
+      <w:proofErr w:type="spellStart"/>
+      <w:proofErr w:type="gramStart"/>
+      <w:r>
+        <w:rPr>
+          <w:sz w:val="24"/>
+          <w:szCs w:val="24"/>
+        </w:rPr>
+        <w:t>MergeSort</w:t>
+      </w:r>
+      <w:proofErr w:type="spellEnd"/>
+      <w:proofErr w:type="gramEnd"/>
+      <w:r>
+        <w:rPr>
+          <w:sz w:val="24"/>
+          <w:szCs w:val="24"/>
+        </w:rPr>
+        <w:t xml:space="preserve"> e </w:t>
+      </w:r>
+      <w:proofErr w:type="spellStart"/>
+      <w:r>
+        <w:rPr>
+          <w:sz w:val="24"/>
+          <w:szCs w:val="24"/>
+        </w:rPr>
+        <w:t>QuickSort</w:t>
+      </w:r>
+      <w:proofErr w:type="spellEnd"/>
+      <w:r>
+        <w:rPr>
+          <w:sz w:val="24"/>
+          <w:szCs w:val="24"/>
+        </w:rPr>
+        <w:t xml:space="preserve"> apresentaram os resultados mais satisfatórios independentemente da ordem em que se encontravam as informações de entrada, o que não é verdade para o outros algoritmos testados onde é visível a variação de </w:t>
+      </w:r>
+      <w:r>
+        <w:rPr>
+          <w:sz w:val="24"/>
+          <w:szCs w:val="24"/>
+        </w:rPr>
+        <w:t>eficiência.</w:t>
+      </w:r>
+    </w:p>
+    <w:p>
+      <w:pPr>
+        <w:jc w:val="both"/>
+        <w:rPr>
+          <w:sz w:val="24"/>
+          <w:szCs w:val="24"/>
+        </w:rPr>
+      </w:pPr>
+      <w:r>
+        <w:rPr>
+          <w:sz w:val="24"/>
+          <w:szCs w:val="24"/>
+        </w:rPr>
+        <w:t>Todos os algoritmos são capazes realizar a ordenação, mas, existe uma considerável diferença de desempenho entre eles.</w:t>
+      </w:r>
+    </w:p>
+    <w:p>
+      <w:pPr>
+        <w:jc w:val="both"/>
+        <w:rPr>
+          <w:sz w:val="24"/>
+          <w:szCs w:val="24"/>
+        </w:rPr>
+      </w:pPr>
+      <w:r>
+        <w:rPr>
+          <w:sz w:val="24"/>
+          <w:szCs w:val="24"/>
+        </w:rPr>
+        <w:br w:type="page"/>
+      </w:r>
+    </w:p>
+    <w:p>
+      <w:pPr>
+        <w:pStyle w:val="PargrafodaLista"/>
+        <w:numPr>
+          <w:ilvl w:val="0"/>
+          <w:numId w:val="1"/>
+        </w:numPr>
+        <w:rPr>
+          <w:sz w:val="32"/>
+          <w:szCs w:val="32"/>
+        </w:rPr>
+      </w:pPr>
+      <w:r>
+        <w:rPr>
+          <w:sz w:val="32"/>
+          <w:szCs w:val="32"/>
+        </w:rPr>
+        <w:lastRenderedPageBreak/>
+        <w:t>Conclusão</w:t>
+      </w:r>
+    </w:p>
+    <w:p>
+      <w:pPr>
+        <w:jc w:val="both"/>
+        <w:rPr>
+          <w:sz w:val="24"/>
+          <w:szCs w:val="24"/>
+        </w:rPr>
+      </w:pPr>
+      <w:r>
+        <w:rPr>
+          <w:sz w:val="24"/>
+          <w:szCs w:val="24"/>
+        </w:rPr>
+        <w:t xml:space="preserve">É </w:t>
+      </w:r>
+      <w:r>
+        <w:rPr>
+          <w:sz w:val="24"/>
+          <w:szCs w:val="24"/>
+        </w:rPr>
+        <w:t xml:space="preserve">interessante atestar o funcionamento de ferramentas tão importantes como algoritmos de ordenação. No dia-a-dia, e principalmente em testes em sala de aula não faz muita diferença qual algoritmo usamos, pois, geralmente trabalhamos com quantidades mínimas de dados, mas, com uma quantidade mais considerável, como foi o caso diferenças </w:t>
+      </w:r>
+      <w:proofErr w:type="gramStart"/>
+      <w:r>
+        <w:rPr>
+          <w:sz w:val="24"/>
+          <w:szCs w:val="24"/>
+        </w:rPr>
+        <w:t>ficam</w:t>
+      </w:r>
+      <w:proofErr w:type="gramEnd"/>
+      <w:r>
+        <w:rPr>
+          <w:sz w:val="24"/>
+          <w:szCs w:val="24"/>
+        </w:rPr>
+        <w:t xml:space="preserve"> evidentes e a escolha de um ou outro se mostra importante.</w:t>
+      </w:r>
+    </w:p>
+    <w:p>
+      <w:pPr>
+        <w:jc w:val="both"/>
+        <w:rPr>
+          <w:sz w:val="24"/>
+          <w:szCs w:val="24"/>
+        </w:rPr>
+      </w:pPr>
+      <w:r>
+        <w:rPr>
+          <w:sz w:val="24"/>
+          <w:szCs w:val="24"/>
+        </w:rPr>
+        <w:br w:type="page"/>
+      </w:r>
+    </w:p>
+    <w:p>
+      <w:pPr>
+        <w:pStyle w:val="PargrafodaLista"/>
+        <w:numPr>
+          <w:ilvl w:val="0"/>
+          <w:numId w:val="1"/>
+        </w:numPr>
+        <w:rPr>
+          <w:sz w:val="32"/>
+          <w:szCs w:val="32"/>
+        </w:rPr>
+      </w:pPr>
+      <w:r>
+        <w:rPr>
+          <w:sz w:val="32"/>
+          <w:szCs w:val="32"/>
+        </w:rPr>
         <w:lastRenderedPageBreak/>
         <w:t>Bibliografia</w:t>
       </w:r>
     </w:p>
     <w:p>
       <w:pPr>
+        <w:jc w:val="both"/>
         <w:rPr>
           <w:sz w:val="24"/>
           <w:szCs w:val="32"/>
@@ -350,6 +740,7 @@
     </w:p>
     <w:p>
       <w:pPr>
+        <w:jc w:val="both"/>
         <w:rPr>
           <w:sz w:val="24"/>
           <w:szCs w:val="32"/>
@@ -365,6 +756,7 @@
     </w:p>
     <w:p>
       <w:pPr>
+        <w:jc w:val="both"/>
         <w:rPr>
           <w:sz w:val="24"/>
           <w:szCs w:val="32"/>
@@ -417,8 +809,8 @@
       <w:bookmarkEnd w:id="0"/>
     </w:p>
     <w:sectPr>
-      <w:footerReference w:type="default" r:id="rId8"/>
-      <w:footerReference w:type="first" r:id="rId9"/>
+      <w:footerReference w:type="default" r:id="rId10"/>
+      <w:footerReference w:type="first" r:id="rId11"/>
       <w:pgSz w:w="11906" w:h="16838"/>
       <w:pgMar w:top="1417" w:right="1701" w:bottom="1417" w:left="1701" w:header="708" w:footer="708" w:gutter="0"/>
       <w:pgNumType w:start="0"/>
@@ -431,7 +823,7 @@
 </file>
 
 <file path=word/endnotes.xml><?xml version="1.0" encoding="utf-8"?>
-<w:endnotes xmlns:wpc="http://schemas.microsoft.com/office/word/2010/wordprocessingCanvas" xmlns:cx="http://schemas.microsoft.com/office/drawing/2014/chartex" xmlns:mc="http://schemas.openxmlformats.org/markup-compatibility/2006" xmlns:o="urn:schemas-microsoft-com:office:office" xmlns:r="http://schemas.openxmlformats.org/officeDocument/2006/relationships" xmlns:m="http://schemas.openxmlformats.org/officeDocument/2006/math" xmlns:v="urn:schemas-microsoft-com:vml" xmlns:wp14="http://schemas.microsoft.com/office/word/2010/wordprocessingDrawing" xmlns:wp="http://schemas.openxmlformats.org/drawingml/2006/wordprocessingDrawing" xmlns:w10="urn:schemas-microsoft-com:office:word" xmlns:w="http://schemas.openxmlformats.org/wordprocessingml/2006/main" xmlns:w14="http://schemas.microsoft.com/office/word/2010/wordml" xmlns:w15="http://schemas.microsoft.com/office/word/2012/wordml" xmlns:w16se="http://schemas.microsoft.com/office/word/2015/wordml/symex" xmlns:wpg="http://schemas.microsoft.com/office/word/2010/wordprocessingGroup" xmlns:wpi="http://schemas.microsoft.com/office/word/2010/wordprocessingInk" xmlns:wne="http://schemas.microsoft.com/office/word/2006/wordml" xmlns:wps="http://schemas.microsoft.com/office/word/2010/wordprocessingShape" mc:Ignorable="w14 w15 w16se wp14">
+<w:endnotes xmlns:ve="http://schemas.openxmlformats.org/markup-compatibility/2006" xmlns:o="urn:schemas-microsoft-com:office:office" xmlns:r="http://schemas.openxmlformats.org/officeDocument/2006/relationships" xmlns:m="http://schemas.openxmlformats.org/officeDocument/2006/math" xmlns:v="urn:schemas-microsoft-com:vml" xmlns:wp="http://schemas.openxmlformats.org/drawingml/2006/wordprocessingDrawing" xmlns:w10="urn:schemas-microsoft-com:office:word" xmlns:w="http://schemas.openxmlformats.org/wordprocessingml/2006/main" xmlns:wne="http://schemas.microsoft.com/office/word/2006/wordml">
   <w:endnote w:type="separator" w:id="-1">
     <w:p>
       <w:pPr>
@@ -456,7 +848,7 @@
 </file>
 
 <file path=word/footer1.xml><?xml version="1.0" encoding="utf-8"?>
-<w:ftr xmlns:wpc="http://schemas.microsoft.com/office/word/2010/wordprocessingCanvas" xmlns:cx="http://schemas.microsoft.com/office/drawing/2014/chartex" xmlns:mc="http://schemas.openxmlformats.org/markup-compatibility/2006" xmlns:o="urn:schemas-microsoft-com:office:office" xmlns:r="http://schemas.openxmlformats.org/officeDocument/2006/relationships" xmlns:m="http://schemas.openxmlformats.org/officeDocument/2006/math" xmlns:v="urn:schemas-microsoft-com:vml" xmlns:wp14="http://schemas.microsoft.com/office/word/2010/wordprocessingDrawing" xmlns:wp="http://schemas.openxmlformats.org/drawingml/2006/wordprocessingDrawing" xmlns:w10="urn:schemas-microsoft-com:office:word" xmlns:w="http://schemas.openxmlformats.org/wordprocessingml/2006/main" xmlns:w14="http://schemas.microsoft.com/office/word/2010/wordml" xmlns:w15="http://schemas.microsoft.com/office/word/2012/wordml" xmlns:w16se="http://schemas.microsoft.com/office/word/2015/wordml/symex" xmlns:wpg="http://schemas.microsoft.com/office/word/2010/wordprocessingGroup" xmlns:wpi="http://schemas.microsoft.com/office/word/2010/wordprocessingInk" xmlns:wne="http://schemas.microsoft.com/office/word/2006/wordml" xmlns:wps="http://schemas.microsoft.com/office/word/2010/wordprocessingShape" mc:Ignorable="w14 w15 w16se wp14">
+<w:ftr xmlns:ve="http://schemas.openxmlformats.org/markup-compatibility/2006" xmlns:o="urn:schemas-microsoft-com:office:office" xmlns:r="http://schemas.openxmlformats.org/officeDocument/2006/relationships" xmlns:m="http://schemas.openxmlformats.org/officeDocument/2006/math" xmlns:v="urn:schemas-microsoft-com:vml" xmlns:wp="http://schemas.openxmlformats.org/drawingml/2006/wordprocessingDrawing" xmlns:w10="urn:schemas-microsoft-com:office:word" xmlns:w="http://schemas.openxmlformats.org/wordprocessingml/2006/main" xmlns:wne="http://schemas.microsoft.com/office/word/2006/wordml">
   <w:sdt>
     <w:sdtPr>
       <w:id w:val="598592547"/>
@@ -465,7 +857,6 @@
         <w:docPartUnique/>
       </w:docPartObj>
     </w:sdtPr>
-    <w:sdtEndPr/>
     <w:sdtContent>
       <w:p>
         <w:pPr>
@@ -505,7 +896,7 @@
 </file>
 
 <file path=word/footer2.xml><?xml version="1.0" encoding="utf-8"?>
-<w:ftr xmlns:wpc="http://schemas.microsoft.com/office/word/2010/wordprocessingCanvas" xmlns:cx="http://schemas.microsoft.com/office/drawing/2014/chartex" xmlns:mc="http://schemas.openxmlformats.org/markup-compatibility/2006" xmlns:o="urn:schemas-microsoft-com:office:office" xmlns:r="http://schemas.openxmlformats.org/officeDocument/2006/relationships" xmlns:m="http://schemas.openxmlformats.org/officeDocument/2006/math" xmlns:v="urn:schemas-microsoft-com:vml" xmlns:wp14="http://schemas.microsoft.com/office/word/2010/wordprocessingDrawing" xmlns:wp="http://schemas.openxmlformats.org/drawingml/2006/wordprocessingDrawing" xmlns:w10="urn:schemas-microsoft-com:office:word" xmlns:w="http://schemas.openxmlformats.org/wordprocessingml/2006/main" xmlns:w14="http://schemas.microsoft.com/office/word/2010/wordml" xmlns:w15="http://schemas.microsoft.com/office/word/2012/wordml" xmlns:w16se="http://schemas.microsoft.com/office/word/2015/wordml/symex" xmlns:wpg="http://schemas.microsoft.com/office/word/2010/wordprocessingGroup" xmlns:wpi="http://schemas.microsoft.com/office/word/2010/wordprocessingInk" xmlns:wne="http://schemas.microsoft.com/office/word/2006/wordml" xmlns:wps="http://schemas.microsoft.com/office/word/2010/wordprocessingShape" mc:Ignorable="w14 w15 w16se wp14">
+<w:ftr xmlns:ve="http://schemas.openxmlformats.org/markup-compatibility/2006" xmlns:o="urn:schemas-microsoft-com:office:office" xmlns:r="http://schemas.openxmlformats.org/officeDocument/2006/relationships" xmlns:m="http://schemas.openxmlformats.org/officeDocument/2006/math" xmlns:v="urn:schemas-microsoft-com:vml" xmlns:wp="http://schemas.openxmlformats.org/drawingml/2006/wordprocessingDrawing" xmlns:w10="urn:schemas-microsoft-com:office:word" xmlns:w="http://schemas.openxmlformats.org/wordprocessingml/2006/main" xmlns:wne="http://schemas.microsoft.com/office/word/2006/wordml">
   <w:p>
     <w:pPr>
       <w:pStyle w:val="Rodap"/>
@@ -531,7 +922,7 @@
 </file>
 
 <file path=word/footnotes.xml><?xml version="1.0" encoding="utf-8"?>
-<w:footnotes xmlns:wpc="http://schemas.microsoft.com/office/word/2010/wordprocessingCanvas" xmlns:cx="http://schemas.microsoft.com/office/drawing/2014/chartex" xmlns:mc="http://schemas.openxmlformats.org/markup-compatibility/2006" xmlns:o="urn:schemas-microsoft-com:office:office" xmlns:r="http://schemas.openxmlformats.org/officeDocument/2006/relationships" xmlns:m="http://schemas.openxmlformats.org/officeDocument/2006/math" xmlns:v="urn:schemas-microsoft-com:vml" xmlns:wp14="http://schemas.microsoft.com/office/word/2010/wordprocessingDrawing" xmlns:wp="http://schemas.openxmlformats.org/drawingml/2006/wordprocessingDrawing" xmlns:w10="urn:schemas-microsoft-com:office:word" xmlns:w="http://schemas.openxmlformats.org/wordprocessingml/2006/main" xmlns:w14="http://schemas.microsoft.com/office/word/2010/wordml" xmlns:w15="http://schemas.microsoft.com/office/word/2012/wordml" xmlns:w16se="http://schemas.microsoft.com/office/word/2015/wordml/symex" xmlns:wpg="http://schemas.microsoft.com/office/word/2010/wordprocessingGroup" xmlns:wpi="http://schemas.microsoft.com/office/word/2010/wordprocessingInk" xmlns:wne="http://schemas.microsoft.com/office/word/2006/wordml" xmlns:wps="http://schemas.microsoft.com/office/word/2010/wordprocessingShape" mc:Ignorable="w14 w15 w16se wp14">
+<w:footnotes xmlns:ve="http://schemas.openxmlformats.org/markup-compatibility/2006" xmlns:o="urn:schemas-microsoft-com:office:office" xmlns:r="http://schemas.openxmlformats.org/officeDocument/2006/relationships" xmlns:m="http://schemas.openxmlformats.org/officeDocument/2006/math" xmlns:v="urn:schemas-microsoft-com:vml" xmlns:wp="http://schemas.openxmlformats.org/drawingml/2006/wordprocessingDrawing" xmlns:w10="urn:schemas-microsoft-com:office:word" xmlns:w="http://schemas.openxmlformats.org/wordprocessingml/2006/main" xmlns:wne="http://schemas.microsoft.com/office/word/2006/wordml">
   <w:footnote w:type="separator" w:id="-1">
     <w:p>
       <w:pPr>
@@ -556,8 +947,8 @@
 </file>
 
 <file path=word/numbering.xml><?xml version="1.0" encoding="utf-8"?>
-<w:numbering xmlns:wpc="http://schemas.microsoft.com/office/word/2010/wordprocessingCanvas" xmlns:cx="http://schemas.microsoft.com/office/drawing/2014/chartex" xmlns:mc="http://schemas.openxmlformats.org/markup-compatibility/2006" xmlns:o="urn:schemas-microsoft-com:office:office" xmlns:r="http://schemas.openxmlformats.org/officeDocument/2006/relationships" xmlns:m="http://schemas.openxmlformats.org/officeDocument/2006/math" xmlns:v="urn:schemas-microsoft-com:vml" xmlns:wp14="http://schemas.microsoft.com/office/word/2010/wordprocessingDrawing" xmlns:wp="http://schemas.openxmlformats.org/drawingml/2006/wordprocessingDrawing" xmlns:w10="urn:schemas-microsoft-com:office:word" xmlns:w="http://schemas.openxmlformats.org/wordprocessingml/2006/main" xmlns:w14="http://schemas.microsoft.com/office/word/2010/wordml" xmlns:w15="http://schemas.microsoft.com/office/word/2012/wordml" xmlns:w16se="http://schemas.microsoft.com/office/word/2015/wordml/symex" xmlns:wpg="http://schemas.microsoft.com/office/word/2010/wordprocessingGroup" xmlns:wpi="http://schemas.microsoft.com/office/word/2010/wordprocessingInk" xmlns:wne="http://schemas.microsoft.com/office/word/2006/wordml" xmlns:wps="http://schemas.microsoft.com/office/word/2010/wordprocessingShape" mc:Ignorable="w14 w15 w16se wp14">
-  <w:abstractNum w:abstractNumId="0" w15:restartNumberingAfterBreak="0">
+<w:numbering xmlns:ve="http://schemas.openxmlformats.org/markup-compatibility/2006" xmlns:o="urn:schemas-microsoft-com:office:office" xmlns:r="http://schemas.openxmlformats.org/officeDocument/2006/relationships" xmlns:m="http://schemas.openxmlformats.org/officeDocument/2006/math" xmlns:v="urn:schemas-microsoft-com:vml" xmlns:wp="http://schemas.openxmlformats.org/drawingml/2006/wordprocessingDrawing" xmlns:w10="urn:schemas-microsoft-com:office:word" xmlns:w="http://schemas.openxmlformats.org/wordprocessingml/2006/main" xmlns:wne="http://schemas.microsoft.com/office/word/2006/wordml">
+  <w:abstractNum w:abstractNumId="0">
     <w:nsid w:val="33213806"/>
     <w:multiLevelType w:val="hybridMultilevel"/>
     <w:tmpl w:val="F38A7A40"/>
@@ -677,7 +1068,7 @@
 </file>
 
 <file path=word/styles.xml><?xml version="1.0" encoding="utf-8"?>
-<w:styles xmlns:mc="http://schemas.openxmlformats.org/markup-compatibility/2006" xmlns:r="http://schemas.openxmlformats.org/officeDocument/2006/relationships" xmlns:w="http://schemas.openxmlformats.org/wordprocessingml/2006/main" xmlns:w14="http://schemas.microsoft.com/office/word/2010/wordml" xmlns:w15="http://schemas.microsoft.com/office/word/2012/wordml" xmlns:w16se="http://schemas.microsoft.com/office/word/2015/wordml/symex" mc:Ignorable="w14 w15 w16se">
+<w:styles xmlns:r="http://schemas.openxmlformats.org/officeDocument/2006/relationships" xmlns:w="http://schemas.openxmlformats.org/wordprocessingml/2006/main">
   <w:docDefaults>
     <w:rPrDefault>
       <w:rPr>
@@ -693,378 +1084,144 @@
       </w:pPr>
     </w:pPrDefault>
   </w:docDefaults>
-  <w:latentStyles w:defLockedState="0" w:defUIPriority="99" w:defSemiHidden="0" w:defUnhideWhenUsed="0" w:defQFormat="0" w:count="371">
-    <w:lsdException w:name="Normal" w:uiPriority="0" w:qFormat="1"/>
-    <w:lsdException w:name="heading 1" w:uiPriority="9" w:qFormat="1"/>
-    <w:lsdException w:name="heading 2" w:semiHidden="1" w:uiPriority="9" w:unhideWhenUsed="1" w:qFormat="1"/>
-    <w:lsdException w:name="heading 3" w:semiHidden="1" w:uiPriority="9" w:unhideWhenUsed="1" w:qFormat="1"/>
-    <w:lsdException w:name="heading 4" w:semiHidden="1" w:uiPriority="9" w:unhideWhenUsed="1" w:qFormat="1"/>
-    <w:lsdException w:name="heading 5" w:semiHidden="1" w:uiPriority="9" w:unhideWhenUsed="1" w:qFormat="1"/>
-    <w:lsdException w:name="heading 6" w:semiHidden="1" w:uiPriority="9" w:unhideWhenUsed="1" w:qFormat="1"/>
-    <w:lsdException w:name="heading 7" w:semiHidden="1" w:uiPriority="9" w:unhideWhenUsed="1" w:qFormat="1"/>
-    <w:lsdException w:name="heading 8" w:semiHidden="1" w:uiPriority="9" w:unhideWhenUsed="1" w:qFormat="1"/>
-    <w:lsdException w:name="heading 9" w:semiHidden="1" w:uiPriority="9" w:unhideWhenUsed="1" w:qFormat="1"/>
-    <w:lsdException w:name="index 1" w:semiHidden="1" w:unhideWhenUsed="1"/>
-    <w:lsdException w:name="index 2" w:semiHidden="1" w:unhideWhenUsed="1"/>
-    <w:lsdException w:name="index 3" w:semiHidden="1" w:unhideWhenUsed="1"/>
-    <w:lsdException w:name="index 4" w:semiHidden="1" w:unhideWhenUsed="1"/>
-    <w:lsdException w:name="index 5" w:semiHidden="1" w:unhideWhenUsed="1"/>
-    <w:lsdException w:name="index 6" w:semiHidden="1" w:unhideWhenUsed="1"/>
-    <w:lsdException w:name="index 7" w:semiHidden="1" w:unhideWhenUsed="1"/>
-    <w:lsdException w:name="index 8" w:semiHidden="1" w:unhideWhenUsed="1"/>
-    <w:lsdException w:name="index 9" w:semiHidden="1" w:unhideWhenUsed="1"/>
-    <w:lsdException w:name="toc 1" w:semiHidden="1" w:uiPriority="39" w:unhideWhenUsed="1"/>
-    <w:lsdException w:name="toc 2" w:semiHidden="1" w:uiPriority="39" w:unhideWhenUsed="1"/>
-    <w:lsdException w:name="toc 3" w:semiHidden="1" w:uiPriority="39" w:unhideWhenUsed="1"/>
-    <w:lsdException w:name="toc 4" w:semiHidden="1" w:uiPriority="39" w:unhideWhenUsed="1"/>
-    <w:lsdException w:name="toc 5" w:semiHidden="1" w:uiPriority="39" w:unhideWhenUsed="1"/>
-    <w:lsdException w:name="toc 6" w:semiHidden="1" w:uiPriority="39" w:unhideWhenUsed="1"/>
-    <w:lsdException w:name="toc 7" w:semiHidden="1" w:uiPriority="39" w:unhideWhenUsed="1"/>
-    <w:lsdException w:name="toc 8" w:semiHidden="1" w:uiPriority="39" w:unhideWhenUsed="1"/>
-    <w:lsdException w:name="toc 9" w:semiHidden="1" w:uiPriority="39" w:unhideWhenUsed="1"/>
-    <w:lsdException w:name="Normal Indent" w:semiHidden="1" w:unhideWhenUsed="1"/>
-    <w:lsdException w:name="footnote text" w:semiHidden="1" w:unhideWhenUsed="1"/>
-    <w:lsdException w:name="annotation text" w:semiHidden="1" w:unhideWhenUsed="1"/>
-    <w:lsdException w:name="header" w:semiHidden="1" w:unhideWhenUsed="1"/>
-    <w:lsdException w:name="footer" w:semiHidden="1" w:unhideWhenUsed="1"/>
-    <w:lsdException w:name="index heading" w:semiHidden="1" w:unhideWhenUsed="1"/>
-    <w:lsdException w:name="caption" w:semiHidden="1" w:uiPriority="35" w:unhideWhenUsed="1" w:qFormat="1"/>
-    <w:lsdException w:name="table of figures" w:semiHidden="1" w:unhideWhenUsed="1"/>
-    <w:lsdException w:name="envelope address" w:semiHidden="1" w:unhideWhenUsed="1"/>
-    <w:lsdException w:name="envelope return" w:semiHidden="1" w:unhideWhenUsed="1"/>
-    <w:lsdException w:name="footnote reference" w:semiHidden="1" w:unhideWhenUsed="1"/>
-    <w:lsdException w:name="annotation reference" w:semiHidden="1" w:unhideWhenUsed="1"/>
-    <w:lsdException w:name="line number" w:semiHidden="1" w:unhideWhenUsed="1"/>
-    <w:lsdException w:name="page number" w:semiHidden="1" w:unhideWhenUsed="1"/>
-    <w:lsdException w:name="endnote reference" w:semiHidden="1" w:unhideWhenUsed="1"/>
-    <w:lsdException w:name="endnote text" w:semiHidden="1" w:unhideWhenUsed="1"/>
-    <w:lsdException w:name="table of authorities" w:semiHidden="1" w:unhideWhenUsed="1"/>
-    <w:lsdException w:name="macro" w:semiHidden="1" w:unhideWhenUsed="1"/>
-    <w:lsdException w:name="toa heading" w:semiHidden="1" w:unhideWhenUsed="1"/>
-    <w:lsdException w:name="List" w:semiHidden="1" w:unhideWhenUsed="1"/>
-    <w:lsdException w:name="List Bullet" w:semiHidden="1" w:unhideWhenUsed="1"/>
-    <w:lsdException w:name="List Number" w:semiHidden="1" w:unhideWhenUsed="1"/>
-    <w:lsdException w:name="List 2" w:semiHidden="1" w:unhideWhenUsed="1"/>
-    <w:lsdException w:name="List 3" w:semiHidden="1" w:unhideWhenUsed="1"/>
-    <w:lsdException w:name="List 4" w:semiHidden="1" w:unhideWhenUsed="1"/>
-    <w:lsdException w:name="List 5" w:semiHidden="1" w:unhideWhenUsed="1"/>
-    <w:lsdException w:name="List Bullet 2" w:semiHidden="1" w:unhideWhenUsed="1"/>
-    <w:lsdException w:name="List Bullet 3" w:semiHidden="1" w:unhideWhenUsed="1"/>
-    <w:lsdException w:name="List Bullet 4" w:semiHidden="1" w:unhideWhenUsed="1"/>
-    <w:lsdException w:name="List Bullet 5" w:semiHidden="1" w:unhideWhenUsed="1"/>
-    <w:lsdException w:name="List Number 2" w:semiHidden="1" w:unhideWhenUsed="1"/>
-    <w:lsdException w:name="List Number 3" w:semiHidden="1" w:unhideWhenUsed="1"/>
-    <w:lsdException w:name="List Number 4" w:semiHidden="1" w:unhideWhenUsed="1"/>
-    <w:lsdException w:name="List Number 5" w:semiHidden="1" w:unhideWhenUsed="1"/>
-    <w:lsdException w:name="Title" w:uiPriority="10" w:qFormat="1"/>
-    <w:lsdException w:name="Closing" w:semiHidden="1" w:unhideWhenUsed="1"/>
-    <w:lsdException w:name="Signature" w:semiHidden="1" w:unhideWhenUsed="1"/>
-    <w:lsdException w:name="Default Paragraph Font" w:semiHidden="1" w:uiPriority="1" w:unhideWhenUsed="1"/>
-    <w:lsdException w:name="Body Text" w:semiHidden="1" w:unhideWhenUsed="1"/>
-    <w:lsdException w:name="Body Text Indent" w:semiHidden="1" w:unhideWhenUsed="1"/>
-    <w:lsdException w:name="List Continue" w:semiHidden="1" w:unhideWhenUsed="1"/>
-    <w:lsdException w:name="List Continue 2" w:semiHidden="1" w:unhideWhenUsed="1"/>
-    <w:lsdException w:name="List Continue 3" w:semiHidden="1" w:unhideWhenUsed="1"/>
-    <w:lsdException w:name="List Continue 4" w:semiHidden="1" w:unhideWhenUsed="1"/>
-    <w:lsdException w:name="List Continue 5" w:semiHidden="1" w:unhideWhenUsed="1"/>
-    <w:lsdException w:name="Message Header" w:semiHidden="1" w:unhideWhenUsed="1"/>
-    <w:lsdException w:name="Subtitle" w:uiPriority="11" w:qFormat="1"/>
-    <w:lsdException w:name="Salutation" w:semiHidden="1" w:unhideWhenUsed="1"/>
-    <w:lsdException w:name="Date" w:semiHidden="1" w:unhideWhenUsed="1"/>
-    <w:lsdException w:name="Body Text First Indent" w:semiHidden="1" w:unhideWhenUsed="1"/>
-    <w:lsdException w:name="Body Text First Indent 2" w:semiHidden="1" w:unhideWhenUsed="1"/>
-    <w:lsdException w:name="Note Heading" w:semiHidden="1" w:unhideWhenUsed="1"/>
-    <w:lsdException w:name="Body Text 2" w:semiHidden="1" w:unhideWhenUsed="1"/>
-    <w:lsdException w:name="Body Text 3" w:semiHidden="1" w:unhideWhenUsed="1"/>
-    <w:lsdException w:name="Body Text Indent 2" w:semiHidden="1" w:unhideWhenUsed="1"/>
-    <w:lsdException w:name="Body Text Indent 3" w:semiHidden="1" w:unhideWhenUsed="1"/>
-    <w:lsdException w:name="Block Text" w:semiHidden="1" w:unhideWhenUsed="1"/>
-    <w:lsdException w:name="Hyperlink" w:semiHidden="1" w:unhideWhenUsed="1"/>
-    <w:lsdException w:name="FollowedHyperlink" w:semiHidden="1" w:unhideWhenUsed="1"/>
-    <w:lsdException w:name="Strong" w:uiPriority="22" w:qFormat="1"/>
-    <w:lsdException w:name="Emphasis" w:uiPriority="20" w:qFormat="1"/>
-    <w:lsdException w:name="Document Map" w:semiHidden="1" w:unhideWhenUsed="1"/>
-    <w:lsdException w:name="Plain Text" w:semiHidden="1" w:unhideWhenUsed="1"/>
-    <w:lsdException w:name="E-mail Signature" w:semiHidden="1" w:unhideWhenUsed="1"/>
-    <w:lsdException w:name="HTML Top of Form" w:semiHidden="1" w:unhideWhenUsed="1"/>
-    <w:lsdException w:name="HTML Bottom of Form" w:semiHidden="1" w:unhideWhenUsed="1"/>
-    <w:lsdException w:name="Normal (Web)" w:semiHidden="1" w:unhideWhenUsed="1"/>
-    <w:lsdException w:name="HTML Acronym" w:semiHidden="1" w:unhideWhenUsed="1"/>
-    <w:lsdException w:name="HTML Address" w:semiHidden="1" w:unhideWhenUsed="1"/>
-    <w:lsdException w:name="HTML Cite" w:semiHidden="1" w:unhideWhenUsed="1"/>
-    <w:lsdException w:name="HTML Code" w:semiHidden="1" w:unhideWhenUsed="1"/>
-    <w:lsdException w:name="HTML Definition" w:semiHidden="1" w:unhideWhenUsed="1"/>
-    <w:lsdException w:name="HTML Keyboard" w:semiHidden="1" w:unhideWhenUsed="1"/>
-    <w:lsdException w:name="HTML Preformatted" w:semiHidden="1" w:unhideWhenUsed="1"/>
-    <w:lsdException w:name="HTML Sample" w:semiHidden="1" w:unhideWhenUsed="1"/>
-    <w:lsdException w:name="HTML Typewriter" w:semiHidden="1" w:unhideWhenUsed="1"/>
-    <w:lsdException w:name="HTML Variable" w:semiHidden="1" w:unhideWhenUsed="1"/>
-    <w:lsdException w:name="Normal Table" w:semiHidden="1" w:unhideWhenUsed="1"/>
-    <w:lsdException w:name="annotation subject" w:semiHidden="1" w:unhideWhenUsed="1"/>
-    <w:lsdException w:name="No List" w:semiHidden="1" w:unhideWhenUsed="1"/>
-    <w:lsdException w:name="Outline List 1" w:semiHidden="1" w:unhideWhenUsed="1"/>
-    <w:lsdException w:name="Outline List 2" w:semiHidden="1" w:unhideWhenUsed="1"/>
-    <w:lsdException w:name="Outline List 3" w:semiHidden="1" w:unhideWhenUsed="1"/>
-    <w:lsdException w:name="Table Simple 1" w:semiHidden="1" w:unhideWhenUsed="1"/>
-    <w:lsdException w:name="Table Simple 2" w:semiHidden="1" w:unhideWhenUsed="1"/>
-    <w:lsdException w:name="Table Simple 3" w:semiHidden="1" w:unhideWhenUsed="1"/>
-    <w:lsdException w:name="Table Classic 1" w:semiHidden="1" w:unhideWhenUsed="1"/>
-    <w:lsdException w:name="Table Classic 2" w:semiHidden="1" w:unhideWhenUsed="1"/>
-    <w:lsdException w:name="Table Classic 3" w:semiHidden="1" w:unhideWhenUsed="1"/>
-    <w:lsdException w:name="Table Classic 4" w:semiHidden="1" w:unhideWhenUsed="1"/>
-    <w:lsdException w:name="Table Colorful 1" w:semiHidden="1" w:unhideWhenUsed="1"/>
-    <w:lsdException w:name="Table Colorful 2" w:semiHidden="1" w:unhideWhenUsed="1"/>
-    <w:lsdException w:name="Table Colorful 3" w:semiHidden="1" w:unhideWhenUsed="1"/>
-    <w:lsdException w:name="Table Columns 1" w:semiHidden="1" w:unhideWhenUsed="1"/>
-    <w:lsdException w:name="Table Columns 2" w:semiHidden="1" w:unhideWhenUsed="1"/>
-    <w:lsdException w:name="Table Columns 3" w:semiHidden="1" w:unhideWhenUsed="1"/>
-    <w:lsdException w:name="Table Columns 4" w:semiHidden="1" w:unhideWhenUsed="1"/>
-    <w:lsdException w:name="Table Columns 5" w:semiHidden="1" w:unhideWhenUsed="1"/>
-    <w:lsdException w:name="Table Grid 1" w:semiHidden="1" w:unhideWhenUsed="1"/>
-    <w:lsdException w:name="Table Grid 2" w:semiHidden="1" w:unhideWhenUsed="1"/>
-    <w:lsdException w:name="Table Grid 3" w:semiHidden="1" w:unhideWhenUsed="1"/>
-    <w:lsdException w:name="Table Grid 4" w:semiHidden="1" w:unhideWhenUsed="1"/>
-    <w:lsdException w:name="Table Grid 5" w:semiHidden="1" w:unhideWhenUsed="1"/>
-    <w:lsdException w:name="Table Grid 6" w:semiHidden="1" w:unhideWhenUsed="1"/>
-    <w:lsdException w:name="Table Grid 7" w:semiHidden="1" w:unhideWhenUsed="1"/>
-    <w:lsdException w:name="Table Grid 8" w:semiHidden="1" w:unhideWhenUsed="1"/>
-    <w:lsdException w:name="Table List 1" w:semiHidden="1" w:unhideWhenUsed="1"/>
-    <w:lsdException w:name="Table List 2" w:semiHidden="1" w:unhideWhenUsed="1"/>
-    <w:lsdException w:name="Table List 3" w:semiHidden="1" w:unhideWhenUsed="1"/>
-    <w:lsdException w:name="Table List 4" w:semiHidden="1" w:unhideWhenUsed="1"/>
-    <w:lsdException w:name="Table List 5" w:semiHidden="1" w:unhideWhenUsed="1"/>
-    <w:lsdException w:name="Table List 6" w:semiHidden="1" w:unhideWhenUsed="1"/>
-    <w:lsdException w:name="Table List 7" w:semiHidden="1" w:unhideWhenUsed="1"/>
-    <w:lsdException w:name="Table List 8" w:semiHidden="1" w:unhideWhenUsed="1"/>
-    <w:lsdException w:name="Table 3D effects 1" w:semiHidden="1" w:unhideWhenUsed="1"/>
-    <w:lsdException w:name="Table 3D effects 2" w:semiHidden="1" w:unhideWhenUsed="1"/>
-    <w:lsdException w:name="Table 3D effects 3" w:semiHidden="1" w:unhideWhenUsed="1"/>
-    <w:lsdException w:name="Table Contemporary" w:semiHidden="1" w:unhideWhenUsed="1"/>
-    <w:lsdException w:name="Table Elegant" w:semiHidden="1" w:unhideWhenUsed="1"/>
-    <w:lsdException w:name="Table Professional" w:semiHidden="1" w:unhideWhenUsed="1"/>
-    <w:lsdException w:name="Table Subtle 1" w:semiHidden="1" w:unhideWhenUsed="1"/>
-    <w:lsdException w:name="Table Subtle 2" w:semiHidden="1" w:unhideWhenUsed="1"/>
-    <w:lsdException w:name="Table Web 1" w:semiHidden="1" w:unhideWhenUsed="1"/>
-    <w:lsdException w:name="Table Web 2" w:semiHidden="1" w:unhideWhenUsed="1"/>
-    <w:lsdException w:name="Table Web 3" w:semiHidden="1" w:unhideWhenUsed="1"/>
-    <w:lsdException w:name="Balloon Text" w:semiHidden="1" w:unhideWhenUsed="1"/>
-    <w:lsdException w:name="Table Grid" w:uiPriority="59"/>
-    <w:lsdException w:name="Table Theme" w:semiHidden="1" w:unhideWhenUsed="1"/>
-    <w:lsdException w:name="Placeholder Text" w:semiHidden="1"/>
-    <w:lsdException w:name="No Spacing" w:uiPriority="1" w:qFormat="1"/>
-    <w:lsdException w:name="Light Shading" w:uiPriority="60"/>
-    <w:lsdException w:name="Light List" w:uiPriority="61"/>
-    <w:lsdException w:name="Light Grid" w:uiPriority="62"/>
-    <w:lsdException w:name="Medium Shading 1" w:uiPriority="63"/>
-    <w:lsdException w:name="Medium Shading 2" w:uiPriority="64"/>
-    <w:lsdException w:name="Medium List 1" w:uiPriority="65"/>
-    <w:lsdException w:name="Medium List 2" w:uiPriority="66"/>
-    <w:lsdException w:name="Medium Grid 1" w:uiPriority="67"/>
-    <w:lsdException w:name="Medium Grid 2" w:uiPriority="68"/>
-    <w:lsdException w:name="Medium Grid 3" w:uiPriority="69"/>
-    <w:lsdException w:name="Dark List" w:uiPriority="70"/>
-    <w:lsdException w:name="Colorful Shading" w:uiPriority="71"/>
-    <w:lsdException w:name="Colorful List" w:uiPriority="72"/>
-    <w:lsdException w:name="Colorful Grid" w:uiPriority="73"/>
-    <w:lsdException w:name="Light Shading Accent 1" w:uiPriority="60"/>
-    <w:lsdException w:name="Light List Accent 1" w:uiPriority="61"/>
-    <w:lsdException w:name="Light Grid Accent 1" w:uiPriority="62"/>
-    <w:lsdException w:name="Medium Shading 1 Accent 1" w:uiPriority="63"/>
-    <w:lsdException w:name="Medium Shading 2 Accent 1" w:uiPriority="64"/>
-    <w:lsdException w:name="Medium List 1 Accent 1" w:uiPriority="65"/>
-    <w:lsdException w:name="Revision" w:semiHidden="1"/>
-    <w:lsdException w:name="List Paragraph" w:uiPriority="34" w:qFormat="1"/>
-    <w:lsdException w:name="Quote" w:uiPriority="29" w:qFormat="1"/>
-    <w:lsdException w:name="Intense Quote" w:uiPriority="30" w:qFormat="1"/>
-    <w:lsdException w:name="Medium List 2 Accent 1" w:uiPriority="66"/>
-    <w:lsdException w:name="Medium Grid 1 Accent 1" w:uiPriority="67"/>
-    <w:lsdException w:name="Medium Grid 2 Accent 1" w:uiPriority="68"/>
-    <w:lsdException w:name="Medium Grid 3 Accent 1" w:uiPriority="69"/>
-    <w:lsdException w:name="Dark List Accent 1" w:uiPriority="70"/>
-    <w:lsdException w:name="Colorful Shading Accent 1" w:uiPriority="71"/>
-    <w:lsdException w:name="Colorful List Accent 1" w:uiPriority="72"/>
-    <w:lsdException w:name="Colorful Grid Accent 1" w:uiPriority="73"/>
-    <w:lsdException w:name="Light Shading Accent 2" w:uiPriority="60"/>
-    <w:lsdException w:name="Light List Accent 2" w:uiPriority="61"/>
-    <w:lsdException w:name="Light Grid Accent 2" w:uiPriority="62"/>
-    <w:lsdException w:name="Medium Shading 1 Accent 2" w:uiPriority="63"/>
-    <w:lsdException w:name="Medium Shading 2 Accent 2" w:uiPriority="64"/>
-    <w:lsdException w:name="Medium List 1 Accent 2" w:uiPriority="65"/>
-    <w:lsdException w:name="Medium List 2 Accent 2" w:uiPriority="66"/>
-    <w:lsdException w:name="Medium Grid 1 Accent 2" w:uiPriority="67"/>
-    <w:lsdException w:name="Medium Grid 2 Accent 2" w:uiPriority="68"/>
-    <w:lsdException w:name="Medium Grid 3 Accent 2" w:uiPriority="69"/>
-    <w:lsdException w:name="Dark List Accent 2" w:uiPriority="70"/>
-    <w:lsdException w:name="Colorful Shading Accent 2" w:uiPriority="71"/>
-    <w:lsdException w:name="Colorful List Accent 2" w:uiPriority="72"/>
-    <w:lsdException w:name="Colorful Grid Accent 2" w:uiPriority="73"/>
-    <w:lsdException w:name="Light Shading Accent 3" w:uiPriority="60"/>
-    <w:lsdException w:name="Light List Accent 3" w:uiPriority="61"/>
-    <w:lsdException w:name="Light Grid Accent 3" w:uiPriority="62"/>
-    <w:lsdException w:name="Medium Shading 1 Accent 3" w:uiPriority="63"/>
-    <w:lsdException w:name="Medium Shading 2 Accent 3" w:uiPriority="64"/>
-    <w:lsdException w:name="Medium List 1 Accent 3" w:uiPriority="65"/>
-    <w:lsdException w:name="Medium List 2 Accent 3" w:uiPriority="66"/>
-    <w:lsdException w:name="Medium Grid 1 Accent 3" w:uiPriority="67"/>
-    <w:lsdException w:name="Medium Grid 2 Accent 3" w:uiPriority="68"/>
-    <w:lsdException w:name="Medium Grid 3 Accent 3" w:uiPriority="69"/>
-    <w:lsdException w:name="Dark List Accent 3" w:uiPriority="70"/>
-    <w:lsdException w:name="Colorful Shading Accent 3" w:uiPriority="71"/>
-    <w:lsdException w:name="Colorful List Accent 3" w:uiPriority="72"/>
-    <w:lsdException w:name="Colorful Grid Accent 3" w:uiPriority="73"/>
-    <w:lsdException w:name="Light Shading Accent 4" w:uiPriority="60"/>
-    <w:lsdException w:name="Light List Accent 4" w:uiPriority="61"/>
-    <w:lsdException w:name="Light Grid Accent 4" w:uiPriority="62"/>
-    <w:lsdException w:name="Medium Shading 1 Accent 4" w:uiPriority="63"/>
-    <w:lsdException w:name="Medium Shading 2 Accent 4" w:uiPriority="64"/>
-    <w:lsdException w:name="Medium List 1 Accent 4" w:uiPriority="65"/>
-    <w:lsdException w:name="Medium List 2 Accent 4" w:uiPriority="66"/>
-    <w:lsdException w:name="Medium Grid 1 Accent 4" w:uiPriority="67"/>
-    <w:lsdException w:name="Medium Grid 2 Accent 4" w:uiPriority="68"/>
-    <w:lsdException w:name="Medium Grid 3 Accent 4" w:uiPriority="69"/>
-    <w:lsdException w:name="Dark List Accent 4" w:uiPriority="70"/>
-    <w:lsdException w:name="Colorful Shading Accent 4" w:uiPriority="71"/>
-    <w:lsdException w:name="Colorful List Accent 4" w:uiPriority="72"/>
-    <w:lsdException w:name="Colorful Grid Accent 4" w:uiPriority="73"/>
-    <w:lsdException w:name="Light Shading Accent 5" w:uiPriority="60"/>
-    <w:lsdException w:name="Light List Accent 5" w:uiPriority="61"/>
-    <w:lsdException w:name="Light Grid Accent 5" w:uiPriority="62"/>
-    <w:lsdException w:name="Medium Shading 1 Accent 5" w:uiPriority="63"/>
-    <w:lsdException w:name="Medium Shading 2 Accent 5" w:uiPriority="64"/>
-    <w:lsdException w:name="Medium List 1 Accent 5" w:uiPriority="65"/>
-    <w:lsdException w:name="Medium List 2 Accent 5" w:uiPriority="66"/>
-    <w:lsdException w:name="Medium Grid 1 Accent 5" w:uiPriority="67"/>
-    <w:lsdException w:name="Medium Grid 2 Accent 5" w:uiPriority="68"/>
-    <w:lsdException w:name="Medium Grid 3 Accent 5" w:uiPriority="69"/>
-    <w:lsdException w:name="Dark List Accent 5" w:uiPriority="70"/>
-    <w:lsdException w:name="Colorful Shading Accent 5" w:uiPriority="71"/>
-    <w:lsdException w:name="Colorful List Accent 5" w:uiPriority="72"/>
-    <w:lsdException w:name="Colorful Grid Accent 5" w:uiPriority="73"/>
-    <w:lsdException w:name="Light Shading Accent 6" w:uiPriority="60"/>
-    <w:lsdException w:name="Light List Accent 6" w:uiPriority="61"/>
-    <w:lsdException w:name="Light Grid Accent 6" w:uiPriority="62"/>
-    <w:lsdException w:name="Medium Shading 1 Accent 6" w:uiPriority="63"/>
-    <w:lsdException w:name="Medium Shading 2 Accent 6" w:uiPriority="64"/>
-    <w:lsdException w:name="Medium List 1 Accent 6" w:uiPriority="65"/>
-    <w:lsdException w:name="Medium List 2 Accent 6" w:uiPriority="66"/>
-    <w:lsdException w:name="Medium Grid 1 Accent 6" w:uiPriority="67"/>
-    <w:lsdException w:name="Medium Grid 2 Accent 6" w:uiPriority="68"/>
-    <w:lsdException w:name="Medium Grid 3 Accent 6" w:uiPriority="69"/>
-    <w:lsdException w:name="Dark List Accent 6" w:uiPriority="70"/>
-    <w:lsdException w:name="Colorful Shading Accent 6" w:uiPriority="71"/>
-    <w:lsdException w:name="Colorful List Accent 6" w:uiPriority="72"/>
-    <w:lsdException w:name="Colorful Grid Accent 6" w:uiPriority="73"/>
-    <w:lsdException w:name="Subtle Emphasis" w:uiPriority="19" w:qFormat="1"/>
-    <w:lsdException w:name="Intense Emphasis" w:uiPriority="21" w:qFormat="1"/>
-    <w:lsdException w:name="Subtle Reference" w:uiPriority="31" w:qFormat="1"/>
-    <w:lsdException w:name="Intense Reference" w:uiPriority="32" w:qFormat="1"/>
-    <w:lsdException w:name="Book Title" w:uiPriority="33" w:qFormat="1"/>
-    <w:lsdException w:name="Bibliography" w:semiHidden="1" w:uiPriority="37" w:unhideWhenUsed="1"/>
-    <w:lsdException w:name="TOC Heading" w:semiHidden="1" w:uiPriority="39" w:unhideWhenUsed="1" w:qFormat="1"/>
-    <w:lsdException w:name="Plain Table 1" w:uiPriority="41"/>
-    <w:lsdException w:name="Plain Table 2" w:uiPriority="42"/>
-    <w:lsdException w:name="Plain Table 3" w:uiPriority="43"/>
-    <w:lsdException w:name="Plain Table 4" w:uiPriority="44"/>
-    <w:lsdException w:name="Plain Table 5" w:uiPriority="45"/>
-    <w:lsdException w:name="Grid Table Light" w:uiPriority="40"/>
-    <w:lsdException w:name="Grid Table 1 Light" w:uiPriority="46"/>
-    <w:lsdException w:name="Grid Table 2" w:uiPriority="47"/>
-    <w:lsdException w:name="Grid Table 3" w:uiPriority="48"/>
-    <w:lsdException w:name="Grid Table 4" w:uiPriority="49"/>
-    <w:lsdException w:name="Grid Table 5 Dark" w:uiPriority="50"/>
-    <w:lsdException w:name="Grid Table 6 Colorful" w:uiPriority="51"/>
-    <w:lsdException w:name="Grid Table 7 Colorful" w:uiPriority="52"/>
-    <w:lsdException w:name="Grid Table 1 Light Accent 1" w:uiPriority="46"/>
-    <w:lsdException w:name="Grid Table 2 Accent 1" w:uiPriority="47"/>
-    <w:lsdException w:name="Grid Table 3 Accent 1" w:uiPriority="48"/>
-    <w:lsdException w:name="Grid Table 4 Accent 1" w:uiPriority="49"/>
-    <w:lsdException w:name="Grid Table 5 Dark Accent 1" w:uiPriority="50"/>
-    <w:lsdException w:name="Grid Table 6 Colorful Accent 1" w:uiPriority="51"/>
-    <w:lsdException w:name="Grid Table 7 Colorful Accent 1" w:uiPriority="52"/>
-    <w:lsdException w:name="Grid Table 1 Light Accent 2" w:uiPriority="46"/>
-    <w:lsdException w:name="Grid Table 2 Accent 2" w:uiPriority="47"/>
-    <w:lsdException w:name="Grid Table 3 Accent 2" w:uiPriority="48"/>
-    <w:lsdException w:name="Grid Table 4 Accent 2" w:uiPriority="49"/>
-    <w:lsdException w:name="Grid Table 5 Dark Accent 2" w:uiPriority="50"/>
-    <w:lsdException w:name="Grid Table 6 Colorful Accent 2" w:uiPriority="51"/>
-    <w:lsdException w:name="Grid Table 7 Colorful Accent 2" w:uiPriority="52"/>
-    <w:lsdException w:name="Grid Table 1 Light Accent 3" w:uiPriority="46"/>
-    <w:lsdException w:name="Grid Table 2 Accent 3" w:uiPriority="47"/>
-    <w:lsdException w:name="Grid Table 3 Accent 3" w:uiPriority="48"/>
-    <w:lsdException w:name="Grid Table 4 Accent 3" w:uiPriority="49"/>
-    <w:lsdException w:name="Grid Table 5 Dark Accent 3" w:uiPriority="50"/>
-    <w:lsdException w:name="Grid Table 6 Colorful Accent 3" w:uiPriority="51"/>
-    <w:lsdException w:name="Grid Table 7 Colorful Accent 3" w:uiPriority="52"/>
-    <w:lsdException w:name="Grid Table 1 Light Accent 4" w:uiPriority="46"/>
-    <w:lsdException w:name="Grid Table 2 Accent 4" w:uiPriority="47"/>
-    <w:lsdException w:name="Grid Table 3 Accent 4" w:uiPriority="48"/>
-    <w:lsdException w:name="Grid Table 4 Accent 4" w:uiPriority="49"/>
-    <w:lsdException w:name="Grid Table 5 Dark Accent 4" w:uiPriority="50"/>
-    <w:lsdException w:name="Grid Table 6 Colorful Accent 4" w:uiPriority="51"/>
-    <w:lsdException w:name="Grid Table 7 Colorful Accent 4" w:uiPriority="52"/>
-    <w:lsdException w:name="Grid Table 1 Light Accent 5" w:uiPriority="46"/>
-    <w:lsdException w:name="Grid Table 2 Accent 5" w:uiPriority="47"/>
-    <w:lsdException w:name="Grid Table 3 Accent 5" w:uiPriority="48"/>
-    <w:lsdException w:name="Grid Table 4 Accent 5" w:uiPriority="49"/>
-    <w:lsdException w:name="Grid Table 5 Dark Accent 5" w:uiPriority="50"/>
-    <w:lsdException w:name="Grid Table 6 Colorful Accent 5" w:uiPriority="51"/>
-    <w:lsdException w:name="Grid Table 7 Colorful Accent 5" w:uiPriority="52"/>
-    <w:lsdException w:name="Grid Table 1 Light Accent 6" w:uiPriority="46"/>
-    <w:lsdException w:name="Grid Table 2 Accent 6" w:uiPriority="47"/>
-    <w:lsdException w:name="Grid Table 3 Accent 6" w:uiPriority="48"/>
-    <w:lsdException w:name="Grid Table 4 Accent 6" w:uiPriority="49"/>
-    <w:lsdException w:name="Grid Table 5 Dark Accent 6" w:uiPriority="50"/>
-    <w:lsdException w:name="Grid Table 6 Colorful Accent 6" w:uiPriority="51"/>
-    <w:lsdException w:name="Grid Table 7 Colorful Accent 6" w:uiPriority="52"/>
-    <w:lsdException w:name="List Table 1 Light" w:uiPriority="46"/>
-    <w:lsdException w:name="List Table 2" w:uiPriority="47"/>
-    <w:lsdException w:name="List Table 3" w:uiPriority="48"/>
-    <w:lsdException w:name="List Table 4" w:uiPriority="49"/>
-    <w:lsdException w:name="List Table 5 Dark" w:uiPriority="50"/>
-    <w:lsdException w:name="List Table 6 Colorful" w:uiPriority="51"/>
-    <w:lsdException w:name="List Table 7 Colorful" w:uiPriority="52"/>
-    <w:lsdException w:name="List Table 1 Light Accent 1" w:uiPriority="46"/>
-    <w:lsdException w:name="List Table 2 Accent 1" w:uiPriority="47"/>
-    <w:lsdException w:name="List Table 3 Accent 1" w:uiPriority="48"/>
-    <w:lsdException w:name="List Table 4 Accent 1" w:uiPriority="49"/>
-    <w:lsdException w:name="List Table 5 Dark Accent 1" w:uiPriority="50"/>
-    <w:lsdException w:name="List Table 6 Colorful Accent 1" w:uiPriority="51"/>
-    <w:lsdException w:name="List Table 7 Colorful Accent 1" w:uiPriority="52"/>
-    <w:lsdException w:name="List Table 1 Light Accent 2" w:uiPriority="46"/>
-    <w:lsdException w:name="List Table 2 Accent 2" w:uiPriority="47"/>
-    <w:lsdException w:name="List Table 3 Accent 2" w:uiPriority="48"/>
-    <w:lsdException w:name="List Table 4 Accent 2" w:uiPriority="49"/>
-    <w:lsdException w:name="List Table 5 Dark Accent 2" w:uiPriority="50"/>
-    <w:lsdException w:name="List Table 6 Colorful Accent 2" w:uiPriority="51"/>
-    <w:lsdException w:name="List Table 7 Colorful Accent 2" w:uiPriority="52"/>
-    <w:lsdException w:name="List Table 1 Light Accent 3" w:uiPriority="46"/>
-    <w:lsdException w:name="List Table 2 Accent 3" w:uiPriority="47"/>
-    <w:lsdException w:name="List Table 3 Accent 3" w:uiPriority="48"/>
-    <w:lsdException w:name="List Table 4 Accent 3" w:uiPriority="49"/>
-    <w:lsdException w:name="List Table 5 Dark Accent 3" w:uiPriority="50"/>
-    <w:lsdException w:name="List Table 6 Colorful Accent 3" w:uiPriority="51"/>
-    <w:lsdException w:name="List Table 7 Colorful Accent 3" w:uiPriority="52"/>
-    <w:lsdException w:name="List Table 1 Light Accent 4" w:uiPriority="46"/>
-    <w:lsdException w:name="List Table 2 Accent 4" w:uiPriority="47"/>
-    <w:lsdException w:name="List Table 3 Accent 4" w:uiPriority="48"/>
-    <w:lsdException w:name="List Table 4 Accent 4" w:uiPriority="49"/>
-    <w:lsdException w:name="List Table 5 Dark Accent 4" w:uiPriority="50"/>
-    <w:lsdException w:name="List Table 6 Colorful Accent 4" w:uiPriority="51"/>
-    <w:lsdException w:name="List Table 7 Colorful Accent 4" w:uiPriority="52"/>
-    <w:lsdException w:name="List Table 1 Light Accent 5" w:uiPriority="46"/>
-    <w:lsdException w:name="List Table 2 Accent 5" w:uiPriority="47"/>
-    <w:lsdException w:name="List Table 3 Accent 5" w:uiPriority="48"/>
-    <w:lsdException w:name="List Table 4 Accent 5" w:uiPriority="49"/>
-    <w:lsdException w:name="List Table 5 Dark Accent 5" w:uiPriority="50"/>
-    <w:lsdException w:name="List Table 6 Colorful Accent 5" w:uiPriority="51"/>
-    <w:lsdException w:name="List Table 7 Colorful Accent 5" w:uiPriority="52"/>
-    <w:lsdException w:name="List Table 1 Light Accent 6" w:uiPriority="46"/>
-    <w:lsdException w:name="List Table 2 Accent 6" w:uiPriority="47"/>
-    <w:lsdException w:name="List Table 3 Accent 6" w:uiPriority="48"/>
-    <w:lsdException w:name="List Table 4 Accent 6" w:uiPriority="49"/>
-    <w:lsdException w:name="List Table 5 Dark Accent 6" w:uiPriority="50"/>
-    <w:lsdException w:name="List Table 6 Colorful Accent 6" w:uiPriority="51"/>
-    <w:lsdException w:name="List Table 7 Colorful Accent 6" w:uiPriority="52"/>
+  <w:latentStyles w:defLockedState="0" w:defUIPriority="99" w:defSemiHidden="1" w:defUnhideWhenUsed="1" w:defQFormat="0" w:count="267">
+    <w:lsdException w:name="Normal" w:semiHidden="0" w:uiPriority="0" w:unhideWhenUsed="0" w:qFormat="1"/>
+    <w:lsdException w:name="heading 1" w:semiHidden="0" w:uiPriority="9" w:unhideWhenUsed="0" w:qFormat="1"/>
+    <w:lsdException w:name="heading 2" w:uiPriority="9" w:qFormat="1"/>
+    <w:lsdException w:name="heading 3" w:uiPriority="9" w:qFormat="1"/>
+    <w:lsdException w:name="heading 4" w:uiPriority="9" w:qFormat="1"/>
+    <w:lsdException w:name="heading 5" w:uiPriority="9" w:qFormat="1"/>
+    <w:lsdException w:name="heading 6" w:uiPriority="9" w:qFormat="1"/>
+    <w:lsdException w:name="heading 7" w:uiPriority="9" w:qFormat="1"/>
+    <w:lsdException w:name="heading 8" w:uiPriority="9" w:qFormat="1"/>
+    <w:lsdException w:name="heading 9" w:uiPriority="9" w:qFormat="1"/>
+    <w:lsdException w:name="toc 1" w:uiPriority="39"/>
+    <w:lsdException w:name="toc 2" w:uiPriority="39"/>
+    <w:lsdException w:name="toc 3" w:uiPriority="39"/>
+    <w:lsdException w:name="toc 4" w:uiPriority="39"/>
+    <w:lsdException w:name="toc 5" w:uiPriority="39"/>
+    <w:lsdException w:name="toc 6" w:uiPriority="39"/>
+    <w:lsdException w:name="toc 7" w:uiPriority="39"/>
+    <w:lsdException w:name="toc 8" w:uiPriority="39"/>
+    <w:lsdException w:name="toc 9" w:uiPriority="39"/>
+    <w:lsdException w:name="caption" w:uiPriority="35" w:qFormat="1"/>
+    <w:lsdException w:name="Title" w:semiHidden="0" w:uiPriority="10" w:unhideWhenUsed="0" w:qFormat="1"/>
+    <w:lsdException w:name="Default Paragraph Font" w:uiPriority="1"/>
+    <w:lsdException w:name="Subtitle" w:semiHidden="0" w:uiPriority="11" w:unhideWhenUsed="0" w:qFormat="1"/>
+    <w:lsdException w:name="Strong" w:semiHidden="0" w:uiPriority="22" w:unhideWhenUsed="0" w:qFormat="1"/>
+    <w:lsdException w:name="Emphasis" w:semiHidden="0" w:uiPriority="20" w:unhideWhenUsed="0" w:qFormat="1"/>
+    <w:lsdException w:name="Table Grid" w:semiHidden="0" w:uiPriority="59" w:unhideWhenUsed="0"/>
+    <w:lsdException w:name="Placeholder Text" w:unhideWhenUsed="0"/>
+    <w:lsdException w:name="No Spacing" w:semiHidden="0" w:uiPriority="1" w:unhideWhenUsed="0" w:qFormat="1"/>
+    <w:lsdException w:name="Light Shading" w:semiHidden="0" w:uiPriority="60" w:unhideWhenUsed="0"/>
+    <w:lsdException w:name="Light List" w:semiHidden="0" w:uiPriority="61" w:unhideWhenUsed="0"/>
+    <w:lsdException w:name="Light Grid" w:semiHidden="0" w:uiPriority="62" w:unhideWhenUsed="0"/>
+    <w:lsdException w:name="Medium Shading 1" w:semiHidden="0" w:uiPriority="63" w:unhideWhenUsed="0"/>
+    <w:lsdException w:name="Medium Shading 2" w:semiHidden="0" w:uiPriority="64" w:unhideWhenUsed="0"/>
+    <w:lsdException w:name="Medium List 1" w:semiHidden="0" w:uiPriority="65" w:unhideWhenUsed="0"/>
+    <w:lsdException w:name="Medium List 2" w:semiHidden="0" w:uiPriority="66" w:unhideWhenUsed="0"/>
+    <w:lsdException w:name="Medium Grid 1" w:semiHidden="0" w:uiPriority="67" w:unhideWhenUsed="0"/>
+    <w:lsdException w:name="Medium Grid 2" w:semiHidden="0" w:uiPriority="68" w:unhideWhenUsed="0"/>
+    <w:lsdException w:name="Medium Grid 3" w:semiHidden="0" w:uiPriority="69" w:unhideWhenUsed="0"/>
+    <w:lsdException w:name="Dark List" w:semiHidden="0" w:uiPriority="70" w:unhideWhenUsed="0"/>
+    <w:lsdException w:name="Colorful Shading" w:semiHidden="0" w:uiPriority="71" w:unhideWhenUsed="0"/>
+    <w:lsdException w:name="Colorful List" w:semiHidden="0" w:uiPriority="72" w:unhideWhenUsed="0"/>
+    <w:lsdException w:name="Colorful Grid" w:semiHidden="0" w:uiPriority="73" w:unhideWhenUsed="0"/>
+    <w:lsdException w:name="Light Shading Accent 1" w:semiHidden="0" w:uiPriority="60" w:unhideWhenUsed="0"/>
+    <w:lsdException w:name="Light List Accent 1" w:semiHidden="0" w:uiPriority="61" w:unhideWhenUsed="0"/>
+    <w:lsdException w:name="Light Grid Accent 1" w:semiHidden="0" w:uiPriority="62" w:unhideWhenUsed="0"/>
+    <w:lsdException w:name="Medium Shading 1 Accent 1" w:semiHidden="0" w:uiPriority="63" w:unhideWhenUsed="0"/>
+    <w:lsdException w:name="Medium Shading 2 Accent 1" w:semiHidden="0" w:uiPriority="64" w:unhideWhenUsed="0"/>
+    <w:lsdException w:name="Medium List 1 Accent 1" w:semiHidden="0" w:uiPriority="65" w:unhideWhenUsed="0"/>
+    <w:lsdException w:name="Revision" w:unhideWhenUsed="0"/>
+    <w:lsdException w:name="List Paragraph" w:semiHidden="0" w:uiPriority="34" w:unhideWhenUsed="0" w:qFormat="1"/>
+    <w:lsdException w:name="Quote" w:semiHidden="0" w:uiPriority="29" w:unhideWhenUsed="0" w:qFormat="1"/>
+    <w:lsdException w:name="Intense Quote" w:semiHidden="0" w:uiPriority="30" w:unhideWhenUsed="0" w:qFormat="1"/>
+    <w:lsdException w:name="Medium List 2 Accent 1" w:semiHidden="0" w:uiPriority="66" w:unhideWhenUsed="0"/>
+    <w:lsdException w:name="Medium Grid 1 Accent 1" w:semiHidden="0" w:uiPriority="67" w:unhideWhenUsed="0"/>
+    <w:lsdException w:name="Medium Grid 2 Accent 1" w:semiHidden="0" w:uiPriority="68" w:unhideWhenUsed="0"/>
+    <w:lsdException w:name="Medium Grid 3 Accent 1" w:semiHidden="0" w:uiPriority="69" w:unhideWhenUsed="0"/>
+    <w:lsdException w:name="Dark List Accent 1" w:semiHidden="0" w:uiPriority="70" w:unhideWhenUsed="0"/>
+    <w:lsdException w:name="Colorful Shading Accent 1" w:semiHidden="0" w:uiPriority="71" w:unhideWhenUsed="0"/>
+    <w:lsdException w:name="Colorful List Accent 1" w:semiHidden="0" w:uiPriority="72" w:unhideWhenUsed="0"/>
+    <w:lsdException w:name="Colorful Grid Accent 1" w:semiHidden="0" w:uiPriority="73" w:unhideWhenUsed="0"/>
+    <w:lsdException w:name="Light Shading Accent 2" w:semiHidden="0" w:uiPriority="60" w:unhideWhenUsed="0"/>
+    <w:lsdException w:name="Light List Accent 2" w:semiHidden="0" w:uiPriority="61" w:unhideWhenUsed="0"/>
+    <w:lsdException w:name="Light Grid Accent 2" w:semiHidden="0" w:uiPriority="62" w:unhideWhenUsed="0"/>
+    <w:lsdException w:name="Medium Shading 1 Accent 2" w:semiHidden="0" w:uiPriority="63" w:unhideWhenUsed="0"/>
+    <w:lsdException w:name="Medium Shading 2 Accent 2" w:semiHidden="0" w:uiPriority="64" w:unhideWhenUsed="0"/>
+    <w:lsdException w:name="Medium List 1 Accent 2" w:semiHidden="0" w:uiPriority="65" w:unhideWhenUsed="0"/>
+    <w:lsdException w:name="Medium List 2 Accent 2" w:semiHidden="0" w:uiPriority="66" w:unhideWhenUsed="0"/>
+    <w:lsdException w:name="Medium Grid 1 Accent 2" w:semiHidden="0" w:uiPriority="67" w:unhideWhenUsed="0"/>
+    <w:lsdException w:name="Medium Grid 2 Accent 2" w:semiHidden="0" w:uiPriority="68" w:unhideWhenUsed="0"/>
+    <w:lsdException w:name="Medium Grid 3 Accent 2" w:semiHidden="0" w:uiPriority="69" w:unhideWhenUsed="0"/>
+    <w:lsdException w:name="Dark List Accent 2" w:semiHidden="0" w:uiPriority="70" w:unhideWhenUsed="0"/>
+    <w:lsdException w:name="Colorful Shading Accent 2" w:semiHidden="0" w:uiPriority="71" w:unhideWhenUsed="0"/>
+    <w:lsdException w:name="Colorful List Accent 2" w:semiHidden="0" w:uiPriority="72" w:unhideWhenUsed="0"/>
+    <w:lsdException w:name="Colorful Grid Accent 2" w:semiHidden="0" w:uiPriority="73" w:unhideWhenUsed="0"/>
+    <w:lsdException w:name="Light Shading Accent 3" w:semiHidden="0" w:uiPriority="60" w:unhideWhenUsed="0"/>
+    <w:lsdException w:name="Light List Accent 3" w:semiHidden="0" w:uiPriority="61" w:unhideWhenUsed="0"/>
+    <w:lsdException w:name="Light Grid Accent 3" w:semiHidden="0" w:uiPriority="62" w:unhideWhenUsed="0"/>
+    <w:lsdException w:name="Medium Shading 1 Accent 3" w:semiHidden="0" w:uiPriority="63" w:unhideWhenUsed="0"/>
+    <w:lsdException w:name="Medium Shading 2 Accent 3" w:semiHidden="0" w:uiPriority="64" w:unhideWhenUsed="0"/>
+    <w:lsdException w:name="Medium List 1 Accent 3" w:semiHidden="0" w:uiPriority="65" w:unhideWhenUsed="0"/>
+    <w:lsdException w:name="Medium List 2 Accent 3" w:semiHidden="0" w:uiPriority="66" w:unhideWhenUsed="0"/>
+    <w:lsdException w:name="Medium Grid 1 Accent 3" w:semiHidden="0" w:uiPriority="67" w:unhideWhenUsed="0"/>
+    <w:lsdException w:name="Medium Grid 2 Accent 3" w:semiHidden="0" w:uiPriority="68" w:unhideWhenUsed="0"/>
+    <w:lsdException w:name="Medium Grid 3 Accent 3" w:semiHidden="0" w:uiPriority="69" w:unhideWhenUsed="0"/>
+    <w:lsdException w:name="Dark List Accent 3" w:semiHidden="0" w:uiPriority="70" w:unhideWhenUsed="0"/>
+    <w:lsdException w:name="Colorful Shading Accent 3" w:semiHidden="0" w:uiPriority="71" w:unhideWhenUsed="0"/>
+    <w:lsdException w:name="Colorful List Accent 3" w:semiHidden="0" w:uiPriority="72" w:unhideWhenUsed="0"/>
+    <w:lsdException w:name="Colorful Grid Accent 3" w:semiHidden="0" w:uiPriority="73" w:unhideWhenUsed="0"/>
+    <w:lsdException w:name="Light Shading Accent 4" w:semiHidden="0" w:uiPriority="60" w:unhideWhenUsed="0"/>
+    <w:lsdException w:name="Light List Accent 4" w:semiHidden="0" w:uiPriority="61" w:unhideWhenUsed="0"/>
+    <w:lsdException w:name="Light Grid Accent 4" w:semiHidden="0" w:uiPriority="62" w:unhideWhenUsed="0"/>
+    <w:lsdException w:name="Medium Shading 1 Accent 4" w:semiHidden="0" w:uiPriority="63" w:unhideWhenUsed="0"/>
+    <w:lsdException w:name="Medium Shading 2 Accent 4" w:semiHidden="0" w:uiPriority="64" w:unhideWhenUsed="0"/>
+    <w:lsdException w:name="Medium List 1 Accent 4" w:semiHidden="0" w:uiPriority="65" w:unhideWhenUsed="0"/>
+    <w:lsdException w:name="Medium List 2 Accent 4" w:semiHidden="0" w:uiPriority="66" w:unhideWhenUsed="0"/>
+    <w:lsdException w:name="Medium Grid 1 Accent 4" w:semiHidden="0" w:uiPriority="67" w:unhideWhenUsed="0"/>
+    <w:lsdException w:name="Medium Grid 2 Accent 4" w:semiHidden="0" w:uiPriority="68" w:unhideWhenUsed="0"/>
+    <w:lsdException w:name="Medium Grid 3 Accent 4" w:semiHidden="0" w:uiPriority="69" w:unhideWhenUsed="0"/>
+    <w:lsdException w:name="Dark List Accent 4" w:semiHidden="0" w:uiPriority="70" w:unhideWhenUsed="0"/>
+    <w:lsdException w:name="Colorful Shading Accent 4" w:semiHidden="0" w:uiPriority="71" w:unhideWhenUsed="0"/>
+    <w:lsdException w:name="Colorful List Accent 4" w:semiHidden="0" w:uiPriority="72" w:unhideWhenUsed="0"/>
+    <w:lsdException w:name="Colorful Grid Accent 4" w:semiHidden="0" w:uiPriority="73" w:unhideWhenUsed="0"/>
+    <w:lsdException w:name="Light Shading Accent 5" w:semiHidden="0" w:uiPriority="60" w:unhideWhenUsed="0"/>
+    <w:lsdException w:name="Light List Accent 5" w:semiHidden="0" w:uiPriority="61" w:unhideWhenUsed="0"/>
+    <w:lsdException w:name="Light Grid Accent 5" w:semiHidden="0" w:uiPriority="62" w:unhideWhenUsed="0"/>
+    <w:lsdException w:name="Medium Shading 1 Accent 5" w:semiHidden="0" w:uiPriority="63" w:unhideWhenUsed="0"/>
+    <w:lsdException w:name="Medium Shading 2 Accent 5" w:semiHidden="0" w:uiPriority="64" w:unhideWhenUsed="0"/>
+    <w:lsdException w:name="Medium List 1 Accent 5" w:semiHidden="0" w:uiPriority="65" w:unhideWhenUsed="0"/>
+    <w:lsdException w:name="Medium List 2 Accent 5" w:semiHidden="0" w:uiPriority="66" w:unhideWhenUsed="0"/>
+    <w:lsdException w:name="Medium Grid 1 Accent 5" w:semiHidden="0" w:uiPriority="67" w:unhideWhenUsed="0"/>
+    <w:lsdException w:name="Medium Grid 2 Accent 5" w:semiHidden="0" w:uiPriority="68" w:unhideWhenUsed="0"/>
+    <w:lsdException w:name="Medium Grid 3 Accent 5" w:semiHidden="0" w:uiPriority="69" w:unhideWhenUsed="0"/>
+    <w:lsdException w:name="Dark List Accent 5" w:semiHidden="0" w:uiPriority="70" w:unhideWhenUsed="0"/>
+    <w:lsdException w:name="Colorful Shading Accent 5" w:semiHidden="0" w:uiPriority="71" w:unhideWhenUsed="0"/>
+    <w:lsdException w:name="Colorful List Accent 5" w:semiHidden="0" w:uiPriority="72" w:unhideWhenUsed="0"/>
+    <w:lsdException w:name="Colorful Grid Accent 5" w:semiHidden="0" w:uiPriority="73" w:unhideWhenUsed="0"/>
+    <w:lsdException w:name="Light Shading Accent 6" w:semiHidden="0" w:uiPriority="60" w:unhideWhenUsed="0"/>
+    <w:lsdException w:name="Light List Accent 6" w:semiHidden="0" w:uiPriority="61" w:unhideWhenUsed="0"/>
+    <w:lsdException w:name="Light Grid Accent 6" w:semiHidden="0" w:uiPriority="62" w:unhideWhenUsed="0"/>
+    <w:lsdException w:name="Medium Shading 1 Accent 6" w:semiHidden="0" w:uiPriority="63" w:unhideWhenUsed="0"/>
+    <w:lsdException w:name="Medium Shading 2 Accent 6" w:semiHidden="0" w:uiPriority="64" w:unhideWhenUsed="0"/>
+    <w:lsdException w:name="Medium List 1 Accent 6" w:semiHidden="0" w:uiPriority="65" w:unhideWhenUsed="0"/>
+    <w:lsdException w:name="Medium List 2 Accent 6" w:semiHidden="0" w:uiPriority="66" w:unhideWhenUsed="0"/>
+    <w:lsdException w:name="Medium Grid 1 Accent 6" w:semiHidden="0" w:uiPriority="67" w:unhideWhenUsed="0"/>
+    <w:lsdException w:name="Medium Grid 2 Accent 6" w:semiHidden="0" w:uiPriority="68" w:unhideWhenUsed="0"/>
+    <w:lsdException w:name="Medium Grid 3 Accent 6" w:semiHidden="0" w:uiPriority="69" w:unhideWhenUsed="0"/>
+    <w:lsdException w:name="Dark List Accent 6" w:semiHidden="0" w:uiPriority="70" w:unhideWhenUsed="0"/>
+    <w:lsdException w:name="Colorful Shading Accent 6" w:semiHidden="0" w:uiPriority="71" w:unhideWhenUsed="0"/>
+    <w:lsdException w:name="Colorful List Accent 6" w:semiHidden="0" w:uiPriority="72" w:unhideWhenUsed="0"/>
+    <w:lsdException w:name="Colorful Grid Accent 6" w:semiHidden="0" w:uiPriority="73" w:unhideWhenUsed="0"/>
+    <w:lsdException w:name="Subtle Emphasis" w:semiHidden="0" w:uiPriority="19" w:unhideWhenUsed="0" w:qFormat="1"/>
+    <w:lsdException w:name="Intense Emphasis" w:semiHidden="0" w:uiPriority="21" w:unhideWhenUsed="0" w:qFormat="1"/>
+    <w:lsdException w:name="Subtle Reference" w:semiHidden="0" w:uiPriority="31" w:unhideWhenUsed="0" w:qFormat="1"/>
+    <w:lsdException w:name="Intense Reference" w:semiHidden="0" w:uiPriority="32" w:unhideWhenUsed="0" w:qFormat="1"/>
+    <w:lsdException w:name="Book Title" w:semiHidden="0" w:uiPriority="33" w:unhideWhenUsed="0" w:qFormat="1"/>
+    <w:lsdException w:name="Bibliography" w:uiPriority="37"/>
+    <w:lsdException w:name="TOC Heading" w:uiPriority="39" w:qFormat="1"/>
   </w:latentStyles>
   <w:style w:type="paragraph" w:default="1" w:styleId="Normal">
     <w:name w:val="Normal"/>
@@ -1082,6 +1239,7 @@
     <w:uiPriority w:val="99"/>
     <w:semiHidden/>
     <w:unhideWhenUsed/>
+    <w:qFormat/>
     <w:tblPr>
       <w:tblInd w:w="0" w:type="dxa"/>
       <w:tblCellMar>
@@ -1215,22 +1373,42 @@
       <w:u w:val="single"/>
     </w:rPr>
   </w:style>
+  <w:style w:type="paragraph" w:styleId="Textodebalo">
+    <w:name w:val="Balloon Text"/>
+    <w:basedOn w:val="Normal"/>
+    <w:link w:val="TextodebaloChar"/>
+    <w:uiPriority w:val="99"/>
+    <w:semiHidden/>
+    <w:unhideWhenUsed/>
+    <w:rsid w:val="009438FC"/>
+    <w:pPr>
+      <w:spacing w:after="0" w:line="240" w:lineRule="auto"/>
+    </w:pPr>
+    <w:rPr>
+      <w:rFonts w:ascii="Tahoma" w:hAnsi="Tahoma" w:cs="Tahoma"/>
+      <w:sz w:val="16"/>
+      <w:szCs w:val="16"/>
+    </w:rPr>
+  </w:style>
+  <w:style w:type="character" w:customStyle="1" w:styleId="TextodebaloChar">
+    <w:name w:val="Texto de balão Char"/>
+    <w:basedOn w:val="Fontepargpadro"/>
+    <w:link w:val="Textodebalo"/>
+    <w:uiPriority w:val="99"/>
+    <w:semiHidden/>
+    <w:rsid w:val="009438FC"/>
+    <w:rPr>
+      <w:rFonts w:ascii="Tahoma" w:hAnsi="Tahoma" w:cs="Tahoma"/>
+      <w:sz w:val="16"/>
+      <w:szCs w:val="16"/>
+    </w:rPr>
+  </w:style>
 </w:styles>
 </file>
 
 <file path=word/charts/chart1.xml><?xml version="1.0" encoding="utf-8"?>
-<c:chartSpace xmlns:c="http://schemas.openxmlformats.org/drawingml/2006/chart" xmlns:a="http://schemas.openxmlformats.org/drawingml/2006/main" xmlns:r="http://schemas.openxmlformats.org/officeDocument/2006/relationships" xmlns:c16r2="http://schemas.microsoft.com/office/drawing/2015/06/chart">
-  <c:date1904 val="0"/>
+<c:chartSpace xmlns:c="http://schemas.openxmlformats.org/drawingml/2006/chart" xmlns:a="http://schemas.openxmlformats.org/drawingml/2006/main" xmlns:r="http://schemas.openxmlformats.org/officeDocument/2006/relationships">
   <c:lang val="pt-BR"/>
-  <c:roundedCorners val="0"/>
-  <mc:AlternateContent xmlns:mc="http://schemas.openxmlformats.org/markup-compatibility/2006">
-    <mc:Choice xmlns:c14="http://schemas.microsoft.com/office/drawing/2007/8/2/chart" Requires="c14">
-      <c14:style val="102"/>
-    </mc:Choice>
-    <mc:Fallback>
-      <c:style val="2"/>
-    </mc:Fallback>
-  </mc:AlternateContent>
   <c:chart>
     <c:title>
       <c:tx>
@@ -1263,7 +1441,6 @@
           </a:p>
         </c:rich>
       </c:tx>
-      <c:overlay val="0"/>
       <c:spPr>
         <a:noFill/>
         <a:ln>
@@ -1271,34 +1448,12 @@
         </a:ln>
         <a:effectLst/>
       </c:spPr>
-      <c:txPr>
-        <a:bodyPr rot="0" spcFirstLastPara="1" vertOverflow="ellipsis" vert="horz" wrap="square" anchor="ctr" anchorCtr="1"/>
-        <a:lstStyle/>
-        <a:p>
-          <a:pPr>
-            <a:defRPr sz="1400" b="0" i="0" u="none" strike="noStrike" kern="1200" spc="0" baseline="0">
-              <a:solidFill>
-                <a:schemeClr val="tx1">
-                  <a:lumMod val="65000"/>
-                  <a:lumOff val="35000"/>
-                </a:schemeClr>
-              </a:solidFill>
-              <a:latin typeface="+mn-lt"/>
-              <a:ea typeface="+mn-ea"/>
-              <a:cs typeface="+mn-cs"/>
-            </a:defRPr>
-          </a:pPr>
-          <a:endParaRPr lang="pt-BR"/>
-        </a:p>
-      </c:txPr>
     </c:title>
-    <c:autoTitleDeleted val="0"/>
     <c:plotArea>
       <c:layout/>
       <c:barChart>
         <c:barDir val="bar"/>
         <c:grouping val="clustered"/>
-        <c:varyColors val="0"/>
         <c:ser>
           <c:idx val="0"/>
           <c:order val="0"/>
@@ -1322,7 +1477,6 @@
             </a:ln>
             <a:effectLst/>
           </c:spPr>
-          <c:invertIfNegative val="0"/>
           <c:dLbls>
             <c:spPr>
               <a:noFill/>
@@ -1354,14 +1508,8 @@
               </a:p>
             </c:txPr>
             <c:dLblPos val="outEnd"/>
-            <c:showLegendKey val="0"/>
             <c:showVal val="1"/>
-            <c:showCatName val="0"/>
-            <c:showSerName val="0"/>
-            <c:showPercent val="0"/>
-            <c:showBubbleSize val="0"/>
-            <c:showLeaderLines val="0"/>
-            <c:extLst>
+            <c:extLst xmlns:c16r2="http://schemas.microsoft.com/office/drawing/2015/06/chart">
               <c:ext xmlns:c15="http://schemas.microsoft.com/office/drawing/2012/chart" uri="{CE6537A1-D6FC-4f65-9D91-7224C49458BB}">
                 <c15:showLeaderLines val="1"/>
                 <c15:leaderLines>
@@ -1418,16 +1566,16 @@
                 <c:formatCode>General</c:formatCode>
                 <c:ptCount val="7"/>
                 <c:pt idx="0">
-                  <c:v>3.0000000000000005E-3</c:v>
+                  <c:v>3.0000000000000014E-3</c:v>
                 </c:pt>
                 <c:pt idx="1">
-                  <c:v>1.2999999999999999E-2</c:v>
+                  <c:v>1.2999999999999998E-2</c:v>
                 </c:pt>
                 <c:pt idx="2">
-                  <c:v>5.1333333333333335E-2</c:v>
+                  <c:v>5.133333333333337E-2</c:v>
                 </c:pt>
                 <c:pt idx="3">
-                  <c:v>0.19899999999999998</c:v>
+                  <c:v>0.19900000000000001</c:v>
                 </c:pt>
                 <c:pt idx="4">
                   <c:v>0.73966666666666681</c:v>
@@ -1441,7 +1589,7 @@
               </c:numCache>
             </c:numRef>
           </c:val>
-          <c:extLst>
+          <c:extLst xmlns:c16r2="http://schemas.microsoft.com/office/drawing/2015/06/chart">
             <c:ext xmlns:c16="http://schemas.microsoft.com/office/drawing/2014/chart" uri="{C3380CC4-5D6E-409C-BE32-E72D297353CC}">
               <c16:uniqueId val="{00000000-B661-4ACC-AEF7-B5D4F297527C}"/>
             </c:ext>
@@ -1470,7 +1618,6 @@
             </a:ln>
             <a:effectLst/>
           </c:spPr>
-          <c:invertIfNegative val="0"/>
           <c:dLbls>
             <c:spPr>
               <a:noFill/>
@@ -1502,14 +1649,8 @@
               </a:p>
             </c:txPr>
             <c:dLblPos val="outEnd"/>
-            <c:showLegendKey val="0"/>
             <c:showVal val="1"/>
-            <c:showCatName val="0"/>
-            <c:showSerName val="0"/>
-            <c:showPercent val="0"/>
-            <c:showBubbleSize val="0"/>
-            <c:showLeaderLines val="0"/>
-            <c:extLst>
+            <c:extLst xmlns:c16r2="http://schemas.microsoft.com/office/drawing/2015/06/chart">
               <c:ext xmlns:c15="http://schemas.microsoft.com/office/drawing/2012/chart" uri="{CE6537A1-D6FC-4f65-9D91-7224C49458BB}">
                 <c15:showLeaderLines val="1"/>
                 <c15:leaderLines>
@@ -1566,30 +1707,30 @@
                 <c:formatCode>General</c:formatCode>
                 <c:ptCount val="7"/>
                 <c:pt idx="0">
-                  <c:v>5.0000000000000001E-3</c:v>
+                  <c:v>5.0000000000000018E-3</c:v>
                 </c:pt>
                 <c:pt idx="1">
-                  <c:v>2.4666666666666667E-2</c:v>
+                  <c:v>2.466666666666667E-2</c:v>
                 </c:pt>
                 <c:pt idx="2">
                   <c:v>8.7000000000000008E-2</c:v>
                 </c:pt>
                 <c:pt idx="3">
-                  <c:v>0.34899999999999998</c:v>
+                  <c:v>0.34900000000000009</c:v>
                 </c:pt>
                 <c:pt idx="4">
                   <c:v>1.42</c:v>
                 </c:pt>
                 <c:pt idx="5">
-                  <c:v>5.5883333333333338</c:v>
+                  <c:v>5.5883333333333365</c:v>
                 </c:pt>
                 <c:pt idx="6">
-                  <c:v>22.591666666666669</c:v>
+                  <c:v>22.591666666666676</c:v>
                 </c:pt>
               </c:numCache>
             </c:numRef>
           </c:val>
-          <c:extLst>
+          <c:extLst xmlns:c16r2="http://schemas.microsoft.com/office/drawing/2015/06/chart">
             <c:ext xmlns:c16="http://schemas.microsoft.com/office/drawing/2014/chart" uri="{C3380CC4-5D6E-409C-BE32-E72D297353CC}">
               <c16:uniqueId val="{00000001-B661-4ACC-AEF7-B5D4F297527C}"/>
             </c:ext>
@@ -1618,7 +1759,6 @@
             </a:ln>
             <a:effectLst/>
           </c:spPr>
-          <c:invertIfNegative val="0"/>
           <c:dLbls>
             <c:spPr>
               <a:noFill/>
@@ -1650,14 +1790,8 @@
               </a:p>
             </c:txPr>
             <c:dLblPos val="outEnd"/>
-            <c:showLegendKey val="0"/>
             <c:showVal val="1"/>
-            <c:showCatName val="0"/>
-            <c:showSerName val="0"/>
-            <c:showPercent val="0"/>
-            <c:showBubbleSize val="0"/>
-            <c:showLeaderLines val="0"/>
-            <c:extLst>
+            <c:extLst xmlns:c16r2="http://schemas.microsoft.com/office/drawing/2015/06/chart">
               <c:ext xmlns:c15="http://schemas.microsoft.com/office/drawing/2012/chart" uri="{CE6537A1-D6FC-4f65-9D91-7224C49458BB}">
                 <c15:showLeaderLines val="1"/>
                 <c15:leaderLines>
@@ -1717,27 +1851,27 @@
                   <c:v>1.7999999999999999E-2</c:v>
                 </c:pt>
                 <c:pt idx="1">
-                  <c:v>7.5333333333333322E-2</c:v>
+                  <c:v>7.5333333333333363E-2</c:v>
                 </c:pt>
                 <c:pt idx="2">
-                  <c:v>0.21353333333333335</c:v>
+                  <c:v>0.21353333333333344</c:v>
                 </c:pt>
                 <c:pt idx="3">
                   <c:v>1.2793333333333334</c:v>
                 </c:pt>
                 <c:pt idx="4">
-                  <c:v>5.1643333333333334</c:v>
+                  <c:v>5.1643333333333326</c:v>
                 </c:pt>
                 <c:pt idx="5">
                   <c:v>20.272000000000002</c:v>
                 </c:pt>
                 <c:pt idx="6">
-                  <c:v>81.22433333333332</c:v>
+                  <c:v>81.224333333333291</c:v>
                 </c:pt>
               </c:numCache>
             </c:numRef>
           </c:val>
-          <c:extLst>
+          <c:extLst xmlns:c16r2="http://schemas.microsoft.com/office/drawing/2015/06/chart">
             <c:ext xmlns:c16="http://schemas.microsoft.com/office/drawing/2014/chart" uri="{C3380CC4-5D6E-409C-BE32-E72D297353CC}">
               <c16:uniqueId val="{00000002-B661-4ACC-AEF7-B5D4F297527C}"/>
             </c:ext>
@@ -1766,7 +1900,6 @@
             </a:ln>
             <a:effectLst/>
           </c:spPr>
-          <c:invertIfNegative val="0"/>
           <c:dLbls>
             <c:spPr>
               <a:noFill/>
@@ -1798,14 +1931,8 @@
               </a:p>
             </c:txPr>
             <c:dLblPos val="outEnd"/>
-            <c:showLegendKey val="0"/>
             <c:showVal val="1"/>
-            <c:showCatName val="0"/>
-            <c:showSerName val="0"/>
-            <c:showPercent val="0"/>
-            <c:showBubbleSize val="0"/>
-            <c:showLeaderLines val="0"/>
-            <c:extLst>
+            <c:extLst xmlns:c16r2="http://schemas.microsoft.com/office/drawing/2015/06/chart">
               <c:ext xmlns:c15="http://schemas.microsoft.com/office/drawing/2012/chart" uri="{CE6537A1-D6FC-4f65-9D91-7224C49458BB}">
                 <c15:showLeaderLines val="1"/>
                 <c15:leaderLines>
@@ -1868,24 +1995,24 @@
                   <c:v>0</c:v>
                 </c:pt>
                 <c:pt idx="2">
-                  <c:v>1E-3</c:v>
+                  <c:v>1.0000000000000005E-3</c:v>
                 </c:pt>
                 <c:pt idx="3">
-                  <c:v>3.0000000000000005E-3</c:v>
+                  <c:v>3.0000000000000014E-3</c:v>
                 </c:pt>
                 <c:pt idx="4">
-                  <c:v>8.0000000000000002E-3</c:v>
+                  <c:v>8.0000000000000054E-3</c:v>
                 </c:pt>
                 <c:pt idx="5">
                   <c:v>1.7666666666666667E-2</c:v>
                 </c:pt>
                 <c:pt idx="6">
-                  <c:v>3.7333333333333329E-2</c:v>
+                  <c:v>3.7333333333333343E-2</c:v>
                 </c:pt>
               </c:numCache>
             </c:numRef>
           </c:val>
-          <c:extLst>
+          <c:extLst xmlns:c16r2="http://schemas.microsoft.com/office/drawing/2015/06/chart">
             <c:ext xmlns:c16="http://schemas.microsoft.com/office/drawing/2014/chart" uri="{C3380CC4-5D6E-409C-BE32-E72D297353CC}">
               <c16:uniqueId val="{00000003-B661-4ACC-AEF7-B5D4F297527C}"/>
             </c:ext>
@@ -1914,7 +2041,6 @@
             </a:ln>
             <a:effectLst/>
           </c:spPr>
-          <c:invertIfNegative val="0"/>
           <c:dLbls>
             <c:spPr>
               <a:noFill/>
@@ -1946,14 +2072,8 @@
               </a:p>
             </c:txPr>
             <c:dLblPos val="outEnd"/>
-            <c:showLegendKey val="0"/>
             <c:showVal val="1"/>
-            <c:showCatName val="0"/>
-            <c:showSerName val="0"/>
-            <c:showPercent val="0"/>
-            <c:showBubbleSize val="0"/>
-            <c:showLeaderLines val="0"/>
-            <c:extLst>
+            <c:extLst xmlns:c16r2="http://schemas.microsoft.com/office/drawing/2015/06/chart">
               <c:ext xmlns:c15="http://schemas.microsoft.com/office/drawing/2012/chart" uri="{CE6537A1-D6FC-4f65-9D91-7224C49458BB}">
                 <c15:showLeaderLines val="1"/>
                 <c15:leaderLines>
@@ -2016,24 +2136,24 @@
                   <c:v>0</c:v>
                 </c:pt>
                 <c:pt idx="2">
-                  <c:v>1E-3</c:v>
+                  <c:v>1.0000000000000005E-3</c:v>
                 </c:pt>
                 <c:pt idx="3">
-                  <c:v>2E-3</c:v>
+                  <c:v>2.0000000000000009E-3</c:v>
                 </c:pt>
                 <c:pt idx="4">
-                  <c:v>5.0000000000000001E-3</c:v>
+                  <c:v>5.0000000000000018E-3</c:v>
                 </c:pt>
                 <c:pt idx="5">
-                  <c:v>0.01</c:v>
+                  <c:v>1.0000000000000004E-2</c:v>
                 </c:pt>
                 <c:pt idx="6">
-                  <c:v>2.1666666666666667E-2</c:v>
+                  <c:v>2.1666666666666671E-2</c:v>
                 </c:pt>
               </c:numCache>
             </c:numRef>
           </c:val>
-          <c:extLst>
+          <c:extLst xmlns:c16r2="http://schemas.microsoft.com/office/drawing/2015/06/chart">
             <c:ext xmlns:c16="http://schemas.microsoft.com/office/drawing/2014/chart" uri="{C3380CC4-5D6E-409C-BE32-E72D297353CC}">
               <c16:uniqueId val="{00000004-B661-4ACC-AEF7-B5D4F297527C}"/>
             </c:ext>
@@ -2062,7 +2182,6 @@
             </a:ln>
             <a:effectLst/>
           </c:spPr>
-          <c:invertIfNegative val="0"/>
           <c:dLbls>
             <c:spPr>
               <a:noFill/>
@@ -2094,14 +2213,8 @@
               </a:p>
             </c:txPr>
             <c:dLblPos val="outEnd"/>
-            <c:showLegendKey val="0"/>
             <c:showVal val="1"/>
-            <c:showCatName val="0"/>
-            <c:showSerName val="0"/>
-            <c:showPercent val="0"/>
-            <c:showBubbleSize val="0"/>
-            <c:showLeaderLines val="0"/>
-            <c:extLst>
+            <c:extLst xmlns:c16r2="http://schemas.microsoft.com/office/drawing/2015/06/chart">
               <c:ext xmlns:c15="http://schemas.microsoft.com/office/drawing/2012/chart" uri="{CE6537A1-D6FC-4f65-9D91-7224C49458BB}">
                 <c15:showLeaderLines val="1"/>
                 <c15:leaderLines>
@@ -2158,22 +2271,22 @@
                 <c:formatCode>General</c:formatCode>
                 <c:ptCount val="7"/>
                 <c:pt idx="0">
-                  <c:v>1.2999999999999999E-2</c:v>
+                  <c:v>1.2999999999999998E-2</c:v>
                 </c:pt>
                 <c:pt idx="1">
-                  <c:v>5.8666666666666666E-2</c:v>
+                  <c:v>5.8666666666666686E-2</c:v>
                 </c:pt>
                 <c:pt idx="2">
-                  <c:v>0.20933333333333334</c:v>
+                  <c:v>0.20933333333333343</c:v>
                 </c:pt>
                 <c:pt idx="3">
-                  <c:v>0.88166666666666671</c:v>
+                  <c:v>0.88166666666666649</c:v>
                 </c:pt>
                 <c:pt idx="4">
                   <c:v>3.59</c:v>
                 </c:pt>
                 <c:pt idx="5">
-                  <c:v>13.960333333333333</c:v>
+                  <c:v>13.960333333333336</c:v>
                 </c:pt>
                 <c:pt idx="6">
                   <c:v>56.147333333333336</c:v>
@@ -2181,31 +2294,24 @@
               </c:numCache>
             </c:numRef>
           </c:val>
-          <c:extLst>
+          <c:extLst xmlns:c16r2="http://schemas.microsoft.com/office/drawing/2015/06/chart">
             <c:ext xmlns:c16="http://schemas.microsoft.com/office/drawing/2014/chart" uri="{C3380CC4-5D6E-409C-BE32-E72D297353CC}">
               <c16:uniqueId val="{00000005-B661-4ACC-AEF7-B5D4F297527C}"/>
             </c:ext>
           </c:extLst>
         </c:ser>
         <c:dLbls>
-          <c:dLblPos val="outEnd"/>
-          <c:showLegendKey val="0"/>
           <c:showVal val="1"/>
-          <c:showCatName val="0"/>
-          <c:showSerName val="0"/>
-          <c:showPercent val="0"/>
-          <c:showBubbleSize val="0"/>
         </c:dLbls>
         <c:gapWidth val="182"/>
-        <c:axId val="1159606159"/>
-        <c:axId val="1159591183"/>
+        <c:axId val="159288704"/>
+        <c:axId val="159385088"/>
       </c:barChart>
       <c:catAx>
-        <c:axId val="1159606159"/>
+        <c:axId val="159288704"/>
         <c:scaling>
           <c:orientation val="minMax"/>
         </c:scaling>
-        <c:delete val="0"/>
         <c:axPos val="l"/>
         <c:title>
           <c:tx>
@@ -2233,7 +2339,6 @@
               </a:p>
             </c:rich>
           </c:tx>
-          <c:overlay val="0"/>
           <c:spPr>
             <a:noFill/>
             <a:ln>
@@ -2241,30 +2346,9 @@
             </a:ln>
             <a:effectLst/>
           </c:spPr>
-          <c:txPr>
-            <a:bodyPr rot="-5400000" spcFirstLastPara="1" vertOverflow="ellipsis" vert="horz" wrap="square" anchor="ctr" anchorCtr="1"/>
-            <a:lstStyle/>
-            <a:p>
-              <a:pPr>
-                <a:defRPr sz="1000" b="0" i="0" u="none" strike="noStrike" kern="1200" baseline="0">
-                  <a:solidFill>
-                    <a:schemeClr val="tx1">
-                      <a:lumMod val="65000"/>
-                      <a:lumOff val="35000"/>
-                    </a:schemeClr>
-                  </a:solidFill>
-                  <a:latin typeface="+mn-lt"/>
-                  <a:ea typeface="+mn-ea"/>
-                  <a:cs typeface="+mn-cs"/>
-                </a:defRPr>
-              </a:pPr>
-              <a:endParaRPr lang="pt-BR"/>
-            </a:p>
-          </c:txPr>
         </c:title>
         <c:numFmt formatCode="General" sourceLinked="1"/>
         <c:majorTickMark val="none"/>
-        <c:minorTickMark val="none"/>
         <c:tickLblPos val="nextTo"/>
         <c:spPr>
           <a:noFill/>
@@ -2299,19 +2383,17 @@
             <a:endParaRPr lang="pt-BR"/>
           </a:p>
         </c:txPr>
-        <c:crossAx val="1159591183"/>
+        <c:crossAx val="159385088"/>
         <c:crosses val="autoZero"/>
         <c:auto val="1"/>
         <c:lblAlgn val="ctr"/>
         <c:lblOffset val="100"/>
-        <c:noMultiLvlLbl val="0"/>
       </c:catAx>
       <c:valAx>
-        <c:axId val="1159591183"/>
+        <c:axId val="159385088"/>
         <c:scaling>
           <c:orientation val="minMax"/>
         </c:scaling>
-        <c:delete val="0"/>
         <c:axPos val="b"/>
         <c:majorGridlines>
           <c:spPr>
@@ -2348,12 +2430,11 @@
                 </a:pPr>
                 <a:r>
                   <a:rPr lang="pt-BR"/>
-                  <a:t>Tempo gasto no processamento (ms)</a:t>
+                  <a:t>Tempo gasto no processamento (s)</a:t>
                 </a:r>
               </a:p>
             </c:rich>
           </c:tx>
-          <c:overlay val="0"/>
           <c:spPr>
             <a:noFill/>
             <a:ln>
@@ -2361,30 +2442,9 @@
             </a:ln>
             <a:effectLst/>
           </c:spPr>
-          <c:txPr>
-            <a:bodyPr rot="0" spcFirstLastPara="1" vertOverflow="ellipsis" vert="horz" wrap="square" anchor="ctr" anchorCtr="1"/>
-            <a:lstStyle/>
-            <a:p>
-              <a:pPr>
-                <a:defRPr sz="1000" b="0" i="0" u="none" strike="noStrike" kern="1200" baseline="0">
-                  <a:solidFill>
-                    <a:schemeClr val="tx1">
-                      <a:lumMod val="65000"/>
-                      <a:lumOff val="35000"/>
-                    </a:schemeClr>
-                  </a:solidFill>
-                  <a:latin typeface="+mn-lt"/>
-                  <a:ea typeface="+mn-ea"/>
-                  <a:cs typeface="+mn-cs"/>
-                </a:defRPr>
-              </a:pPr>
-              <a:endParaRPr lang="pt-BR"/>
-            </a:p>
-          </c:txPr>
         </c:title>
         <c:numFmt formatCode="General" sourceLinked="1"/>
         <c:majorTickMark val="none"/>
-        <c:minorTickMark val="none"/>
         <c:tickLblPos val="nextTo"/>
         <c:spPr>
           <a:noFill/>
@@ -2413,7 +2473,7 @@
             <a:endParaRPr lang="pt-BR"/>
           </a:p>
         </c:txPr>
-        <c:crossAx val="1159606159"/>
+        <c:crossAx val="159288704"/>
         <c:crosses val="autoZero"/>
         <c:crossBetween val="between"/>
       </c:valAx>
@@ -2427,7 +2487,6 @@
     </c:plotArea>
     <c:legend>
       <c:legendPos val="b"/>
-      <c:overlay val="0"/>
       <c:spPr>
         <a:noFill/>
         <a:ln>
@@ -2458,7 +2517,6 @@
     </c:legend>
     <c:plotVisOnly val="1"/>
     <c:dispBlanksAs val="gap"/>
-    <c:showDLblsOverMax val="0"/>
   </c:chart>
   <c:spPr>
     <a:solidFill>
@@ -2485,555 +2543,2302 @@
       <a:endParaRPr lang="pt-BR"/>
     </a:p>
   </c:txPr>
-  <c:externalData r:id="rId3">
-    <c:autoUpdate val="0"/>
-  </c:externalData>
+  <c:externalData r:id="rId1"/>
 </c:chartSpace>
 </file>
 
-<file path=word/charts/colors1.xml><?xml version="1.0" encoding="utf-8"?>
-<cs:colorStyle xmlns:cs="http://schemas.microsoft.com/office/drawing/2012/chartStyle" xmlns:a="http://schemas.openxmlformats.org/drawingml/2006/main" meth="cycle" id="10">
-  <a:schemeClr val="accent1"/>
-  <a:schemeClr val="accent2"/>
-  <a:schemeClr val="accent3"/>
-  <a:schemeClr val="accent4"/>
-  <a:schemeClr val="accent5"/>
-  <a:schemeClr val="accent6"/>
-  <cs:variation/>
-  <cs:variation>
-    <a:lumMod val="60000"/>
-  </cs:variation>
-  <cs:variation>
-    <a:lumMod val="80000"/>
-    <a:lumOff val="20000"/>
-  </cs:variation>
-  <cs:variation>
-    <a:lumMod val="80000"/>
-  </cs:variation>
-  <cs:variation>
-    <a:lumMod val="60000"/>
-    <a:lumOff val="40000"/>
-  </cs:variation>
-  <cs:variation>
-    <a:lumMod val="50000"/>
-  </cs:variation>
-  <cs:variation>
-    <a:lumMod val="70000"/>
-    <a:lumOff val="30000"/>
-  </cs:variation>
-  <cs:variation>
-    <a:lumMod val="70000"/>
-  </cs:variation>
-  <cs:variation>
-    <a:lumMod val="50000"/>
-    <a:lumOff val="50000"/>
-  </cs:variation>
-</cs:colorStyle>
+<file path=word/charts/chart2.xml><?xml version="1.0" encoding="utf-8"?>
+<c:chartSpace xmlns:c="http://schemas.openxmlformats.org/drawingml/2006/chart" xmlns:a="http://schemas.openxmlformats.org/drawingml/2006/main" xmlns:r="http://schemas.openxmlformats.org/officeDocument/2006/relationships">
+  <c:lang val="pt-BR"/>
+  <c:chart>
+    <c:title>
+      <c:tx>
+        <c:rich>
+          <a:bodyPr rot="0" spcFirstLastPara="1" vertOverflow="ellipsis" vert="horz" wrap="square" anchor="ctr" anchorCtr="1"/>
+          <a:lstStyle/>
+          <a:p>
+            <a:pPr>
+              <a:defRPr sz="1400" b="0" i="0" u="none" strike="noStrike" kern="1200" spc="0" baseline="0">
+                <a:solidFill>
+                  <a:schemeClr val="tx1">
+                    <a:lumMod val="65000"/>
+                    <a:lumOff val="35000"/>
+                  </a:schemeClr>
+                </a:solidFill>
+                <a:latin typeface="+mn-lt"/>
+                <a:ea typeface="+mn-ea"/>
+                <a:cs typeface="+mn-cs"/>
+              </a:defRPr>
+            </a:pPr>
+            <a:r>
+              <a:rPr lang="pt-BR"/>
+              <a:t>Gráfico de desempenho</a:t>
+            </a:r>
+            <a:r>
+              <a:rPr lang="pt-BR" baseline="0"/>
+              <a:t> de ordenação de vetor ordenado crescente</a:t>
+            </a:r>
+            <a:endParaRPr lang="pt-BR"/>
+          </a:p>
+        </c:rich>
+      </c:tx>
+      <c:spPr>
+        <a:noFill/>
+        <a:ln>
+          <a:noFill/>
+        </a:ln>
+        <a:effectLst/>
+      </c:spPr>
+    </c:title>
+    <c:plotArea>
+      <c:layout/>
+      <c:barChart>
+        <c:barDir val="bar"/>
+        <c:grouping val="clustered"/>
+        <c:ser>
+          <c:idx val="0"/>
+          <c:order val="0"/>
+          <c:tx>
+            <c:strRef>
+              <c:f>Planilha1!$A$3</c:f>
+              <c:strCache>
+                <c:ptCount val="1"/>
+                <c:pt idx="0">
+                  <c:v>Insert</c:v>
+                </c:pt>
+              </c:strCache>
+            </c:strRef>
+          </c:tx>
+          <c:spPr>
+            <a:solidFill>
+              <a:schemeClr val="accent1"/>
+            </a:solidFill>
+            <a:ln>
+              <a:noFill/>
+            </a:ln>
+            <a:effectLst/>
+          </c:spPr>
+          <c:dLbls>
+            <c:spPr>
+              <a:noFill/>
+              <a:ln>
+                <a:noFill/>
+              </a:ln>
+              <a:effectLst/>
+            </c:spPr>
+            <c:txPr>
+              <a:bodyPr rot="0" spcFirstLastPara="1" vertOverflow="ellipsis" vert="horz" wrap="square" lIns="38100" tIns="19050" rIns="38100" bIns="19050" anchor="ctr" anchorCtr="1">
+                <a:spAutoFit/>
+              </a:bodyPr>
+              <a:lstStyle/>
+              <a:p>
+                <a:pPr>
+                  <a:defRPr sz="900" b="0" i="0" u="none" strike="noStrike" kern="1200" baseline="0">
+                    <a:solidFill>
+                      <a:schemeClr val="tx1">
+                        <a:lumMod val="75000"/>
+                        <a:lumOff val="25000"/>
+                      </a:schemeClr>
+                    </a:solidFill>
+                    <a:latin typeface="+mn-lt"/>
+                    <a:ea typeface="+mn-ea"/>
+                    <a:cs typeface="+mn-cs"/>
+                  </a:defRPr>
+                </a:pPr>
+                <a:endParaRPr lang="pt-BR"/>
+              </a:p>
+            </c:txPr>
+            <c:dLblPos val="outEnd"/>
+            <c:showVal val="1"/>
+            <c:extLst xmlns:c16r2="http://schemas.microsoft.com/office/drawing/2015/06/chart">
+              <c:ext xmlns:c15="http://schemas.microsoft.com/office/drawing/2012/chart" uri="{CE6537A1-D6FC-4f65-9D91-7224C49458BB}">
+                <c15:layout/>
+                <c15:showLeaderLines val="1"/>
+                <c15:leaderLines>
+                  <c:spPr>
+                    <a:ln w="9525" cap="flat" cmpd="sng" algn="ctr">
+                      <a:solidFill>
+                        <a:schemeClr val="tx1">
+                          <a:lumMod val="35000"/>
+                          <a:lumOff val="65000"/>
+                        </a:schemeClr>
+                      </a:solidFill>
+                      <a:round/>
+                    </a:ln>
+                    <a:effectLst/>
+                  </c:spPr>
+                </c15:leaderLines>
+              </c:ext>
+            </c:extLst>
+          </c:dLbls>
+          <c:cat>
+            <c:numRef>
+              <c:f>(Planilha1!$B$2,Planilha1!$B$9,Planilha1!$B$16,Planilha1!$B$23,Planilha1!$B$30,Planilha1!$B$37,Planilha1!$B$44)</c:f>
+              <c:numCache>
+                <c:formatCode>General</c:formatCode>
+                <c:ptCount val="7"/>
+                <c:pt idx="0">
+                  <c:v>2000</c:v>
+                </c:pt>
+                <c:pt idx="1">
+                  <c:v>4000</c:v>
+                </c:pt>
+                <c:pt idx="2">
+                  <c:v>8000</c:v>
+                </c:pt>
+                <c:pt idx="3">
+                  <c:v>16000</c:v>
+                </c:pt>
+                <c:pt idx="4">
+                  <c:v>32000</c:v>
+                </c:pt>
+                <c:pt idx="5">
+                  <c:v>64000</c:v>
+                </c:pt>
+                <c:pt idx="6">
+                  <c:v>128000</c:v>
+                </c:pt>
+              </c:numCache>
+            </c:numRef>
+          </c:cat>
+          <c:val>
+            <c:numRef>
+              <c:f>(Planilha1!$E$3,Planilha1!$E$10,Planilha1!$E$17,Planilha1!$E$24,Planilha1!$E$31,Planilha1!$E$38,Planilha1!$E$45)</c:f>
+              <c:numCache>
+                <c:formatCode>General</c:formatCode>
+                <c:ptCount val="7"/>
+                <c:pt idx="0">
+                  <c:v>3.0000000000000009E-3</c:v>
+                </c:pt>
+                <c:pt idx="1">
+                  <c:v>1.2999999999999998E-2</c:v>
+                </c:pt>
+                <c:pt idx="2">
+                  <c:v>5.1333333333333349E-2</c:v>
+                </c:pt>
+                <c:pt idx="3">
+                  <c:v>0.19900000000000001</c:v>
+                </c:pt>
+                <c:pt idx="4">
+                  <c:v>0.73966666666666681</c:v>
+                </c:pt>
+                <c:pt idx="5">
+                  <c:v>2.7749999999999999</c:v>
+                </c:pt>
+                <c:pt idx="6">
+                  <c:v>11.435333333333332</c:v>
+                </c:pt>
+              </c:numCache>
+            </c:numRef>
+          </c:val>
+          <c:extLst xmlns:c16r2="http://schemas.microsoft.com/office/drawing/2015/06/chart">
+            <c:ext xmlns:c16="http://schemas.microsoft.com/office/drawing/2014/chart" uri="{C3380CC4-5D6E-409C-BE32-E72D297353CC}">
+              <c16:uniqueId val="{0000003B-6783-48CC-9102-FAE554ACBD63}"/>
+            </c:ext>
+          </c:extLst>
+        </c:ser>
+        <c:ser>
+          <c:idx val="1"/>
+          <c:order val="1"/>
+          <c:tx>
+            <c:strRef>
+              <c:f>Planilha1!$A$4</c:f>
+              <c:strCache>
+                <c:ptCount val="1"/>
+                <c:pt idx="0">
+                  <c:v>Select</c:v>
+                </c:pt>
+              </c:strCache>
+            </c:strRef>
+          </c:tx>
+          <c:spPr>
+            <a:solidFill>
+              <a:schemeClr val="accent2"/>
+            </a:solidFill>
+            <a:ln>
+              <a:noFill/>
+            </a:ln>
+            <a:effectLst/>
+          </c:spPr>
+          <c:dLbls>
+            <c:spPr>
+              <a:noFill/>
+              <a:ln>
+                <a:noFill/>
+              </a:ln>
+              <a:effectLst/>
+            </c:spPr>
+            <c:txPr>
+              <a:bodyPr rot="0" spcFirstLastPara="1" vertOverflow="ellipsis" vert="horz" wrap="square" lIns="38100" tIns="19050" rIns="38100" bIns="19050" anchor="ctr" anchorCtr="1">
+                <a:spAutoFit/>
+              </a:bodyPr>
+              <a:lstStyle/>
+              <a:p>
+                <a:pPr>
+                  <a:defRPr sz="900" b="0" i="0" u="none" strike="noStrike" kern="1200" baseline="0">
+                    <a:solidFill>
+                      <a:schemeClr val="tx1">
+                        <a:lumMod val="75000"/>
+                        <a:lumOff val="25000"/>
+                      </a:schemeClr>
+                    </a:solidFill>
+                    <a:latin typeface="+mn-lt"/>
+                    <a:ea typeface="+mn-ea"/>
+                    <a:cs typeface="+mn-cs"/>
+                  </a:defRPr>
+                </a:pPr>
+                <a:endParaRPr lang="pt-BR"/>
+              </a:p>
+            </c:txPr>
+            <c:dLblPos val="outEnd"/>
+            <c:showVal val="1"/>
+            <c:extLst xmlns:c16r2="http://schemas.microsoft.com/office/drawing/2015/06/chart">
+              <c:ext xmlns:c15="http://schemas.microsoft.com/office/drawing/2012/chart" uri="{CE6537A1-D6FC-4f65-9D91-7224C49458BB}">
+                <c15:layout/>
+                <c15:showLeaderLines val="1"/>
+                <c15:leaderLines>
+                  <c:spPr>
+                    <a:ln w="9525" cap="flat" cmpd="sng" algn="ctr">
+                      <a:solidFill>
+                        <a:schemeClr val="tx1">
+                          <a:lumMod val="35000"/>
+                          <a:lumOff val="65000"/>
+                        </a:schemeClr>
+                      </a:solidFill>
+                      <a:round/>
+                    </a:ln>
+                    <a:effectLst/>
+                  </c:spPr>
+                </c15:leaderLines>
+              </c:ext>
+            </c:extLst>
+          </c:dLbls>
+          <c:cat>
+            <c:numRef>
+              <c:f>(Planilha1!$B$2,Planilha1!$B$9,Planilha1!$B$16,Planilha1!$B$23,Planilha1!$B$30,Planilha1!$B$37,Planilha1!$B$44)</c:f>
+              <c:numCache>
+                <c:formatCode>General</c:formatCode>
+                <c:ptCount val="7"/>
+                <c:pt idx="0">
+                  <c:v>2000</c:v>
+                </c:pt>
+                <c:pt idx="1">
+                  <c:v>4000</c:v>
+                </c:pt>
+                <c:pt idx="2">
+                  <c:v>8000</c:v>
+                </c:pt>
+                <c:pt idx="3">
+                  <c:v>16000</c:v>
+                </c:pt>
+                <c:pt idx="4">
+                  <c:v>32000</c:v>
+                </c:pt>
+                <c:pt idx="5">
+                  <c:v>64000</c:v>
+                </c:pt>
+                <c:pt idx="6">
+                  <c:v>128000</c:v>
+                </c:pt>
+              </c:numCache>
+            </c:numRef>
+          </c:cat>
+          <c:val>
+            <c:numRef>
+              <c:f>(Planilha1!$I$4,Planilha1!$I$11,Planilha1!$I$18,Planilha1!$I$25,Planilha1!$I$32,Planilha1!$I$39,Planilha1!$I$46)</c:f>
+              <c:numCache>
+                <c:formatCode>General</c:formatCode>
+                <c:ptCount val="7"/>
+                <c:pt idx="0">
+                  <c:v>5.000000000000001E-3</c:v>
+                </c:pt>
+                <c:pt idx="1">
+                  <c:v>2.3000000000000007E-2</c:v>
+                </c:pt>
+                <c:pt idx="2">
+                  <c:v>8.8000000000000037E-2</c:v>
+                </c:pt>
+                <c:pt idx="3">
+                  <c:v>0.34766666666666668</c:v>
+                </c:pt>
+                <c:pt idx="4">
+                  <c:v>1.3966666666666667</c:v>
+                </c:pt>
+                <c:pt idx="5">
+                  <c:v>5.6033333333333335</c:v>
+                </c:pt>
+                <c:pt idx="6">
+                  <c:v>22.567999999999998</c:v>
+                </c:pt>
+              </c:numCache>
+            </c:numRef>
+          </c:val>
+          <c:extLst xmlns:c16r2="http://schemas.microsoft.com/office/drawing/2015/06/chart">
+            <c:ext xmlns:c16="http://schemas.microsoft.com/office/drawing/2014/chart" uri="{C3380CC4-5D6E-409C-BE32-E72D297353CC}">
+              <c16:uniqueId val="{0000003C-6783-48CC-9102-FAE554ACBD63}"/>
+            </c:ext>
+          </c:extLst>
+        </c:ser>
+        <c:ser>
+          <c:idx val="2"/>
+          <c:order val="2"/>
+          <c:tx>
+            <c:strRef>
+              <c:f>Planilha1!$A$5</c:f>
+              <c:strCache>
+                <c:ptCount val="1"/>
+                <c:pt idx="0">
+                  <c:v>Bubble</c:v>
+                </c:pt>
+              </c:strCache>
+            </c:strRef>
+          </c:tx>
+          <c:spPr>
+            <a:solidFill>
+              <a:schemeClr val="accent3"/>
+            </a:solidFill>
+            <a:ln>
+              <a:noFill/>
+            </a:ln>
+            <a:effectLst/>
+          </c:spPr>
+          <c:dLbls>
+            <c:spPr>
+              <a:noFill/>
+              <a:ln>
+                <a:noFill/>
+              </a:ln>
+              <a:effectLst/>
+            </c:spPr>
+            <c:txPr>
+              <a:bodyPr rot="0" spcFirstLastPara="1" vertOverflow="ellipsis" vert="horz" wrap="square" lIns="38100" tIns="19050" rIns="38100" bIns="19050" anchor="ctr" anchorCtr="1">
+                <a:spAutoFit/>
+              </a:bodyPr>
+              <a:lstStyle/>
+              <a:p>
+                <a:pPr>
+                  <a:defRPr sz="900" b="0" i="0" u="none" strike="noStrike" kern="1200" baseline="0">
+                    <a:solidFill>
+                      <a:schemeClr val="tx1">
+                        <a:lumMod val="75000"/>
+                        <a:lumOff val="25000"/>
+                      </a:schemeClr>
+                    </a:solidFill>
+                    <a:latin typeface="+mn-lt"/>
+                    <a:ea typeface="+mn-ea"/>
+                    <a:cs typeface="+mn-cs"/>
+                  </a:defRPr>
+                </a:pPr>
+                <a:endParaRPr lang="pt-BR"/>
+              </a:p>
+            </c:txPr>
+            <c:dLblPos val="outEnd"/>
+            <c:showVal val="1"/>
+            <c:extLst xmlns:c16r2="http://schemas.microsoft.com/office/drawing/2015/06/chart">
+              <c:ext xmlns:c15="http://schemas.microsoft.com/office/drawing/2012/chart" uri="{CE6537A1-D6FC-4f65-9D91-7224C49458BB}">
+                <c15:layout/>
+                <c15:showLeaderLines val="1"/>
+                <c15:leaderLines>
+                  <c:spPr>
+                    <a:ln w="9525" cap="flat" cmpd="sng" algn="ctr">
+                      <a:solidFill>
+                        <a:schemeClr val="tx1">
+                          <a:lumMod val="35000"/>
+                          <a:lumOff val="65000"/>
+                        </a:schemeClr>
+                      </a:solidFill>
+                      <a:round/>
+                    </a:ln>
+                    <a:effectLst/>
+                  </c:spPr>
+                </c15:leaderLines>
+              </c:ext>
+            </c:extLst>
+          </c:dLbls>
+          <c:cat>
+            <c:numRef>
+              <c:f>(Planilha1!$B$2,Planilha1!$B$9,Planilha1!$B$16,Planilha1!$B$23,Planilha1!$B$30,Planilha1!$B$37,Planilha1!$B$44)</c:f>
+              <c:numCache>
+                <c:formatCode>General</c:formatCode>
+                <c:ptCount val="7"/>
+                <c:pt idx="0">
+                  <c:v>2000</c:v>
+                </c:pt>
+                <c:pt idx="1">
+                  <c:v>4000</c:v>
+                </c:pt>
+                <c:pt idx="2">
+                  <c:v>8000</c:v>
+                </c:pt>
+                <c:pt idx="3">
+                  <c:v>16000</c:v>
+                </c:pt>
+                <c:pt idx="4">
+                  <c:v>32000</c:v>
+                </c:pt>
+                <c:pt idx="5">
+                  <c:v>64000</c:v>
+                </c:pt>
+                <c:pt idx="6">
+                  <c:v>128000</c:v>
+                </c:pt>
+              </c:numCache>
+            </c:numRef>
+          </c:cat>
+          <c:val>
+            <c:numRef>
+              <c:f>(Planilha1!$I$5,Planilha1!$I$12,Planilha1!$I$19,Planilha1!$I$26,Planilha1!$I$33,Planilha1!$I$40,Planilha1!$I$47)</c:f>
+              <c:numCache>
+                <c:formatCode>General</c:formatCode>
+                <c:ptCount val="7"/>
+                <c:pt idx="0">
+                  <c:v>1.1666666666666669E-2</c:v>
+                </c:pt>
+                <c:pt idx="1">
+                  <c:v>4.9666666666666685E-2</c:v>
+                </c:pt>
+                <c:pt idx="2">
+                  <c:v>0.17800000000000005</c:v>
+                </c:pt>
+                <c:pt idx="3">
+                  <c:v>0.71800000000000008</c:v>
+                </c:pt>
+                <c:pt idx="4">
+                  <c:v>2.8939999999999997</c:v>
+                </c:pt>
+                <c:pt idx="5">
+                  <c:v>11.367000000000003</c:v>
+                </c:pt>
+                <c:pt idx="6">
+                  <c:v>46.178666666666651</c:v>
+                </c:pt>
+              </c:numCache>
+            </c:numRef>
+          </c:val>
+          <c:extLst xmlns:c16r2="http://schemas.microsoft.com/office/drawing/2015/06/chart">
+            <c:ext xmlns:c16="http://schemas.microsoft.com/office/drawing/2014/chart" uri="{C3380CC4-5D6E-409C-BE32-E72D297353CC}">
+              <c16:uniqueId val="{0000003D-6783-48CC-9102-FAE554ACBD63}"/>
+            </c:ext>
+          </c:extLst>
+        </c:ser>
+        <c:ser>
+          <c:idx val="3"/>
+          <c:order val="3"/>
+          <c:tx>
+            <c:strRef>
+              <c:f>Planilha1!$A$6</c:f>
+              <c:strCache>
+                <c:ptCount val="1"/>
+                <c:pt idx="0">
+                  <c:v>Merge</c:v>
+                </c:pt>
+              </c:strCache>
+            </c:strRef>
+          </c:tx>
+          <c:spPr>
+            <a:solidFill>
+              <a:schemeClr val="accent4"/>
+            </a:solidFill>
+            <a:ln>
+              <a:noFill/>
+            </a:ln>
+            <a:effectLst/>
+          </c:spPr>
+          <c:dLbls>
+            <c:spPr>
+              <a:noFill/>
+              <a:ln>
+                <a:noFill/>
+              </a:ln>
+              <a:effectLst/>
+            </c:spPr>
+            <c:txPr>
+              <a:bodyPr rot="0" spcFirstLastPara="1" vertOverflow="ellipsis" vert="horz" wrap="square" lIns="38100" tIns="19050" rIns="38100" bIns="19050" anchor="ctr" anchorCtr="1">
+                <a:spAutoFit/>
+              </a:bodyPr>
+              <a:lstStyle/>
+              <a:p>
+                <a:pPr>
+                  <a:defRPr sz="900" b="0" i="0" u="none" strike="noStrike" kern="1200" baseline="0">
+                    <a:solidFill>
+                      <a:schemeClr val="tx1">
+                        <a:lumMod val="75000"/>
+                        <a:lumOff val="25000"/>
+                      </a:schemeClr>
+                    </a:solidFill>
+                    <a:latin typeface="+mn-lt"/>
+                    <a:ea typeface="+mn-ea"/>
+                    <a:cs typeface="+mn-cs"/>
+                  </a:defRPr>
+                </a:pPr>
+                <a:endParaRPr lang="pt-BR"/>
+              </a:p>
+            </c:txPr>
+            <c:dLblPos val="outEnd"/>
+            <c:showVal val="1"/>
+            <c:extLst xmlns:c16r2="http://schemas.microsoft.com/office/drawing/2015/06/chart">
+              <c:ext xmlns:c15="http://schemas.microsoft.com/office/drawing/2012/chart" uri="{CE6537A1-D6FC-4f65-9D91-7224C49458BB}">
+                <c15:layout/>
+                <c15:showLeaderLines val="1"/>
+                <c15:leaderLines>
+                  <c:spPr>
+                    <a:ln w="9525" cap="flat" cmpd="sng" algn="ctr">
+                      <a:solidFill>
+                        <a:schemeClr val="tx1">
+                          <a:lumMod val="35000"/>
+                          <a:lumOff val="65000"/>
+                        </a:schemeClr>
+                      </a:solidFill>
+                      <a:round/>
+                    </a:ln>
+                    <a:effectLst/>
+                  </c:spPr>
+                </c15:leaderLines>
+              </c:ext>
+            </c:extLst>
+          </c:dLbls>
+          <c:cat>
+            <c:numRef>
+              <c:f>(Planilha1!$B$2,Planilha1!$B$9,Planilha1!$B$16,Planilha1!$B$23,Planilha1!$B$30,Planilha1!$B$37,Planilha1!$B$44)</c:f>
+              <c:numCache>
+                <c:formatCode>General</c:formatCode>
+                <c:ptCount val="7"/>
+                <c:pt idx="0">
+                  <c:v>2000</c:v>
+                </c:pt>
+                <c:pt idx="1">
+                  <c:v>4000</c:v>
+                </c:pt>
+                <c:pt idx="2">
+                  <c:v>8000</c:v>
+                </c:pt>
+                <c:pt idx="3">
+                  <c:v>16000</c:v>
+                </c:pt>
+                <c:pt idx="4">
+                  <c:v>32000</c:v>
+                </c:pt>
+                <c:pt idx="5">
+                  <c:v>64000</c:v>
+                </c:pt>
+                <c:pt idx="6">
+                  <c:v>128000</c:v>
+                </c:pt>
+              </c:numCache>
+            </c:numRef>
+          </c:cat>
+          <c:val>
+            <c:numRef>
+              <c:f>(Planilha1!$I$6,Planilha1!$I$13,Planilha1!$I$20,Planilha1!$I$27,Planilha1!$I$34,Planilha1!$I$41,Planilha1!$I$48)</c:f>
+              <c:numCache>
+                <c:formatCode>General</c:formatCode>
+                <c:ptCount val="7"/>
+                <c:pt idx="0">
+                  <c:v>0</c:v>
+                </c:pt>
+                <c:pt idx="1">
+                  <c:v>0</c:v>
+                </c:pt>
+                <c:pt idx="2">
+                  <c:v>1.0000000000000002E-3</c:v>
+                </c:pt>
+                <c:pt idx="3">
+                  <c:v>2.0000000000000005E-3</c:v>
+                </c:pt>
+                <c:pt idx="4">
+                  <c:v>5.000000000000001E-3</c:v>
+                </c:pt>
+                <c:pt idx="5">
+                  <c:v>1.1333333333333336E-2</c:v>
+                </c:pt>
+                <c:pt idx="6">
+                  <c:v>2.466666666666667E-2</c:v>
+                </c:pt>
+              </c:numCache>
+            </c:numRef>
+          </c:val>
+          <c:extLst xmlns:c16r2="http://schemas.microsoft.com/office/drawing/2015/06/chart">
+            <c:ext xmlns:c16="http://schemas.microsoft.com/office/drawing/2014/chart" uri="{C3380CC4-5D6E-409C-BE32-E72D297353CC}">
+              <c16:uniqueId val="{0000003E-6783-48CC-9102-FAE554ACBD63}"/>
+            </c:ext>
+          </c:extLst>
+        </c:ser>
+        <c:ser>
+          <c:idx val="4"/>
+          <c:order val="4"/>
+          <c:tx>
+            <c:strRef>
+              <c:f>Planilha1!$A$7</c:f>
+              <c:strCache>
+                <c:ptCount val="1"/>
+                <c:pt idx="0">
+                  <c:v>Quick</c:v>
+                </c:pt>
+              </c:strCache>
+            </c:strRef>
+          </c:tx>
+          <c:spPr>
+            <a:solidFill>
+              <a:schemeClr val="accent5"/>
+            </a:solidFill>
+            <a:ln>
+              <a:noFill/>
+            </a:ln>
+            <a:effectLst/>
+          </c:spPr>
+          <c:dLbls>
+            <c:spPr>
+              <a:noFill/>
+              <a:ln>
+                <a:noFill/>
+              </a:ln>
+              <a:effectLst/>
+            </c:spPr>
+            <c:txPr>
+              <a:bodyPr rot="0" spcFirstLastPara="1" vertOverflow="ellipsis" vert="horz" wrap="square" lIns="38100" tIns="19050" rIns="38100" bIns="19050" anchor="ctr" anchorCtr="1">
+                <a:spAutoFit/>
+              </a:bodyPr>
+              <a:lstStyle/>
+              <a:p>
+                <a:pPr>
+                  <a:defRPr sz="900" b="0" i="0" u="none" strike="noStrike" kern="1200" baseline="0">
+                    <a:solidFill>
+                      <a:schemeClr val="tx1">
+                        <a:lumMod val="75000"/>
+                        <a:lumOff val="25000"/>
+                      </a:schemeClr>
+                    </a:solidFill>
+                    <a:latin typeface="+mn-lt"/>
+                    <a:ea typeface="+mn-ea"/>
+                    <a:cs typeface="+mn-cs"/>
+                  </a:defRPr>
+                </a:pPr>
+                <a:endParaRPr lang="pt-BR"/>
+              </a:p>
+            </c:txPr>
+            <c:dLblPos val="outEnd"/>
+            <c:showVal val="1"/>
+            <c:extLst xmlns:c16r2="http://schemas.microsoft.com/office/drawing/2015/06/chart">
+              <c:ext xmlns:c15="http://schemas.microsoft.com/office/drawing/2012/chart" uri="{CE6537A1-D6FC-4f65-9D91-7224C49458BB}">
+                <c15:layout/>
+                <c15:showLeaderLines val="1"/>
+                <c15:leaderLines>
+                  <c:spPr>
+                    <a:ln w="9525" cap="flat" cmpd="sng" algn="ctr">
+                      <a:solidFill>
+                        <a:schemeClr val="tx1">
+                          <a:lumMod val="35000"/>
+                          <a:lumOff val="65000"/>
+                        </a:schemeClr>
+                      </a:solidFill>
+                      <a:round/>
+                    </a:ln>
+                    <a:effectLst/>
+                  </c:spPr>
+                </c15:leaderLines>
+              </c:ext>
+            </c:extLst>
+          </c:dLbls>
+          <c:cat>
+            <c:numRef>
+              <c:f>(Planilha1!$B$2,Planilha1!$B$9,Planilha1!$B$16,Planilha1!$B$23,Planilha1!$B$30,Planilha1!$B$37,Planilha1!$B$44)</c:f>
+              <c:numCache>
+                <c:formatCode>General</c:formatCode>
+                <c:ptCount val="7"/>
+                <c:pt idx="0">
+                  <c:v>2000</c:v>
+                </c:pt>
+                <c:pt idx="1">
+                  <c:v>4000</c:v>
+                </c:pt>
+                <c:pt idx="2">
+                  <c:v>8000</c:v>
+                </c:pt>
+                <c:pt idx="3">
+                  <c:v>16000</c:v>
+                </c:pt>
+                <c:pt idx="4">
+                  <c:v>32000</c:v>
+                </c:pt>
+                <c:pt idx="5">
+                  <c:v>64000</c:v>
+                </c:pt>
+                <c:pt idx="6">
+                  <c:v>128000</c:v>
+                </c:pt>
+              </c:numCache>
+            </c:numRef>
+          </c:cat>
+          <c:val>
+            <c:numRef>
+              <c:f>(Planilha1!$I$7,Planilha1!$I$14,Planilha1!$I$21,Planilha1!$I$28,Planilha1!$I$35,Planilha1!$I$42,Planilha1!$I$49)</c:f>
+              <c:numCache>
+                <c:formatCode>General</c:formatCode>
+                <c:ptCount val="7"/>
+                <c:pt idx="0">
+                  <c:v>0</c:v>
+                </c:pt>
+                <c:pt idx="1">
+                  <c:v>0</c:v>
+                </c:pt>
+                <c:pt idx="2">
+                  <c:v>0</c:v>
+                </c:pt>
+                <c:pt idx="3">
+                  <c:v>0</c:v>
+                </c:pt>
+                <c:pt idx="4">
+                  <c:v>1.0000000000000002E-3</c:v>
+                </c:pt>
+                <c:pt idx="5">
+                  <c:v>3.0000000000000009E-3</c:v>
+                </c:pt>
+                <c:pt idx="6">
+                  <c:v>6.0000000000000019E-3</c:v>
+                </c:pt>
+              </c:numCache>
+            </c:numRef>
+          </c:val>
+          <c:extLst xmlns:c16r2="http://schemas.microsoft.com/office/drawing/2015/06/chart">
+            <c:ext xmlns:c16="http://schemas.microsoft.com/office/drawing/2014/chart" uri="{C3380CC4-5D6E-409C-BE32-E72D297353CC}">
+              <c16:uniqueId val="{0000003F-6783-48CC-9102-FAE554ACBD63}"/>
+            </c:ext>
+          </c:extLst>
+        </c:ser>
+        <c:ser>
+          <c:idx val="5"/>
+          <c:order val="5"/>
+          <c:tx>
+            <c:strRef>
+              <c:f>Planilha1!$A$8</c:f>
+              <c:strCache>
+                <c:ptCount val="1"/>
+                <c:pt idx="0">
+                  <c:v>Select com bubble</c:v>
+                </c:pt>
+              </c:strCache>
+            </c:strRef>
+          </c:tx>
+          <c:spPr>
+            <a:solidFill>
+              <a:schemeClr val="accent6"/>
+            </a:solidFill>
+            <a:ln>
+              <a:noFill/>
+            </a:ln>
+            <a:effectLst/>
+          </c:spPr>
+          <c:dLbls>
+            <c:spPr>
+              <a:noFill/>
+              <a:ln>
+                <a:noFill/>
+              </a:ln>
+              <a:effectLst/>
+            </c:spPr>
+            <c:txPr>
+              <a:bodyPr rot="0" spcFirstLastPara="1" vertOverflow="ellipsis" vert="horz" wrap="square" lIns="38100" tIns="19050" rIns="38100" bIns="19050" anchor="ctr" anchorCtr="1">
+                <a:spAutoFit/>
+              </a:bodyPr>
+              <a:lstStyle/>
+              <a:p>
+                <a:pPr>
+                  <a:defRPr sz="900" b="0" i="0" u="none" strike="noStrike" kern="1200" baseline="0">
+                    <a:solidFill>
+                      <a:schemeClr val="tx1">
+                        <a:lumMod val="75000"/>
+                        <a:lumOff val="25000"/>
+                      </a:schemeClr>
+                    </a:solidFill>
+                    <a:latin typeface="+mn-lt"/>
+                    <a:ea typeface="+mn-ea"/>
+                    <a:cs typeface="+mn-cs"/>
+                  </a:defRPr>
+                </a:pPr>
+                <a:endParaRPr lang="pt-BR"/>
+              </a:p>
+            </c:txPr>
+            <c:dLblPos val="outEnd"/>
+            <c:showVal val="1"/>
+            <c:extLst xmlns:c16r2="http://schemas.microsoft.com/office/drawing/2015/06/chart">
+              <c:ext xmlns:c15="http://schemas.microsoft.com/office/drawing/2012/chart" uri="{CE6537A1-D6FC-4f65-9D91-7224C49458BB}">
+                <c15:layout/>
+                <c15:showLeaderLines val="1"/>
+                <c15:leaderLines>
+                  <c:spPr>
+                    <a:ln w="9525" cap="flat" cmpd="sng" algn="ctr">
+                      <a:solidFill>
+                        <a:schemeClr val="tx1">
+                          <a:lumMod val="35000"/>
+                          <a:lumOff val="65000"/>
+                        </a:schemeClr>
+                      </a:solidFill>
+                      <a:round/>
+                    </a:ln>
+                    <a:effectLst/>
+                  </c:spPr>
+                </c15:leaderLines>
+              </c:ext>
+            </c:extLst>
+          </c:dLbls>
+          <c:cat>
+            <c:numRef>
+              <c:f>(Planilha1!$B$2,Planilha1!$B$9,Planilha1!$B$16,Planilha1!$B$23,Planilha1!$B$30,Planilha1!$B$37,Planilha1!$B$44)</c:f>
+              <c:numCache>
+                <c:formatCode>General</c:formatCode>
+                <c:ptCount val="7"/>
+                <c:pt idx="0">
+                  <c:v>2000</c:v>
+                </c:pt>
+                <c:pt idx="1">
+                  <c:v>4000</c:v>
+                </c:pt>
+                <c:pt idx="2">
+                  <c:v>8000</c:v>
+                </c:pt>
+                <c:pt idx="3">
+                  <c:v>16000</c:v>
+                </c:pt>
+                <c:pt idx="4">
+                  <c:v>32000</c:v>
+                </c:pt>
+                <c:pt idx="5">
+                  <c:v>64000</c:v>
+                </c:pt>
+                <c:pt idx="6">
+                  <c:v>128000</c:v>
+                </c:pt>
+              </c:numCache>
+            </c:numRef>
+          </c:cat>
+          <c:val>
+            <c:numRef>
+              <c:f>(Planilha1!$I$8,Planilha1!$I$15,Planilha1!$I$22,Planilha1!$I$29,Planilha1!$I$36,Planilha1!$I$43,Planilha1!$I$50)</c:f>
+              <c:numCache>
+                <c:formatCode>General</c:formatCode>
+                <c:ptCount val="7"/>
+                <c:pt idx="0">
+                  <c:v>5.3333333333333349E-3</c:v>
+                </c:pt>
+                <c:pt idx="1">
+                  <c:v>2.233333333333334E-2</c:v>
+                </c:pt>
+                <c:pt idx="2">
+                  <c:v>8.5000000000000006E-2</c:v>
+                </c:pt>
+                <c:pt idx="3">
+                  <c:v>0.34533333333333333</c:v>
+                </c:pt>
+                <c:pt idx="4">
+                  <c:v>1.3833333333333335</c:v>
+                </c:pt>
+                <c:pt idx="5">
+                  <c:v>5.56</c:v>
+                </c:pt>
+                <c:pt idx="6">
+                  <c:v>22.239000000000001</c:v>
+                </c:pt>
+              </c:numCache>
+            </c:numRef>
+          </c:val>
+          <c:extLst xmlns:c16r2="http://schemas.microsoft.com/office/drawing/2015/06/chart">
+            <c:ext xmlns:c16="http://schemas.microsoft.com/office/drawing/2014/chart" uri="{C3380CC4-5D6E-409C-BE32-E72D297353CC}">
+              <c16:uniqueId val="{00000040-6783-48CC-9102-FAE554ACBD63}"/>
+            </c:ext>
+          </c:extLst>
+        </c:ser>
+        <c:dLbls>
+          <c:showVal val="1"/>
+        </c:dLbls>
+        <c:gapWidth val="182"/>
+        <c:axId val="117024256"/>
+        <c:axId val="117026176"/>
+      </c:barChart>
+      <c:catAx>
+        <c:axId val="117024256"/>
+        <c:scaling>
+          <c:orientation val="minMax"/>
+        </c:scaling>
+        <c:axPos val="l"/>
+        <c:title>
+          <c:tx>
+            <c:rich>
+              <a:bodyPr rot="-5400000" spcFirstLastPara="1" vertOverflow="ellipsis" vert="horz" wrap="square" anchor="ctr" anchorCtr="1"/>
+              <a:lstStyle/>
+              <a:p>
+                <a:pPr>
+                  <a:defRPr sz="1000" b="0" i="0" u="none" strike="noStrike" kern="1200" baseline="0">
+                    <a:solidFill>
+                      <a:schemeClr val="tx1">
+                        <a:lumMod val="65000"/>
+                        <a:lumOff val="35000"/>
+                      </a:schemeClr>
+                    </a:solidFill>
+                    <a:latin typeface="+mn-lt"/>
+                    <a:ea typeface="+mn-ea"/>
+                    <a:cs typeface="+mn-cs"/>
+                  </a:defRPr>
+                </a:pPr>
+                <a:r>
+                  <a:rPr lang="pt-BR"/>
+                  <a:t>Quantidade de elementos no vetor</a:t>
+                </a:r>
+              </a:p>
+            </c:rich>
+          </c:tx>
+          <c:spPr>
+            <a:noFill/>
+            <a:ln>
+              <a:noFill/>
+            </a:ln>
+            <a:effectLst/>
+          </c:spPr>
+        </c:title>
+        <c:numFmt formatCode="General" sourceLinked="1"/>
+        <c:majorTickMark val="none"/>
+        <c:tickLblPos val="nextTo"/>
+        <c:spPr>
+          <a:noFill/>
+          <a:ln w="9525" cap="flat" cmpd="sng" algn="ctr">
+            <a:solidFill>
+              <a:schemeClr val="tx1">
+                <a:lumMod val="15000"/>
+                <a:lumOff val="85000"/>
+              </a:schemeClr>
+            </a:solidFill>
+            <a:round/>
+          </a:ln>
+          <a:effectLst/>
+        </c:spPr>
+        <c:txPr>
+          <a:bodyPr rot="-60000000" spcFirstLastPara="1" vertOverflow="ellipsis" vert="horz" wrap="square" anchor="ctr" anchorCtr="1"/>
+          <a:lstStyle/>
+          <a:p>
+            <a:pPr>
+              <a:defRPr sz="900" b="0" i="0" u="none" strike="noStrike" kern="1200" baseline="0">
+                <a:solidFill>
+                  <a:schemeClr val="tx1">
+                    <a:lumMod val="65000"/>
+                    <a:lumOff val="35000"/>
+                  </a:schemeClr>
+                </a:solidFill>
+                <a:latin typeface="+mn-lt"/>
+                <a:ea typeface="+mn-ea"/>
+                <a:cs typeface="+mn-cs"/>
+              </a:defRPr>
+            </a:pPr>
+            <a:endParaRPr lang="pt-BR"/>
+          </a:p>
+        </c:txPr>
+        <c:crossAx val="117026176"/>
+        <c:crosses val="autoZero"/>
+        <c:auto val="1"/>
+        <c:lblAlgn val="ctr"/>
+        <c:lblOffset val="100"/>
+      </c:catAx>
+      <c:valAx>
+        <c:axId val="117026176"/>
+        <c:scaling>
+          <c:orientation val="minMax"/>
+        </c:scaling>
+        <c:axPos val="b"/>
+        <c:majorGridlines>
+          <c:spPr>
+            <a:ln w="9525" cap="flat" cmpd="sng" algn="ctr">
+              <a:solidFill>
+                <a:schemeClr val="tx1">
+                  <a:lumMod val="15000"/>
+                  <a:lumOff val="85000"/>
+                </a:schemeClr>
+              </a:solidFill>
+              <a:round/>
+            </a:ln>
+            <a:effectLst/>
+          </c:spPr>
+        </c:majorGridlines>
+        <c:title>
+          <c:tx>
+            <c:rich>
+              <a:bodyPr rot="0" spcFirstLastPara="1" vertOverflow="ellipsis" vert="horz" wrap="square" anchor="ctr" anchorCtr="1"/>
+              <a:lstStyle/>
+              <a:p>
+                <a:pPr>
+                  <a:defRPr sz="1000" b="0" i="0" u="none" strike="noStrike" kern="1200" baseline="0">
+                    <a:solidFill>
+                      <a:schemeClr val="tx1">
+                        <a:lumMod val="65000"/>
+                        <a:lumOff val="35000"/>
+                      </a:schemeClr>
+                    </a:solidFill>
+                    <a:latin typeface="+mn-lt"/>
+                    <a:ea typeface="+mn-ea"/>
+                    <a:cs typeface="+mn-cs"/>
+                  </a:defRPr>
+                </a:pPr>
+                <a:r>
+                  <a:rPr lang="pt-BR"/>
+                  <a:t>Tempo gasto no processamento (s)</a:t>
+                </a:r>
+              </a:p>
+            </c:rich>
+          </c:tx>
+          <c:spPr>
+            <a:noFill/>
+            <a:ln>
+              <a:noFill/>
+            </a:ln>
+            <a:effectLst/>
+          </c:spPr>
+        </c:title>
+        <c:numFmt formatCode="General" sourceLinked="1"/>
+        <c:majorTickMark val="none"/>
+        <c:tickLblPos val="nextTo"/>
+        <c:spPr>
+          <a:noFill/>
+          <a:ln>
+            <a:noFill/>
+          </a:ln>
+          <a:effectLst/>
+        </c:spPr>
+        <c:txPr>
+          <a:bodyPr rot="-60000000" spcFirstLastPara="1" vertOverflow="ellipsis" vert="horz" wrap="square" anchor="ctr" anchorCtr="1"/>
+          <a:lstStyle/>
+          <a:p>
+            <a:pPr>
+              <a:defRPr sz="900" b="0" i="0" u="none" strike="noStrike" kern="1200" baseline="0">
+                <a:solidFill>
+                  <a:schemeClr val="tx1">
+                    <a:lumMod val="65000"/>
+                    <a:lumOff val="35000"/>
+                  </a:schemeClr>
+                </a:solidFill>
+                <a:latin typeface="+mn-lt"/>
+                <a:ea typeface="+mn-ea"/>
+                <a:cs typeface="+mn-cs"/>
+              </a:defRPr>
+            </a:pPr>
+            <a:endParaRPr lang="pt-BR"/>
+          </a:p>
+        </c:txPr>
+        <c:crossAx val="117024256"/>
+        <c:crosses val="autoZero"/>
+        <c:crossBetween val="between"/>
+      </c:valAx>
+      <c:spPr>
+        <a:noFill/>
+        <a:ln>
+          <a:noFill/>
+        </a:ln>
+        <a:effectLst/>
+      </c:spPr>
+    </c:plotArea>
+    <c:legend>
+      <c:legendPos val="b"/>
+      <c:spPr>
+        <a:noFill/>
+        <a:ln>
+          <a:noFill/>
+        </a:ln>
+        <a:effectLst/>
+      </c:spPr>
+      <c:txPr>
+        <a:bodyPr rot="0" spcFirstLastPara="1" vertOverflow="ellipsis" vert="horz" wrap="square" anchor="ctr" anchorCtr="1"/>
+        <a:lstStyle/>
+        <a:p>
+          <a:pPr>
+            <a:defRPr sz="900" b="0" i="0" u="none" strike="noStrike" kern="1200" baseline="0">
+              <a:solidFill>
+                <a:schemeClr val="tx1">
+                  <a:lumMod val="65000"/>
+                  <a:lumOff val="35000"/>
+                </a:schemeClr>
+              </a:solidFill>
+              <a:latin typeface="+mn-lt"/>
+              <a:ea typeface="+mn-ea"/>
+              <a:cs typeface="+mn-cs"/>
+            </a:defRPr>
+          </a:pPr>
+          <a:endParaRPr lang="pt-BR"/>
+        </a:p>
+      </c:txPr>
+    </c:legend>
+    <c:plotVisOnly val="1"/>
+    <c:dispBlanksAs val="gap"/>
+  </c:chart>
+  <c:spPr>
+    <a:solidFill>
+      <a:schemeClr val="bg1"/>
+    </a:solidFill>
+    <a:ln w="9525" cap="flat" cmpd="sng" algn="ctr">
+      <a:solidFill>
+        <a:schemeClr val="tx1">
+          <a:lumMod val="15000"/>
+          <a:lumOff val="85000"/>
+        </a:schemeClr>
+      </a:solidFill>
+      <a:round/>
+    </a:ln>
+    <a:effectLst/>
+  </c:spPr>
+  <c:txPr>
+    <a:bodyPr/>
+    <a:lstStyle/>
+    <a:p>
+      <a:pPr>
+        <a:defRPr/>
+      </a:pPr>
+      <a:endParaRPr lang="pt-BR"/>
+    </a:p>
+  </c:txPr>
+  <c:externalData r:id="rId1"/>
+</c:chartSpace>
 </file>
 
-<file path=word/charts/style1.xml><?xml version="1.0" encoding="utf-8"?>
-<cs:chartStyle xmlns:cs="http://schemas.microsoft.com/office/drawing/2012/chartStyle" xmlns:a="http://schemas.openxmlformats.org/drawingml/2006/main" id="216">
-  <cs:axisTitle>
-    <cs:lnRef idx="0"/>
-    <cs:fillRef idx="0"/>
-    <cs:effectRef idx="0"/>
-    <cs:fontRef idx="minor">
-      <a:schemeClr val="tx1">
-        <a:lumMod val="65000"/>
-        <a:lumOff val="35000"/>
-      </a:schemeClr>
-    </cs:fontRef>
-    <cs:defRPr sz="1000" kern="1200"/>
-  </cs:axisTitle>
-  <cs:categoryAxis>
-    <cs:lnRef idx="0"/>
-    <cs:fillRef idx="0"/>
-    <cs:effectRef idx="0"/>
-    <cs:fontRef idx="minor">
-      <a:schemeClr val="tx1">
-        <a:lumMod val="65000"/>
-        <a:lumOff val="35000"/>
-      </a:schemeClr>
-    </cs:fontRef>
-    <cs:spPr>
-      <a:ln w="9525" cap="flat" cmpd="sng" algn="ctr">
-        <a:solidFill>
-          <a:schemeClr val="tx1">
-            <a:lumMod val="15000"/>
-            <a:lumOff val="85000"/>
-          </a:schemeClr>
-        </a:solidFill>
-        <a:round/>
-      </a:ln>
-    </cs:spPr>
-    <cs:defRPr sz="900" kern="1200"/>
-  </cs:categoryAxis>
-  <cs:chartArea mods="allowNoFillOverride allowNoLineOverride">
-    <cs:lnRef idx="0"/>
-    <cs:fillRef idx="0"/>
-    <cs:effectRef idx="0"/>
-    <cs:fontRef idx="minor">
-      <a:schemeClr val="tx1"/>
-    </cs:fontRef>
-    <cs:spPr>
+<file path=word/charts/chart3.xml><?xml version="1.0" encoding="utf-8"?>
+<c:chartSpace xmlns:c="http://schemas.openxmlformats.org/drawingml/2006/chart" xmlns:a="http://schemas.openxmlformats.org/drawingml/2006/main" xmlns:r="http://schemas.openxmlformats.org/officeDocument/2006/relationships">
+  <c:lang val="pt-BR"/>
+  <c:chart>
+    <c:title>
+      <c:tx>
+        <c:rich>
+          <a:bodyPr rot="0" spcFirstLastPara="1" vertOverflow="ellipsis" vert="horz" wrap="square" anchor="ctr" anchorCtr="1"/>
+          <a:lstStyle/>
+          <a:p>
+            <a:pPr>
+              <a:defRPr sz="1400" b="0" i="0" u="none" strike="noStrike" kern="1200" spc="0" baseline="0">
+                <a:solidFill>
+                  <a:schemeClr val="tx1">
+                    <a:lumMod val="65000"/>
+                    <a:lumOff val="35000"/>
+                  </a:schemeClr>
+                </a:solidFill>
+                <a:latin typeface="+mn-lt"/>
+                <a:ea typeface="+mn-ea"/>
+                <a:cs typeface="+mn-cs"/>
+              </a:defRPr>
+            </a:pPr>
+            <a:r>
+              <a:rPr lang="pt-BR"/>
+              <a:t>Gráfico de desempenho</a:t>
+            </a:r>
+            <a:r>
+              <a:rPr lang="pt-BR" baseline="0"/>
+              <a:t> de ordenação de vetor ordenado decrescente</a:t>
+            </a:r>
+            <a:endParaRPr lang="pt-BR"/>
+          </a:p>
+        </c:rich>
+      </c:tx>
+      <c:spPr>
+        <a:noFill/>
+        <a:ln>
+          <a:noFill/>
+        </a:ln>
+        <a:effectLst/>
+      </c:spPr>
+    </c:title>
+    <c:plotArea>
+      <c:layout/>
+      <c:barChart>
+        <c:barDir val="bar"/>
+        <c:grouping val="clustered"/>
+        <c:ser>
+          <c:idx val="0"/>
+          <c:order val="0"/>
+          <c:tx>
+            <c:strRef>
+              <c:f>Planilha1!$A$3</c:f>
+              <c:strCache>
+                <c:ptCount val="1"/>
+                <c:pt idx="0">
+                  <c:v>Insert</c:v>
+                </c:pt>
+              </c:strCache>
+            </c:strRef>
+          </c:tx>
+          <c:spPr>
+            <a:solidFill>
+              <a:schemeClr val="accent1"/>
+            </a:solidFill>
+            <a:ln>
+              <a:noFill/>
+            </a:ln>
+            <a:effectLst/>
+          </c:spPr>
+          <c:dLbls>
+            <c:spPr>
+              <a:noFill/>
+              <a:ln>
+                <a:noFill/>
+              </a:ln>
+              <a:effectLst/>
+            </c:spPr>
+            <c:txPr>
+              <a:bodyPr rot="0" spcFirstLastPara="1" vertOverflow="ellipsis" vert="horz" wrap="square" lIns="38100" tIns="19050" rIns="38100" bIns="19050" anchor="ctr" anchorCtr="1">
+                <a:spAutoFit/>
+              </a:bodyPr>
+              <a:lstStyle/>
+              <a:p>
+                <a:pPr>
+                  <a:defRPr sz="900" b="0" i="0" u="none" strike="noStrike" kern="1200" baseline="0">
+                    <a:solidFill>
+                      <a:schemeClr val="tx1">
+                        <a:lumMod val="75000"/>
+                        <a:lumOff val="25000"/>
+                      </a:schemeClr>
+                    </a:solidFill>
+                    <a:latin typeface="+mn-lt"/>
+                    <a:ea typeface="+mn-ea"/>
+                    <a:cs typeface="+mn-cs"/>
+                  </a:defRPr>
+                </a:pPr>
+                <a:endParaRPr lang="pt-BR"/>
+              </a:p>
+            </c:txPr>
+            <c:dLblPos val="outEnd"/>
+            <c:showVal val="1"/>
+            <c:extLst xmlns:c16r2="http://schemas.microsoft.com/office/drawing/2015/06/chart">
+              <c:ext xmlns:c15="http://schemas.microsoft.com/office/drawing/2012/chart" uri="{CE6537A1-D6FC-4f65-9D91-7224C49458BB}">
+                <c15:layout/>
+                <c15:showLeaderLines val="1"/>
+                <c15:leaderLines>
+                  <c:spPr>
+                    <a:ln w="9525" cap="flat" cmpd="sng" algn="ctr">
+                      <a:solidFill>
+                        <a:schemeClr val="tx1">
+                          <a:lumMod val="35000"/>
+                          <a:lumOff val="65000"/>
+                        </a:schemeClr>
+                      </a:solidFill>
+                      <a:round/>
+                    </a:ln>
+                    <a:effectLst/>
+                  </c:spPr>
+                </c15:leaderLines>
+              </c:ext>
+            </c:extLst>
+          </c:dLbls>
+          <c:cat>
+            <c:numRef>
+              <c:f>(Planilha1!$B$2,Planilha1!$B$9,Planilha1!$B$16,Planilha1!$B$23,Planilha1!$B$30,Planilha1!$B$37,Planilha1!$B$44)</c:f>
+              <c:numCache>
+                <c:formatCode>General</c:formatCode>
+                <c:ptCount val="7"/>
+                <c:pt idx="0">
+                  <c:v>2000</c:v>
+                </c:pt>
+                <c:pt idx="1">
+                  <c:v>4000</c:v>
+                </c:pt>
+                <c:pt idx="2">
+                  <c:v>8000</c:v>
+                </c:pt>
+                <c:pt idx="3">
+                  <c:v>16000</c:v>
+                </c:pt>
+                <c:pt idx="4">
+                  <c:v>32000</c:v>
+                </c:pt>
+                <c:pt idx="5">
+                  <c:v>64000</c:v>
+                </c:pt>
+                <c:pt idx="6">
+                  <c:v>128000</c:v>
+                </c:pt>
+              </c:numCache>
+            </c:numRef>
+          </c:cat>
+          <c:val>
+            <c:numRef>
+              <c:f>(Planilha1!$M$3,Planilha1!$M$10,Planilha1!$M$17,Planilha1!$M$24,Planilha1!$M$31,Planilha1!$M$38,Planilha1!$M$45)</c:f>
+              <c:numCache>
+                <c:formatCode>General</c:formatCode>
+                <c:ptCount val="7"/>
+                <c:pt idx="0">
+                  <c:v>5.6666666666666679E-3</c:v>
+                </c:pt>
+                <c:pt idx="1">
+                  <c:v>2.3333333333333338E-2</c:v>
+                </c:pt>
+                <c:pt idx="2">
+                  <c:v>9.1000000000000025E-2</c:v>
+                </c:pt>
+                <c:pt idx="3">
+                  <c:v>0.56966666666666654</c:v>
+                </c:pt>
+                <c:pt idx="4">
+                  <c:v>1.4749999999999996</c:v>
+                </c:pt>
+                <c:pt idx="5">
+                  <c:v>5.95</c:v>
+                </c:pt>
+                <c:pt idx="6">
+                  <c:v>23.927000000000003</c:v>
+                </c:pt>
+              </c:numCache>
+            </c:numRef>
+          </c:val>
+          <c:extLst xmlns:c16r2="http://schemas.microsoft.com/office/drawing/2015/06/chart">
+            <c:ext xmlns:c16="http://schemas.microsoft.com/office/drawing/2014/chart" uri="{C3380CC4-5D6E-409C-BE32-E72D297353CC}">
+              <c16:uniqueId val="{0000003B-6783-48CC-9102-FAE554ACBD63}"/>
+            </c:ext>
+          </c:extLst>
+        </c:ser>
+        <c:ser>
+          <c:idx val="1"/>
+          <c:order val="1"/>
+          <c:tx>
+            <c:strRef>
+              <c:f>Planilha1!$A$4</c:f>
+              <c:strCache>
+                <c:ptCount val="1"/>
+                <c:pt idx="0">
+                  <c:v>Select</c:v>
+                </c:pt>
+              </c:strCache>
+            </c:strRef>
+          </c:tx>
+          <c:spPr>
+            <a:solidFill>
+              <a:schemeClr val="accent2"/>
+            </a:solidFill>
+            <a:ln>
+              <a:noFill/>
+            </a:ln>
+            <a:effectLst/>
+          </c:spPr>
+          <c:dLbls>
+            <c:spPr>
+              <a:noFill/>
+              <a:ln>
+                <a:noFill/>
+              </a:ln>
+              <a:effectLst/>
+            </c:spPr>
+            <c:txPr>
+              <a:bodyPr rot="0" spcFirstLastPara="1" vertOverflow="ellipsis" vert="horz" wrap="square" lIns="38100" tIns="19050" rIns="38100" bIns="19050" anchor="ctr" anchorCtr="1">
+                <a:spAutoFit/>
+              </a:bodyPr>
+              <a:lstStyle/>
+              <a:p>
+                <a:pPr>
+                  <a:defRPr sz="900" b="0" i="0" u="none" strike="noStrike" kern="1200" baseline="0">
+                    <a:solidFill>
+                      <a:schemeClr val="tx1">
+                        <a:lumMod val="75000"/>
+                        <a:lumOff val="25000"/>
+                      </a:schemeClr>
+                    </a:solidFill>
+                    <a:latin typeface="+mn-lt"/>
+                    <a:ea typeface="+mn-ea"/>
+                    <a:cs typeface="+mn-cs"/>
+                  </a:defRPr>
+                </a:pPr>
+                <a:endParaRPr lang="pt-BR"/>
+              </a:p>
+            </c:txPr>
+            <c:dLblPos val="outEnd"/>
+            <c:showVal val="1"/>
+            <c:extLst xmlns:c16r2="http://schemas.microsoft.com/office/drawing/2015/06/chart">
+              <c:ext xmlns:c15="http://schemas.microsoft.com/office/drawing/2012/chart" uri="{CE6537A1-D6FC-4f65-9D91-7224C49458BB}">
+                <c15:layout/>
+                <c15:showLeaderLines val="1"/>
+                <c15:leaderLines>
+                  <c:spPr>
+                    <a:ln w="9525" cap="flat" cmpd="sng" algn="ctr">
+                      <a:solidFill>
+                        <a:schemeClr val="tx1">
+                          <a:lumMod val="35000"/>
+                          <a:lumOff val="65000"/>
+                        </a:schemeClr>
+                      </a:solidFill>
+                      <a:round/>
+                    </a:ln>
+                    <a:effectLst/>
+                  </c:spPr>
+                </c15:leaderLines>
+              </c:ext>
+            </c:extLst>
+          </c:dLbls>
+          <c:cat>
+            <c:numRef>
+              <c:f>(Planilha1!$B$2,Planilha1!$B$9,Planilha1!$B$16,Planilha1!$B$23,Planilha1!$B$30,Planilha1!$B$37,Planilha1!$B$44)</c:f>
+              <c:numCache>
+                <c:formatCode>General</c:formatCode>
+                <c:ptCount val="7"/>
+                <c:pt idx="0">
+                  <c:v>2000</c:v>
+                </c:pt>
+                <c:pt idx="1">
+                  <c:v>4000</c:v>
+                </c:pt>
+                <c:pt idx="2">
+                  <c:v>8000</c:v>
+                </c:pt>
+                <c:pt idx="3">
+                  <c:v>16000</c:v>
+                </c:pt>
+                <c:pt idx="4">
+                  <c:v>32000</c:v>
+                </c:pt>
+                <c:pt idx="5">
+                  <c:v>64000</c:v>
+                </c:pt>
+                <c:pt idx="6">
+                  <c:v>128000</c:v>
+                </c:pt>
+              </c:numCache>
+            </c:numRef>
+          </c:cat>
+          <c:val>
+            <c:numRef>
+              <c:f>(Planilha1!$M$4,Planilha1!$M$11,Planilha1!$M$18,Planilha1!$M$25,Planilha1!$M$32,Planilha1!$M$39,Planilha1!$M$46)</c:f>
+              <c:numCache>
+                <c:formatCode>General</c:formatCode>
+                <c:ptCount val="7"/>
+                <c:pt idx="0">
+                  <c:v>5.3333333333333349E-3</c:v>
+                </c:pt>
+                <c:pt idx="1">
+                  <c:v>2.3000000000000007E-2</c:v>
+                </c:pt>
+                <c:pt idx="2">
+                  <c:v>8.8333333333333347E-2</c:v>
+                </c:pt>
+                <c:pt idx="3">
+                  <c:v>0.35433333333333333</c:v>
+                </c:pt>
+                <c:pt idx="4">
+                  <c:v>1.4186666666666665</c:v>
+                </c:pt>
+                <c:pt idx="5">
+                  <c:v>5.7486666666666686</c:v>
+                </c:pt>
+                <c:pt idx="6">
+                  <c:v>23.01733333333333</c:v>
+                </c:pt>
+              </c:numCache>
+            </c:numRef>
+          </c:val>
+          <c:extLst xmlns:c16r2="http://schemas.microsoft.com/office/drawing/2015/06/chart">
+            <c:ext xmlns:c16="http://schemas.microsoft.com/office/drawing/2014/chart" uri="{C3380CC4-5D6E-409C-BE32-E72D297353CC}">
+              <c16:uniqueId val="{0000003C-6783-48CC-9102-FAE554ACBD63}"/>
+            </c:ext>
+          </c:extLst>
+        </c:ser>
+        <c:ser>
+          <c:idx val="2"/>
+          <c:order val="2"/>
+          <c:tx>
+            <c:strRef>
+              <c:f>Planilha1!$A$5</c:f>
+              <c:strCache>
+                <c:ptCount val="1"/>
+                <c:pt idx="0">
+                  <c:v>Bubble</c:v>
+                </c:pt>
+              </c:strCache>
+            </c:strRef>
+          </c:tx>
+          <c:spPr>
+            <a:solidFill>
+              <a:schemeClr val="accent3"/>
+            </a:solidFill>
+            <a:ln>
+              <a:noFill/>
+            </a:ln>
+            <a:effectLst/>
+          </c:spPr>
+          <c:dLbls>
+            <c:spPr>
+              <a:noFill/>
+              <a:ln>
+                <a:noFill/>
+              </a:ln>
+              <a:effectLst/>
+            </c:spPr>
+            <c:txPr>
+              <a:bodyPr rot="0" spcFirstLastPara="1" vertOverflow="ellipsis" vert="horz" wrap="square" lIns="38100" tIns="19050" rIns="38100" bIns="19050" anchor="ctr" anchorCtr="1">
+                <a:spAutoFit/>
+              </a:bodyPr>
+              <a:lstStyle/>
+              <a:p>
+                <a:pPr>
+                  <a:defRPr sz="900" b="0" i="0" u="none" strike="noStrike" kern="1200" baseline="0">
+                    <a:solidFill>
+                      <a:schemeClr val="tx1">
+                        <a:lumMod val="75000"/>
+                        <a:lumOff val="25000"/>
+                      </a:schemeClr>
+                    </a:solidFill>
+                    <a:latin typeface="+mn-lt"/>
+                    <a:ea typeface="+mn-ea"/>
+                    <a:cs typeface="+mn-cs"/>
+                  </a:defRPr>
+                </a:pPr>
+                <a:endParaRPr lang="pt-BR"/>
+              </a:p>
+            </c:txPr>
+            <c:dLblPos val="outEnd"/>
+            <c:showVal val="1"/>
+            <c:extLst xmlns:c16r2="http://schemas.microsoft.com/office/drawing/2015/06/chart">
+              <c:ext xmlns:c15="http://schemas.microsoft.com/office/drawing/2012/chart" uri="{CE6537A1-D6FC-4f65-9D91-7224C49458BB}">
+                <c15:layout/>
+                <c15:showLeaderLines val="1"/>
+                <c15:leaderLines>
+                  <c:spPr>
+                    <a:ln w="9525" cap="flat" cmpd="sng" algn="ctr">
+                      <a:solidFill>
+                        <a:schemeClr val="tx1">
+                          <a:lumMod val="35000"/>
+                          <a:lumOff val="65000"/>
+                        </a:schemeClr>
+                      </a:solidFill>
+                      <a:round/>
+                    </a:ln>
+                    <a:effectLst/>
+                  </c:spPr>
+                </c15:leaderLines>
+              </c:ext>
+            </c:extLst>
+          </c:dLbls>
+          <c:cat>
+            <c:numRef>
+              <c:f>(Planilha1!$B$2,Planilha1!$B$9,Planilha1!$B$16,Planilha1!$B$23,Planilha1!$B$30,Planilha1!$B$37,Planilha1!$B$44)</c:f>
+              <c:numCache>
+                <c:formatCode>General</c:formatCode>
+                <c:ptCount val="7"/>
+                <c:pt idx="0">
+                  <c:v>2000</c:v>
+                </c:pt>
+                <c:pt idx="1">
+                  <c:v>4000</c:v>
+                </c:pt>
+                <c:pt idx="2">
+                  <c:v>8000</c:v>
+                </c:pt>
+                <c:pt idx="3">
+                  <c:v>16000</c:v>
+                </c:pt>
+                <c:pt idx="4">
+                  <c:v>32000</c:v>
+                </c:pt>
+                <c:pt idx="5">
+                  <c:v>64000</c:v>
+                </c:pt>
+                <c:pt idx="6">
+                  <c:v>128000</c:v>
+                </c:pt>
+              </c:numCache>
+            </c:numRef>
+          </c:cat>
+          <c:val>
+            <c:numRef>
+              <c:f>(Planilha1!$M$5,Planilha1!$M$12,Planilha1!$M$19,Planilha1!$M$26,Planilha1!$M$33,Planilha1!$M$40,Planilha1!$M$47)</c:f>
+              <c:numCache>
+                <c:formatCode>General</c:formatCode>
+                <c:ptCount val="7"/>
+                <c:pt idx="0">
+                  <c:v>1.7000000000000001E-2</c:v>
+                </c:pt>
+                <c:pt idx="1">
+                  <c:v>6.666666666666668E-2</c:v>
+                </c:pt>
+                <c:pt idx="2">
+                  <c:v>0.25966666666666671</c:v>
+                </c:pt>
+                <c:pt idx="3">
+                  <c:v>1.0573333333333332</c:v>
+                </c:pt>
+                <c:pt idx="4">
+                  <c:v>4.2543333333333333</c:v>
+                </c:pt>
+                <c:pt idx="5">
+                  <c:v>17.03466666666667</c:v>
+                </c:pt>
+                <c:pt idx="6">
+                  <c:v>69.833333333333314</c:v>
+                </c:pt>
+              </c:numCache>
+            </c:numRef>
+          </c:val>
+          <c:extLst xmlns:c16r2="http://schemas.microsoft.com/office/drawing/2015/06/chart">
+            <c:ext xmlns:c16="http://schemas.microsoft.com/office/drawing/2014/chart" uri="{C3380CC4-5D6E-409C-BE32-E72D297353CC}">
+              <c16:uniqueId val="{0000003D-6783-48CC-9102-FAE554ACBD63}"/>
+            </c:ext>
+          </c:extLst>
+        </c:ser>
+        <c:ser>
+          <c:idx val="3"/>
+          <c:order val="3"/>
+          <c:tx>
+            <c:strRef>
+              <c:f>Planilha1!$A$6</c:f>
+              <c:strCache>
+                <c:ptCount val="1"/>
+                <c:pt idx="0">
+                  <c:v>Merge</c:v>
+                </c:pt>
+              </c:strCache>
+            </c:strRef>
+          </c:tx>
+          <c:spPr>
+            <a:solidFill>
+              <a:schemeClr val="accent4"/>
+            </a:solidFill>
+            <a:ln>
+              <a:noFill/>
+            </a:ln>
+            <a:effectLst/>
+          </c:spPr>
+          <c:dLbls>
+            <c:spPr>
+              <a:noFill/>
+              <a:ln>
+                <a:noFill/>
+              </a:ln>
+              <a:effectLst/>
+            </c:spPr>
+            <c:txPr>
+              <a:bodyPr rot="0" spcFirstLastPara="1" vertOverflow="ellipsis" vert="horz" wrap="square" lIns="38100" tIns="19050" rIns="38100" bIns="19050" anchor="ctr" anchorCtr="1">
+                <a:spAutoFit/>
+              </a:bodyPr>
+              <a:lstStyle/>
+              <a:p>
+                <a:pPr>
+                  <a:defRPr sz="900" b="0" i="0" u="none" strike="noStrike" kern="1200" baseline="0">
+                    <a:solidFill>
+                      <a:schemeClr val="tx1">
+                        <a:lumMod val="75000"/>
+                        <a:lumOff val="25000"/>
+                      </a:schemeClr>
+                    </a:solidFill>
+                    <a:latin typeface="+mn-lt"/>
+                    <a:ea typeface="+mn-ea"/>
+                    <a:cs typeface="+mn-cs"/>
+                  </a:defRPr>
+                </a:pPr>
+                <a:endParaRPr lang="pt-BR"/>
+              </a:p>
+            </c:txPr>
+            <c:dLblPos val="outEnd"/>
+            <c:showVal val="1"/>
+            <c:extLst xmlns:c16r2="http://schemas.microsoft.com/office/drawing/2015/06/chart">
+              <c:ext xmlns:c15="http://schemas.microsoft.com/office/drawing/2012/chart" uri="{CE6537A1-D6FC-4f65-9D91-7224C49458BB}">
+                <c15:layout/>
+                <c15:showLeaderLines val="1"/>
+                <c15:leaderLines>
+                  <c:spPr>
+                    <a:ln w="9525" cap="flat" cmpd="sng" algn="ctr">
+                      <a:solidFill>
+                        <a:schemeClr val="tx1">
+                          <a:lumMod val="35000"/>
+                          <a:lumOff val="65000"/>
+                        </a:schemeClr>
+                      </a:solidFill>
+                      <a:round/>
+                    </a:ln>
+                    <a:effectLst/>
+                  </c:spPr>
+                </c15:leaderLines>
+              </c:ext>
+            </c:extLst>
+          </c:dLbls>
+          <c:cat>
+            <c:numRef>
+              <c:f>(Planilha1!$B$2,Planilha1!$B$9,Planilha1!$B$16,Planilha1!$B$23,Planilha1!$B$30,Planilha1!$B$37,Planilha1!$B$44)</c:f>
+              <c:numCache>
+                <c:formatCode>General</c:formatCode>
+                <c:ptCount val="7"/>
+                <c:pt idx="0">
+                  <c:v>2000</c:v>
+                </c:pt>
+                <c:pt idx="1">
+                  <c:v>4000</c:v>
+                </c:pt>
+                <c:pt idx="2">
+                  <c:v>8000</c:v>
+                </c:pt>
+                <c:pt idx="3">
+                  <c:v>16000</c:v>
+                </c:pt>
+                <c:pt idx="4">
+                  <c:v>32000</c:v>
+                </c:pt>
+                <c:pt idx="5">
+                  <c:v>64000</c:v>
+                </c:pt>
+                <c:pt idx="6">
+                  <c:v>128000</c:v>
+                </c:pt>
+              </c:numCache>
+            </c:numRef>
+          </c:cat>
+          <c:val>
+            <c:numRef>
+              <c:f>(Planilha1!$M$6,Planilha1!$M$13,Planilha1!$M$20,Planilha1!$M$27,Planilha1!$M$34,Planilha1!$M$41,Planilha1!$M$48)</c:f>
+              <c:numCache>
+                <c:formatCode>General</c:formatCode>
+                <c:ptCount val="7"/>
+                <c:pt idx="0">
+                  <c:v>0</c:v>
+                </c:pt>
+                <c:pt idx="1">
+                  <c:v>6.6666666666666675E-4</c:v>
+                </c:pt>
+                <c:pt idx="2">
+                  <c:v>1.0000000000000002E-3</c:v>
+                </c:pt>
+                <c:pt idx="3">
+                  <c:v>2.0000000000000005E-3</c:v>
+                </c:pt>
+                <c:pt idx="4">
+                  <c:v>5.3333333333333349E-3</c:v>
+                </c:pt>
+                <c:pt idx="5">
+                  <c:v>1.1333333333333336E-2</c:v>
+                </c:pt>
+                <c:pt idx="6">
+                  <c:v>2.466666666666667E-2</c:v>
+                </c:pt>
+              </c:numCache>
+            </c:numRef>
+          </c:val>
+          <c:extLst xmlns:c16r2="http://schemas.microsoft.com/office/drawing/2015/06/chart">
+            <c:ext xmlns:c16="http://schemas.microsoft.com/office/drawing/2014/chart" uri="{C3380CC4-5D6E-409C-BE32-E72D297353CC}">
+              <c16:uniqueId val="{0000003E-6783-48CC-9102-FAE554ACBD63}"/>
+            </c:ext>
+          </c:extLst>
+        </c:ser>
+        <c:ser>
+          <c:idx val="4"/>
+          <c:order val="4"/>
+          <c:tx>
+            <c:strRef>
+              <c:f>Planilha1!$A$7</c:f>
+              <c:strCache>
+                <c:ptCount val="1"/>
+                <c:pt idx="0">
+                  <c:v>Quick</c:v>
+                </c:pt>
+              </c:strCache>
+            </c:strRef>
+          </c:tx>
+          <c:spPr>
+            <a:solidFill>
+              <a:schemeClr val="accent5"/>
+            </a:solidFill>
+            <a:ln>
+              <a:noFill/>
+            </a:ln>
+            <a:effectLst/>
+          </c:spPr>
+          <c:dLbls>
+            <c:spPr>
+              <a:noFill/>
+              <a:ln>
+                <a:noFill/>
+              </a:ln>
+              <a:effectLst/>
+            </c:spPr>
+            <c:txPr>
+              <a:bodyPr rot="0" spcFirstLastPara="1" vertOverflow="ellipsis" vert="horz" wrap="square" lIns="38100" tIns="19050" rIns="38100" bIns="19050" anchor="ctr" anchorCtr="1">
+                <a:spAutoFit/>
+              </a:bodyPr>
+              <a:lstStyle/>
+              <a:p>
+                <a:pPr>
+                  <a:defRPr sz="900" b="0" i="0" u="none" strike="noStrike" kern="1200" baseline="0">
+                    <a:solidFill>
+                      <a:schemeClr val="tx1">
+                        <a:lumMod val="75000"/>
+                        <a:lumOff val="25000"/>
+                      </a:schemeClr>
+                    </a:solidFill>
+                    <a:latin typeface="+mn-lt"/>
+                    <a:ea typeface="+mn-ea"/>
+                    <a:cs typeface="+mn-cs"/>
+                  </a:defRPr>
+                </a:pPr>
+                <a:endParaRPr lang="pt-BR"/>
+              </a:p>
+            </c:txPr>
+            <c:dLblPos val="outEnd"/>
+            <c:showVal val="1"/>
+            <c:extLst xmlns:c16r2="http://schemas.microsoft.com/office/drawing/2015/06/chart">
+              <c:ext xmlns:c15="http://schemas.microsoft.com/office/drawing/2012/chart" uri="{CE6537A1-D6FC-4f65-9D91-7224C49458BB}">
+                <c15:layout/>
+                <c15:showLeaderLines val="1"/>
+                <c15:leaderLines>
+                  <c:spPr>
+                    <a:ln w="9525" cap="flat" cmpd="sng" algn="ctr">
+                      <a:solidFill>
+                        <a:schemeClr val="tx1">
+                          <a:lumMod val="35000"/>
+                          <a:lumOff val="65000"/>
+                        </a:schemeClr>
+                      </a:solidFill>
+                      <a:round/>
+                    </a:ln>
+                    <a:effectLst/>
+                  </c:spPr>
+                </c15:leaderLines>
+              </c:ext>
+            </c:extLst>
+          </c:dLbls>
+          <c:cat>
+            <c:numRef>
+              <c:f>(Planilha1!$B$2,Planilha1!$B$9,Planilha1!$B$16,Planilha1!$B$23,Planilha1!$B$30,Planilha1!$B$37,Planilha1!$B$44)</c:f>
+              <c:numCache>
+                <c:formatCode>General</c:formatCode>
+                <c:ptCount val="7"/>
+                <c:pt idx="0">
+                  <c:v>2000</c:v>
+                </c:pt>
+                <c:pt idx="1">
+                  <c:v>4000</c:v>
+                </c:pt>
+                <c:pt idx="2">
+                  <c:v>8000</c:v>
+                </c:pt>
+                <c:pt idx="3">
+                  <c:v>16000</c:v>
+                </c:pt>
+                <c:pt idx="4">
+                  <c:v>32000</c:v>
+                </c:pt>
+                <c:pt idx="5">
+                  <c:v>64000</c:v>
+                </c:pt>
+                <c:pt idx="6">
+                  <c:v>128000</c:v>
+                </c:pt>
+              </c:numCache>
+            </c:numRef>
+          </c:cat>
+          <c:val>
+            <c:numRef>
+              <c:f>(Planilha1!$M$7,Planilha1!$M$14,Planilha1!$M$21,Planilha1!$M$28,Planilha1!$M$35,Planilha1!$M$42,Planilha1!$M$49)</c:f>
+              <c:numCache>
+                <c:formatCode>General</c:formatCode>
+                <c:ptCount val="7"/>
+                <c:pt idx="0">
+                  <c:v>0</c:v>
+                </c:pt>
+                <c:pt idx="1">
+                  <c:v>0</c:v>
+                </c:pt>
+                <c:pt idx="2">
+                  <c:v>0</c:v>
+                </c:pt>
+                <c:pt idx="3">
+                  <c:v>0</c:v>
+                </c:pt>
+                <c:pt idx="4">
+                  <c:v>1.0000000000000002E-3</c:v>
+                </c:pt>
+                <c:pt idx="5">
+                  <c:v>3.0000000000000009E-3</c:v>
+                </c:pt>
+                <c:pt idx="6">
+                  <c:v>6.666666666666668E-3</c:v>
+                </c:pt>
+              </c:numCache>
+            </c:numRef>
+          </c:val>
+          <c:extLst xmlns:c16r2="http://schemas.microsoft.com/office/drawing/2015/06/chart">
+            <c:ext xmlns:c16="http://schemas.microsoft.com/office/drawing/2014/chart" uri="{C3380CC4-5D6E-409C-BE32-E72D297353CC}">
+              <c16:uniqueId val="{0000003F-6783-48CC-9102-FAE554ACBD63}"/>
+            </c:ext>
+          </c:extLst>
+        </c:ser>
+        <c:ser>
+          <c:idx val="5"/>
+          <c:order val="5"/>
+          <c:tx>
+            <c:strRef>
+              <c:f>Planilha1!$A$8</c:f>
+              <c:strCache>
+                <c:ptCount val="1"/>
+                <c:pt idx="0">
+                  <c:v>Select com bubble</c:v>
+                </c:pt>
+              </c:strCache>
+            </c:strRef>
+          </c:tx>
+          <c:spPr>
+            <a:solidFill>
+              <a:schemeClr val="accent6"/>
+            </a:solidFill>
+            <a:ln>
+              <a:noFill/>
+            </a:ln>
+            <a:effectLst/>
+          </c:spPr>
+          <c:dLbls>
+            <c:spPr>
+              <a:noFill/>
+              <a:ln>
+                <a:noFill/>
+              </a:ln>
+              <a:effectLst/>
+            </c:spPr>
+            <c:txPr>
+              <a:bodyPr rot="0" spcFirstLastPara="1" vertOverflow="ellipsis" vert="horz" wrap="square" lIns="38100" tIns="19050" rIns="38100" bIns="19050" anchor="ctr" anchorCtr="1">
+                <a:spAutoFit/>
+              </a:bodyPr>
+              <a:lstStyle/>
+              <a:p>
+                <a:pPr>
+                  <a:defRPr sz="900" b="0" i="0" u="none" strike="noStrike" kern="1200" baseline="0">
+                    <a:solidFill>
+                      <a:schemeClr val="tx1">
+                        <a:lumMod val="75000"/>
+                        <a:lumOff val="25000"/>
+                      </a:schemeClr>
+                    </a:solidFill>
+                    <a:latin typeface="+mn-lt"/>
+                    <a:ea typeface="+mn-ea"/>
+                    <a:cs typeface="+mn-cs"/>
+                  </a:defRPr>
+                </a:pPr>
+                <a:endParaRPr lang="pt-BR"/>
+              </a:p>
+            </c:txPr>
+            <c:dLblPos val="outEnd"/>
+            <c:showVal val="1"/>
+            <c:extLst xmlns:c16r2="http://schemas.microsoft.com/office/drawing/2015/06/chart">
+              <c:ext xmlns:c15="http://schemas.microsoft.com/office/drawing/2012/chart" uri="{CE6537A1-D6FC-4f65-9D91-7224C49458BB}">
+                <c15:layout/>
+                <c15:showLeaderLines val="1"/>
+                <c15:leaderLines>
+                  <c:spPr>
+                    <a:ln w="9525" cap="flat" cmpd="sng" algn="ctr">
+                      <a:solidFill>
+                        <a:schemeClr val="tx1">
+                          <a:lumMod val="35000"/>
+                          <a:lumOff val="65000"/>
+                        </a:schemeClr>
+                      </a:solidFill>
+                      <a:round/>
+                    </a:ln>
+                    <a:effectLst/>
+                  </c:spPr>
+                </c15:leaderLines>
+              </c:ext>
+            </c:extLst>
+          </c:dLbls>
+          <c:cat>
+            <c:numRef>
+              <c:f>(Planilha1!$B$2,Planilha1!$B$9,Planilha1!$B$16,Planilha1!$B$23,Planilha1!$B$30,Planilha1!$B$37,Planilha1!$B$44)</c:f>
+              <c:numCache>
+                <c:formatCode>General</c:formatCode>
+                <c:ptCount val="7"/>
+                <c:pt idx="0">
+                  <c:v>2000</c:v>
+                </c:pt>
+                <c:pt idx="1">
+                  <c:v>4000</c:v>
+                </c:pt>
+                <c:pt idx="2">
+                  <c:v>8000</c:v>
+                </c:pt>
+                <c:pt idx="3">
+                  <c:v>16000</c:v>
+                </c:pt>
+                <c:pt idx="4">
+                  <c:v>32000</c:v>
+                </c:pt>
+                <c:pt idx="5">
+                  <c:v>64000</c:v>
+                </c:pt>
+                <c:pt idx="6">
+                  <c:v>128000</c:v>
+                </c:pt>
+              </c:numCache>
+            </c:numRef>
+          </c:cat>
+          <c:val>
+            <c:numRef>
+              <c:f>(Planilha1!$M$8,Planilha1!$M$15,Planilha1!$M$22,Planilha1!$M$29,Planilha1!$M$36,Planilha1!$M$43,Planilha1!$M$50)</c:f>
+              <c:numCache>
+                <c:formatCode>General</c:formatCode>
+                <c:ptCount val="7"/>
+                <c:pt idx="0">
+                  <c:v>1.6333333333333339E-2</c:v>
+                </c:pt>
+                <c:pt idx="1">
+                  <c:v>5.0666666666666679E-2</c:v>
+                </c:pt>
+                <c:pt idx="2">
+                  <c:v>0.17</c:v>
+                </c:pt>
+                <c:pt idx="3">
+                  <c:v>0.70233333333333325</c:v>
+                </c:pt>
+                <c:pt idx="4">
+                  <c:v>2.778</c:v>
+                </c:pt>
+                <c:pt idx="5">
+                  <c:v>11.111333333333333</c:v>
+                </c:pt>
+                <c:pt idx="6">
+                  <c:v>44.665000000000006</c:v>
+                </c:pt>
+              </c:numCache>
+            </c:numRef>
+          </c:val>
+          <c:extLst xmlns:c16r2="http://schemas.microsoft.com/office/drawing/2015/06/chart">
+            <c:ext xmlns:c16="http://schemas.microsoft.com/office/drawing/2014/chart" uri="{C3380CC4-5D6E-409C-BE32-E72D297353CC}">
+              <c16:uniqueId val="{00000040-6783-48CC-9102-FAE554ACBD63}"/>
+            </c:ext>
+          </c:extLst>
+        </c:ser>
+        <c:dLbls>
+          <c:showVal val="1"/>
+        </c:dLbls>
+        <c:gapWidth val="182"/>
+        <c:axId val="129745280"/>
+        <c:axId val="129747200"/>
+      </c:barChart>
+      <c:catAx>
+        <c:axId val="129745280"/>
+        <c:scaling>
+          <c:orientation val="minMax"/>
+        </c:scaling>
+        <c:axPos val="l"/>
+        <c:title>
+          <c:tx>
+            <c:rich>
+              <a:bodyPr rot="-5400000" spcFirstLastPara="1" vertOverflow="ellipsis" vert="horz" wrap="square" anchor="ctr" anchorCtr="1"/>
+              <a:lstStyle/>
+              <a:p>
+                <a:pPr>
+                  <a:defRPr sz="1000" b="0" i="0" u="none" strike="noStrike" kern="1200" baseline="0">
+                    <a:solidFill>
+                      <a:schemeClr val="tx1">
+                        <a:lumMod val="65000"/>
+                        <a:lumOff val="35000"/>
+                      </a:schemeClr>
+                    </a:solidFill>
+                    <a:latin typeface="+mn-lt"/>
+                    <a:ea typeface="+mn-ea"/>
+                    <a:cs typeface="+mn-cs"/>
+                  </a:defRPr>
+                </a:pPr>
+                <a:r>
+                  <a:rPr lang="pt-BR"/>
+                  <a:t>Quantidade de elementos no vetor</a:t>
+                </a:r>
+              </a:p>
+            </c:rich>
+          </c:tx>
+          <c:spPr>
+            <a:noFill/>
+            <a:ln>
+              <a:noFill/>
+            </a:ln>
+            <a:effectLst/>
+          </c:spPr>
+        </c:title>
+        <c:numFmt formatCode="General" sourceLinked="1"/>
+        <c:majorTickMark val="none"/>
+        <c:tickLblPos val="nextTo"/>
+        <c:spPr>
+          <a:noFill/>
+          <a:ln w="9525" cap="flat" cmpd="sng" algn="ctr">
+            <a:solidFill>
+              <a:schemeClr val="tx1">
+                <a:lumMod val="15000"/>
+                <a:lumOff val="85000"/>
+              </a:schemeClr>
+            </a:solidFill>
+            <a:round/>
+          </a:ln>
+          <a:effectLst/>
+        </c:spPr>
+        <c:txPr>
+          <a:bodyPr rot="-60000000" spcFirstLastPara="1" vertOverflow="ellipsis" vert="horz" wrap="square" anchor="ctr" anchorCtr="1"/>
+          <a:lstStyle/>
+          <a:p>
+            <a:pPr>
+              <a:defRPr sz="900" b="0" i="0" u="none" strike="noStrike" kern="1200" baseline="0">
+                <a:solidFill>
+                  <a:schemeClr val="tx1">
+                    <a:lumMod val="65000"/>
+                    <a:lumOff val="35000"/>
+                  </a:schemeClr>
+                </a:solidFill>
+                <a:latin typeface="+mn-lt"/>
+                <a:ea typeface="+mn-ea"/>
+                <a:cs typeface="+mn-cs"/>
+              </a:defRPr>
+            </a:pPr>
+            <a:endParaRPr lang="pt-BR"/>
+          </a:p>
+        </c:txPr>
+        <c:crossAx val="129747200"/>
+        <c:crosses val="autoZero"/>
+        <c:auto val="1"/>
+        <c:lblAlgn val="ctr"/>
+        <c:lblOffset val="100"/>
+      </c:catAx>
+      <c:valAx>
+        <c:axId val="129747200"/>
+        <c:scaling>
+          <c:orientation val="minMax"/>
+        </c:scaling>
+        <c:axPos val="b"/>
+        <c:majorGridlines>
+          <c:spPr>
+            <a:ln w="9525" cap="flat" cmpd="sng" algn="ctr">
+              <a:solidFill>
+                <a:schemeClr val="tx1">
+                  <a:lumMod val="15000"/>
+                  <a:lumOff val="85000"/>
+                </a:schemeClr>
+              </a:solidFill>
+              <a:round/>
+            </a:ln>
+            <a:effectLst/>
+          </c:spPr>
+        </c:majorGridlines>
+        <c:title>
+          <c:tx>
+            <c:rich>
+              <a:bodyPr rot="0" spcFirstLastPara="1" vertOverflow="ellipsis" vert="horz" wrap="square" anchor="ctr" anchorCtr="1"/>
+              <a:lstStyle/>
+              <a:p>
+                <a:pPr>
+                  <a:defRPr sz="1000" b="0" i="0" u="none" strike="noStrike" kern="1200" baseline="0">
+                    <a:solidFill>
+                      <a:schemeClr val="tx1">
+                        <a:lumMod val="65000"/>
+                        <a:lumOff val="35000"/>
+                      </a:schemeClr>
+                    </a:solidFill>
+                    <a:latin typeface="+mn-lt"/>
+                    <a:ea typeface="+mn-ea"/>
+                    <a:cs typeface="+mn-cs"/>
+                  </a:defRPr>
+                </a:pPr>
+                <a:r>
+                  <a:rPr lang="pt-BR"/>
+                  <a:t>Tempo gasto no processamento (s)</a:t>
+                </a:r>
+              </a:p>
+            </c:rich>
+          </c:tx>
+          <c:spPr>
+            <a:noFill/>
+            <a:ln>
+              <a:noFill/>
+            </a:ln>
+            <a:effectLst/>
+          </c:spPr>
+        </c:title>
+        <c:numFmt formatCode="General" sourceLinked="1"/>
+        <c:majorTickMark val="none"/>
+        <c:tickLblPos val="nextTo"/>
+        <c:spPr>
+          <a:noFill/>
+          <a:ln>
+            <a:noFill/>
+          </a:ln>
+          <a:effectLst/>
+        </c:spPr>
+        <c:txPr>
+          <a:bodyPr rot="-60000000" spcFirstLastPara="1" vertOverflow="ellipsis" vert="horz" wrap="square" anchor="ctr" anchorCtr="1"/>
+          <a:lstStyle/>
+          <a:p>
+            <a:pPr>
+              <a:defRPr sz="900" b="0" i="0" u="none" strike="noStrike" kern="1200" baseline="0">
+                <a:solidFill>
+                  <a:schemeClr val="tx1">
+                    <a:lumMod val="65000"/>
+                    <a:lumOff val="35000"/>
+                  </a:schemeClr>
+                </a:solidFill>
+                <a:latin typeface="+mn-lt"/>
+                <a:ea typeface="+mn-ea"/>
+                <a:cs typeface="+mn-cs"/>
+              </a:defRPr>
+            </a:pPr>
+            <a:endParaRPr lang="pt-BR"/>
+          </a:p>
+        </c:txPr>
+        <c:crossAx val="129745280"/>
+        <c:crosses val="autoZero"/>
+        <c:crossBetween val="between"/>
+      </c:valAx>
+      <c:spPr>
+        <a:noFill/>
+        <a:ln>
+          <a:noFill/>
+        </a:ln>
+        <a:effectLst/>
+      </c:spPr>
+    </c:plotArea>
+    <c:legend>
+      <c:legendPos val="b"/>
+      <c:spPr>
+        <a:noFill/>
+        <a:ln>
+          <a:noFill/>
+        </a:ln>
+        <a:effectLst/>
+      </c:spPr>
+      <c:txPr>
+        <a:bodyPr rot="0" spcFirstLastPara="1" vertOverflow="ellipsis" vert="horz" wrap="square" anchor="ctr" anchorCtr="1"/>
+        <a:lstStyle/>
+        <a:p>
+          <a:pPr>
+            <a:defRPr sz="900" b="0" i="0" u="none" strike="noStrike" kern="1200" baseline="0">
+              <a:solidFill>
+                <a:schemeClr val="tx1">
+                  <a:lumMod val="65000"/>
+                  <a:lumOff val="35000"/>
+                </a:schemeClr>
+              </a:solidFill>
+              <a:latin typeface="+mn-lt"/>
+              <a:ea typeface="+mn-ea"/>
+              <a:cs typeface="+mn-cs"/>
+            </a:defRPr>
+          </a:pPr>
+          <a:endParaRPr lang="pt-BR"/>
+        </a:p>
+      </c:txPr>
+    </c:legend>
+    <c:plotVisOnly val="1"/>
+    <c:dispBlanksAs val="gap"/>
+  </c:chart>
+  <c:spPr>
+    <a:solidFill>
+      <a:schemeClr val="bg1"/>
+    </a:solidFill>
+    <a:ln w="9525" cap="flat" cmpd="sng" algn="ctr">
       <a:solidFill>
-        <a:schemeClr val="bg1"/>
-      </a:solidFill>
-      <a:ln w="9525" cap="flat" cmpd="sng" algn="ctr">
-        <a:solidFill>
-          <a:schemeClr val="tx1">
-            <a:lumMod val="15000"/>
-            <a:lumOff val="85000"/>
-          </a:schemeClr>
-        </a:solidFill>
-        <a:round/>
-      </a:ln>
-    </cs:spPr>
-    <cs:defRPr sz="1000" kern="1200"/>
-  </cs:chartArea>
-  <cs:dataLabel>
-    <cs:lnRef idx="0"/>
-    <cs:fillRef idx="0"/>
-    <cs:effectRef idx="0"/>
-    <cs:fontRef idx="minor">
-      <a:schemeClr val="tx1">
-        <a:lumMod val="75000"/>
-        <a:lumOff val="25000"/>
-      </a:schemeClr>
-    </cs:fontRef>
-    <cs:defRPr sz="900" kern="1200"/>
-  </cs:dataLabel>
-  <cs:dataLabelCallout>
-    <cs:lnRef idx="0"/>
-    <cs:fillRef idx="0"/>
-    <cs:effectRef idx="0"/>
-    <cs:fontRef idx="minor">
-      <a:schemeClr val="dk1">
-        <a:lumMod val="65000"/>
-        <a:lumOff val="35000"/>
-      </a:schemeClr>
-    </cs:fontRef>
-    <cs:spPr>
-      <a:solidFill>
-        <a:schemeClr val="lt1"/>
-      </a:solidFill>
-      <a:ln>
-        <a:solidFill>
-          <a:schemeClr val="dk1">
-            <a:lumMod val="25000"/>
-            <a:lumOff val="75000"/>
-          </a:schemeClr>
-        </a:solidFill>
-      </a:ln>
-    </cs:spPr>
-    <cs:defRPr sz="900" kern="1200"/>
-    <cs:bodyPr rot="0" spcFirstLastPara="1" vertOverflow="clip" horzOverflow="clip" vert="horz" wrap="square" lIns="36576" tIns="18288" rIns="36576" bIns="18288" anchor="ctr" anchorCtr="1">
-      <a:spAutoFit/>
-    </cs:bodyPr>
-  </cs:dataLabelCallout>
-  <cs:dataPoint>
-    <cs:lnRef idx="0"/>
-    <cs:fillRef idx="1">
-      <cs:styleClr val="auto"/>
-    </cs:fillRef>
-    <cs:effectRef idx="0"/>
-    <cs:fontRef idx="minor">
-      <a:schemeClr val="tx1"/>
-    </cs:fontRef>
-  </cs:dataPoint>
-  <cs:dataPoint3D>
-    <cs:lnRef idx="0"/>
-    <cs:fillRef idx="1">
-      <cs:styleClr val="auto"/>
-    </cs:fillRef>
-    <cs:effectRef idx="0"/>
-    <cs:fontRef idx="minor">
-      <a:schemeClr val="tx1"/>
-    </cs:fontRef>
-  </cs:dataPoint3D>
-  <cs:dataPointLine>
-    <cs:lnRef idx="0">
-      <cs:styleClr val="auto"/>
-    </cs:lnRef>
-    <cs:fillRef idx="1"/>
-    <cs:effectRef idx="0"/>
-    <cs:fontRef idx="minor">
-      <a:schemeClr val="tx1"/>
-    </cs:fontRef>
-    <cs:spPr>
-      <a:ln w="28575" cap="rnd">
-        <a:solidFill>
-          <a:schemeClr val="phClr"/>
-        </a:solidFill>
-        <a:round/>
-      </a:ln>
-    </cs:spPr>
-  </cs:dataPointLine>
-  <cs:dataPointMarker>
-    <cs:lnRef idx="0">
-      <cs:styleClr val="auto"/>
-    </cs:lnRef>
-    <cs:fillRef idx="1">
-      <cs:styleClr val="auto"/>
-    </cs:fillRef>
-    <cs:effectRef idx="0"/>
-    <cs:fontRef idx="minor">
-      <a:schemeClr val="tx1"/>
-    </cs:fontRef>
-    <cs:spPr>
-      <a:ln w="9525">
-        <a:solidFill>
-          <a:schemeClr val="phClr"/>
-        </a:solidFill>
-      </a:ln>
-    </cs:spPr>
-  </cs:dataPointMarker>
-  <cs:dataPointMarkerLayout symbol="circle" size="5"/>
-  <cs:dataPointWireframe>
-    <cs:lnRef idx="0">
-      <cs:styleClr val="auto"/>
-    </cs:lnRef>
-    <cs:fillRef idx="1"/>
-    <cs:effectRef idx="0"/>
-    <cs:fontRef idx="minor">
-      <a:schemeClr val="tx1"/>
-    </cs:fontRef>
-    <cs:spPr>
-      <a:ln w="9525" cap="rnd">
-        <a:solidFill>
-          <a:schemeClr val="phClr"/>
-        </a:solidFill>
-        <a:round/>
-      </a:ln>
-    </cs:spPr>
-  </cs:dataPointWireframe>
-  <cs:dataTable>
-    <cs:lnRef idx="0"/>
-    <cs:fillRef idx="0"/>
-    <cs:effectRef idx="0"/>
-    <cs:fontRef idx="minor">
-      <a:schemeClr val="tx1">
-        <a:lumMod val="65000"/>
-        <a:lumOff val="35000"/>
-      </a:schemeClr>
-    </cs:fontRef>
-    <cs:spPr>
-      <a:noFill/>
-      <a:ln w="9525" cap="flat" cmpd="sng" algn="ctr">
-        <a:solidFill>
-          <a:schemeClr val="tx1">
-            <a:lumMod val="15000"/>
-            <a:lumOff val="85000"/>
-          </a:schemeClr>
-        </a:solidFill>
-        <a:round/>
-      </a:ln>
-    </cs:spPr>
-    <cs:defRPr sz="900" kern="1200"/>
-  </cs:dataTable>
-  <cs:downBar>
-    <cs:lnRef idx="0"/>
-    <cs:fillRef idx="0"/>
-    <cs:effectRef idx="0"/>
-    <cs:fontRef idx="minor">
-      <a:schemeClr val="tx1"/>
-    </cs:fontRef>
-    <cs:spPr>
-      <a:solidFill>
-        <a:schemeClr val="dk1">
-          <a:lumMod val="75000"/>
-          <a:lumOff val="25000"/>
+        <a:schemeClr val="tx1">
+          <a:lumMod val="15000"/>
+          <a:lumOff val="85000"/>
         </a:schemeClr>
       </a:solidFill>
-      <a:ln w="9525" cap="flat" cmpd="sng" algn="ctr">
-        <a:solidFill>
-          <a:schemeClr val="tx1">
-            <a:lumMod val="65000"/>
-            <a:lumOff val="35000"/>
-          </a:schemeClr>
-        </a:solidFill>
-        <a:round/>
-      </a:ln>
-    </cs:spPr>
-  </cs:downBar>
-  <cs:dropLine>
-    <cs:lnRef idx="0"/>
-    <cs:fillRef idx="0"/>
-    <cs:effectRef idx="0"/>
-    <cs:fontRef idx="minor">
-      <a:schemeClr val="tx1"/>
-    </cs:fontRef>
-    <cs:spPr>
-      <a:ln w="9525" cap="flat" cmpd="sng" algn="ctr">
-        <a:solidFill>
-          <a:schemeClr val="tx1">
-            <a:lumMod val="35000"/>
-            <a:lumOff val="65000"/>
-          </a:schemeClr>
-        </a:solidFill>
-        <a:round/>
-      </a:ln>
-    </cs:spPr>
-  </cs:dropLine>
-  <cs:errorBar>
-    <cs:lnRef idx="0"/>
-    <cs:fillRef idx="0"/>
-    <cs:effectRef idx="0"/>
-    <cs:fontRef idx="minor">
-      <a:schemeClr val="tx1"/>
-    </cs:fontRef>
-    <cs:spPr>
-      <a:ln w="9525" cap="flat" cmpd="sng" algn="ctr">
-        <a:solidFill>
-          <a:schemeClr val="tx1">
-            <a:lumMod val="65000"/>
-            <a:lumOff val="35000"/>
-          </a:schemeClr>
-        </a:solidFill>
-        <a:round/>
-      </a:ln>
-    </cs:spPr>
-  </cs:errorBar>
-  <cs:floor>
-    <cs:lnRef idx="0"/>
-    <cs:fillRef idx="0"/>
-    <cs:effectRef idx="0"/>
-    <cs:fontRef idx="minor">
-      <a:schemeClr val="tx1"/>
-    </cs:fontRef>
-    <cs:spPr>
-      <a:noFill/>
-      <a:ln>
-        <a:noFill/>
-      </a:ln>
-    </cs:spPr>
-  </cs:floor>
-  <cs:gridlineMajor>
-    <cs:lnRef idx="0"/>
-    <cs:fillRef idx="0"/>
-    <cs:effectRef idx="0"/>
-    <cs:fontRef idx="minor">
-      <a:schemeClr val="tx1"/>
-    </cs:fontRef>
-    <cs:spPr>
-      <a:ln w="9525" cap="flat" cmpd="sng" algn="ctr">
-        <a:solidFill>
-          <a:schemeClr val="tx1">
-            <a:lumMod val="15000"/>
-            <a:lumOff val="85000"/>
-          </a:schemeClr>
-        </a:solidFill>
-        <a:round/>
-      </a:ln>
-    </cs:spPr>
-  </cs:gridlineMajor>
-  <cs:gridlineMinor>
-    <cs:lnRef idx="0"/>
-    <cs:fillRef idx="0"/>
-    <cs:effectRef idx="0"/>
-    <cs:fontRef idx="minor">
-      <a:schemeClr val="tx1"/>
-    </cs:fontRef>
-    <cs:spPr>
-      <a:ln w="9525" cap="flat" cmpd="sng" algn="ctr">
-        <a:solidFill>
-          <a:schemeClr val="tx1">
-            <a:lumMod val="5000"/>
-            <a:lumOff val="95000"/>
-          </a:schemeClr>
-        </a:solidFill>
-        <a:round/>
-      </a:ln>
-    </cs:spPr>
-  </cs:gridlineMinor>
-  <cs:hiLoLine>
-    <cs:lnRef idx="0"/>
-    <cs:fillRef idx="0"/>
-    <cs:effectRef idx="0"/>
-    <cs:fontRef idx="minor">
-      <a:schemeClr val="tx1"/>
-    </cs:fontRef>
-    <cs:spPr>
-      <a:ln w="9525" cap="flat" cmpd="sng" algn="ctr">
-        <a:solidFill>
-          <a:schemeClr val="tx1">
-            <a:lumMod val="50000"/>
-            <a:lumOff val="50000"/>
-          </a:schemeClr>
-        </a:solidFill>
-        <a:round/>
-      </a:ln>
-    </cs:spPr>
-  </cs:hiLoLine>
-  <cs:leaderLine>
-    <cs:lnRef idx="0"/>
-    <cs:fillRef idx="0"/>
-    <cs:effectRef idx="0"/>
-    <cs:fontRef idx="minor">
-      <a:schemeClr val="tx1"/>
-    </cs:fontRef>
-    <cs:spPr>
-      <a:ln w="9525" cap="flat" cmpd="sng" algn="ctr">
-        <a:solidFill>
-          <a:schemeClr val="tx1">
-            <a:lumMod val="35000"/>
-            <a:lumOff val="65000"/>
-          </a:schemeClr>
-        </a:solidFill>
-        <a:round/>
-      </a:ln>
-    </cs:spPr>
-  </cs:leaderLine>
-  <cs:legend>
-    <cs:lnRef idx="0"/>
-    <cs:fillRef idx="0"/>
-    <cs:effectRef idx="0"/>
-    <cs:fontRef idx="minor">
-      <a:schemeClr val="tx1">
-        <a:lumMod val="65000"/>
-        <a:lumOff val="35000"/>
-      </a:schemeClr>
-    </cs:fontRef>
-    <cs:defRPr sz="900" kern="1200"/>
-  </cs:legend>
-  <cs:plotArea mods="allowNoFillOverride allowNoLineOverride">
-    <cs:lnRef idx="0"/>
-    <cs:fillRef idx="0"/>
-    <cs:effectRef idx="0"/>
-    <cs:fontRef idx="minor">
-      <a:schemeClr val="tx1"/>
-    </cs:fontRef>
-  </cs:plotArea>
-  <cs:plotArea3D mods="allowNoFillOverride allowNoLineOverride">
-    <cs:lnRef idx="0"/>
-    <cs:fillRef idx="0"/>
-    <cs:effectRef idx="0"/>
-    <cs:fontRef idx="minor">
-      <a:schemeClr val="tx1"/>
-    </cs:fontRef>
-  </cs:plotArea3D>
-  <cs:seriesAxis>
-    <cs:lnRef idx="0"/>
-    <cs:fillRef idx="0"/>
-    <cs:effectRef idx="0"/>
-    <cs:fontRef idx="minor">
-      <a:schemeClr val="tx1">
-        <a:lumMod val="65000"/>
-        <a:lumOff val="35000"/>
-      </a:schemeClr>
-    </cs:fontRef>
-    <cs:defRPr sz="900" kern="1200"/>
-  </cs:seriesAxis>
-  <cs:seriesLine>
-    <cs:lnRef idx="0"/>
-    <cs:fillRef idx="0"/>
-    <cs:effectRef idx="0"/>
-    <cs:fontRef idx="minor">
-      <a:schemeClr val="tx1"/>
-    </cs:fontRef>
-    <cs:spPr>
-      <a:ln w="9525" cap="flat" cmpd="sng" algn="ctr">
-        <a:solidFill>
-          <a:schemeClr val="tx1">
-            <a:lumMod val="35000"/>
-            <a:lumOff val="65000"/>
-          </a:schemeClr>
-        </a:solidFill>
-        <a:round/>
-      </a:ln>
-    </cs:spPr>
-  </cs:seriesLine>
-  <cs:title>
-    <cs:lnRef idx="0"/>
-    <cs:fillRef idx="0"/>
-    <cs:effectRef idx="0"/>
-    <cs:fontRef idx="minor">
-      <a:schemeClr val="tx1">
-        <a:lumMod val="65000"/>
-        <a:lumOff val="35000"/>
-      </a:schemeClr>
-    </cs:fontRef>
-    <cs:defRPr sz="1400" b="0" kern="1200" spc="0" baseline="0"/>
-  </cs:title>
-  <cs:trendline>
-    <cs:lnRef idx="0">
-      <cs:styleClr val="auto"/>
-    </cs:lnRef>
-    <cs:fillRef idx="0"/>
-    <cs:effectRef idx="0"/>
-    <cs:fontRef idx="minor">
-      <a:schemeClr val="tx1"/>
-    </cs:fontRef>
-    <cs:spPr>
-      <a:ln w="19050" cap="rnd">
-        <a:solidFill>
-          <a:schemeClr val="phClr"/>
-        </a:solidFill>
-        <a:prstDash val="sysDot"/>
-      </a:ln>
-    </cs:spPr>
-  </cs:trendline>
-  <cs:trendlineLabel>
-    <cs:lnRef idx="0"/>
-    <cs:fillRef idx="0"/>
-    <cs:effectRef idx="0"/>
-    <cs:fontRef idx="minor">
-      <a:schemeClr val="tx1">
-        <a:lumMod val="65000"/>
-        <a:lumOff val="35000"/>
-      </a:schemeClr>
-    </cs:fontRef>
-    <cs:defRPr sz="900" kern="1200"/>
-  </cs:trendlineLabel>
-  <cs:upBar>
-    <cs:lnRef idx="0"/>
-    <cs:fillRef idx="0"/>
-    <cs:effectRef idx="0"/>
-    <cs:fontRef idx="minor">
-      <a:schemeClr val="tx1"/>
-    </cs:fontRef>
-    <cs:spPr>
-      <a:solidFill>
-        <a:schemeClr val="lt1"/>
-      </a:solidFill>
-      <a:ln w="9525" cap="flat" cmpd="sng" algn="ctr">
-        <a:solidFill>
-          <a:schemeClr val="tx1">
-            <a:lumMod val="65000"/>
-            <a:lumOff val="35000"/>
-          </a:schemeClr>
-        </a:solidFill>
-        <a:round/>
-      </a:ln>
-    </cs:spPr>
-  </cs:upBar>
-  <cs:valueAxis>
-    <cs:lnRef idx="0"/>
-    <cs:fillRef idx="0"/>
-    <cs:effectRef idx="0"/>
-    <cs:fontRef idx="minor">
-      <a:schemeClr val="tx1">
-        <a:lumMod val="65000"/>
-        <a:lumOff val="35000"/>
-      </a:schemeClr>
-    </cs:fontRef>
-    <cs:defRPr sz="900" kern="1200"/>
-  </cs:valueAxis>
-  <cs:wall>
-    <cs:lnRef idx="0"/>
-    <cs:fillRef idx="0"/>
-    <cs:effectRef idx="0"/>
-    <cs:fontRef idx="minor">
-      <a:schemeClr val="tx1"/>
-    </cs:fontRef>
-    <cs:spPr>
-      <a:noFill/>
-      <a:ln>
-        <a:noFill/>
-      </a:ln>
-    </cs:spPr>
-  </cs:wall>
-</cs:chartStyle>
+      <a:round/>
+    </a:ln>
+    <a:effectLst/>
+  </c:spPr>
+  <c:txPr>
+    <a:bodyPr/>
+    <a:lstStyle/>
+    <a:p>
+      <a:pPr>
+        <a:defRPr/>
+      </a:pPr>
+      <a:endParaRPr lang="pt-BR"/>
+    </a:p>
+  </c:txPr>
+  <c:externalData r:id="rId1"/>
+</c:chartSpace>
 </file>
 
 <file path=word/theme/theme1.xml><?xml version="1.0" encoding="utf-8"?>

</xml_diff>